<commit_message>
Final Deliverables and Changes
</commit_message>
<xml_diff>
--- a/SpecificationsDocuments/epl449_paradoteo3.docx
+++ b/SpecificationsDocuments/epl449_paradoteo3.docx
@@ -1,6 +1,6 @@
 
 <file path=word/document.xml><?xml version="1.0" encoding="utf-8"?>
-<w:document xmlns:wpc="http://schemas.microsoft.com/office/word/2010/wordprocessingCanvas" xmlns:mc="http://schemas.openxmlformats.org/markup-compatibility/2006" xmlns:o="urn:schemas-microsoft-com:office:office" xmlns:r="http://schemas.openxmlformats.org/officeDocument/2006/relationships" xmlns:m="http://schemas.openxmlformats.org/officeDocument/2006/math" xmlns:v="urn:schemas-microsoft-com:vml" xmlns:wp14="http://schemas.microsoft.com/office/word/2010/wordprocessingDrawing" xmlns:wp="http://schemas.openxmlformats.org/drawingml/2006/wordprocessingDrawing" xmlns:w10="urn:schemas-microsoft-com:office:word" xmlns:w="http://schemas.openxmlformats.org/wordprocessingml/2006/main" xmlns:w14="http://schemas.microsoft.com/office/word/2010/wordml" xmlns:w15="http://schemas.microsoft.com/office/word/2012/wordml" xmlns:wpg="http://schemas.microsoft.com/office/word/2010/wordprocessingGroup" xmlns:wpi="http://schemas.microsoft.com/office/word/2010/wordprocessingInk" xmlns:wne="http://schemas.microsoft.com/office/word/2006/wordml" xmlns:wps="http://schemas.microsoft.com/office/word/2010/wordprocessingShape" mc:Ignorable="w14 w15 wp14">
+<w:document xmlns:wpc="http://schemas.microsoft.com/office/word/2010/wordprocessingCanvas" xmlns:cx="http://schemas.microsoft.com/office/drawing/2014/chartex" xmlns:cx1="http://schemas.microsoft.com/office/drawing/2015/9/8/chartex" xmlns:cx2="http://schemas.microsoft.com/office/drawing/2015/10/21/chartex" xmlns:cx3="http://schemas.microsoft.com/office/drawing/2016/5/9/chartex" xmlns:cx4="http://schemas.microsoft.com/office/drawing/2016/5/10/chartex" xmlns:cx5="http://schemas.microsoft.com/office/drawing/2016/5/11/chartex" xmlns:cx6="http://schemas.microsoft.com/office/drawing/2016/5/12/chartex" xmlns:cx7="http://schemas.microsoft.com/office/drawing/2016/5/13/chartex" xmlns:cx8="http://schemas.microsoft.com/office/drawing/2016/5/14/chartex" xmlns:mc="http://schemas.openxmlformats.org/markup-compatibility/2006" xmlns:aink="http://schemas.microsoft.com/office/drawing/2016/ink" xmlns:am3d="http://schemas.microsoft.com/office/drawing/2017/model3d" xmlns:o="urn:schemas-microsoft-com:office:office" xmlns:r="http://schemas.openxmlformats.org/officeDocument/2006/relationships" xmlns:m="http://schemas.openxmlformats.org/officeDocument/2006/math" xmlns:v="urn:schemas-microsoft-com:vml" xmlns:wp14="http://schemas.microsoft.com/office/word/2010/wordprocessingDrawing" xmlns:wp="http://schemas.openxmlformats.org/drawingml/2006/wordprocessingDrawing" xmlns:w10="urn:schemas-microsoft-com:office:word" xmlns:w="http://schemas.openxmlformats.org/wordprocessingml/2006/main" xmlns:w14="http://schemas.microsoft.com/office/word/2010/wordml" xmlns:w15="http://schemas.microsoft.com/office/word/2012/wordml" xmlns:w16cid="http://schemas.microsoft.com/office/word/2016/wordml/cid" xmlns:w16se="http://schemas.microsoft.com/office/word/2015/wordml/symex" xmlns:wpg="http://schemas.microsoft.com/office/word/2010/wordprocessingGroup" xmlns:wpi="http://schemas.microsoft.com/office/word/2010/wordprocessingInk" xmlns:wne="http://schemas.microsoft.com/office/word/2006/wordml" xmlns:wps="http://schemas.microsoft.com/office/word/2010/wordprocessingShape" mc:Ignorable="w14 w15 w16se w16cid wp14">
   <w:body>
     <w:tbl>
       <w:tblPr>
@@ -2979,33 +2979,31 @@
       <w:r>
         <w:br w:type="page"/>
       </w:r>
-      <w:bookmarkStart w:id="17" w:name="_GoBack"/>
-      <w:bookmarkEnd w:id="17"/>
     </w:p>
     <w:p>
       <w:pPr>
         <w:pStyle w:val="Heading1"/>
       </w:pPr>
-      <w:bookmarkStart w:id="18" w:name="_Toc303087086"/>
-      <w:bookmarkStart w:id="19" w:name="_Toc525123779"/>
+      <w:bookmarkStart w:id="17" w:name="_Toc303087086"/>
+      <w:bookmarkStart w:id="18" w:name="_Toc525123779"/>
       <w:r>
         <w:lastRenderedPageBreak/>
         <w:t>Introduction</w:t>
       </w:r>
+      <w:bookmarkEnd w:id="17"/>
       <w:bookmarkEnd w:id="18"/>
+    </w:p>
+    <w:p>
+      <w:pPr>
+        <w:pStyle w:val="Heading2"/>
+      </w:pPr>
+      <w:bookmarkStart w:id="19" w:name="_Toc303087087"/>
+      <w:bookmarkStart w:id="20" w:name="_Toc525123780"/>
+      <w:r>
+        <w:t>Purpose</w:t>
+      </w:r>
       <w:bookmarkEnd w:id="19"/>
-    </w:p>
-    <w:p>
-      <w:pPr>
-        <w:pStyle w:val="Heading2"/>
-      </w:pPr>
-      <w:bookmarkStart w:id="20" w:name="_Toc303087087"/>
-      <w:bookmarkStart w:id="21" w:name="_Toc525123780"/>
-      <w:r>
-        <w:t>Purpose</w:t>
-      </w:r>
       <w:bookmarkEnd w:id="20"/>
-      <w:bookmarkEnd w:id="21"/>
     </w:p>
     <w:p>
       <w:pPr>
@@ -3022,7 +3020,7 @@
           <w:color w:val="000000"/>
           <w:lang w:val="el-GR"/>
         </w:rPr>
-        <w:t>Tο</w:t>
+        <w:t>Το</w:t>
       </w:r>
       <w:r>
         <w:rPr>
@@ -3109,13 +3107,13 @@
       <w:pPr>
         <w:pStyle w:val="Heading2"/>
       </w:pPr>
-      <w:bookmarkStart w:id="22" w:name="_Toc303087088"/>
-      <w:bookmarkStart w:id="23" w:name="_Toc525123781"/>
+      <w:bookmarkStart w:id="21" w:name="_Toc303087088"/>
+      <w:bookmarkStart w:id="22" w:name="_Toc525123781"/>
       <w:r>
         <w:t>Scope</w:t>
       </w:r>
+      <w:bookmarkEnd w:id="21"/>
       <w:bookmarkEnd w:id="22"/>
-      <w:bookmarkEnd w:id="23"/>
     </w:p>
     <w:p>
       <w:pPr>
@@ -3130,8 +3128,8 @@
           <w:lang w:val="el-GR"/>
         </w:rPr>
       </w:pPr>
-      <w:bookmarkStart w:id="24" w:name="_Toc303087089"/>
-      <w:bookmarkStart w:id="25" w:name="_Toc525123782"/>
+      <w:bookmarkStart w:id="23" w:name="_Toc303087089"/>
+      <w:bookmarkStart w:id="24" w:name="_Toc525123782"/>
       <w:r>
         <w:rPr>
           <w:rFonts w:ascii="Arial" w:hAnsi="Arial" w:cs="Arial"/>
@@ -3140,7 +3138,61 @@
           <w:szCs w:val="22"/>
           <w:lang w:val="el-GR"/>
         </w:rPr>
-        <w:t xml:space="preserve">Πρωτίστως, το πεδίο εφαρμογής αφορά τις υπηρεσίες που θα προσφέρει το γυμναστήριο «MSFITCARE GYM». Επικεντρώνεται στην εταιρεία, στους ενδιαφερόμενους και στις υπηρεσίες, οι οποίες δίνουν την δυνατότητα να εγγράφεται ο καινούργιος πελάτης στο σύστημα, να αιτείται ατομικό πρόγραμμα γυμναστικής το οποίο θα επιμελείται κάποιος γυμναστής και θα του παρέχεται από το σύστημα, να βλέπει τη διαθεσιμότητα του φυσικοθεραπευτηρίου, των ομαδικών προγραμμάτων και των ειδικών υπηρεσιών που προσφέρονται έτσι ώστε να είναι σε θέση να γνωρίζει πότε θα μπορεί να τα χρησιμοποιήσει. </w:t>
+        <w:t xml:space="preserve">Πρωτίστως, το πεδίο εφαρμογής αφορά τις υπηρεσίες που θα προσφέρει το γυμναστήριο «MSFITCARE GYM». Επικεντρώνεται στην εταιρεία, στους ενδιαφερόμενους και στις υπηρεσίες, οι οποίες δίνουν την δυνατότητα να εγγράφεται ο καινούργιος πελάτης στο σύστημα, να αιτείται ατομικό πρόγραμμα γυμναστικής το οποίο θα επιμελείται κάποιος γυμναστής και θα του παρέχεται από το σύστημα, να βλέπει τη διαθεσιμότητα του </w:t>
+      </w:r>
+      <w:proofErr w:type="spellStart"/>
+      <w:r>
+        <w:rPr>
+          <w:rFonts w:ascii="Arial" w:hAnsi="Arial" w:cs="Arial"/>
+          <w:color w:val="000000"/>
+          <w:sz w:val="22"/>
+          <w:szCs w:val="22"/>
+          <w:lang w:val="el-GR"/>
+        </w:rPr>
+        <w:t>φυσικοθεραπευτηρίου</w:t>
+      </w:r>
+      <w:proofErr w:type="spellEnd"/>
+      <w:r>
+        <w:rPr>
+          <w:rFonts w:ascii="Arial" w:hAnsi="Arial" w:cs="Arial"/>
+          <w:color w:val="000000"/>
+          <w:sz w:val="22"/>
+          <w:szCs w:val="22"/>
+          <w:lang w:val="el-GR"/>
+        </w:rPr>
+        <w:t xml:space="preserve"> και των ειδικών υπηρεσιών που προσφέρονται έτσι ώστε να είναι σε θέση να γνωρίζει πότε θα μπορεί να τα </w:t>
+      </w:r>
+      <w:proofErr w:type="spellStart"/>
+      <w:r>
+        <w:rPr>
+          <w:rFonts w:ascii="Arial" w:hAnsi="Arial" w:cs="Arial"/>
+          <w:color w:val="000000"/>
+          <w:sz w:val="22"/>
+          <w:szCs w:val="22"/>
+          <w:lang w:val="el-GR"/>
+        </w:rPr>
+        <w:t>χρησιμοποιήσε</w:t>
+      </w:r>
+      <w:proofErr w:type="spellEnd"/>
+      <w:r>
+        <w:rPr>
+          <w:rFonts w:ascii="Arial" w:hAnsi="Arial" w:cs="Arial"/>
+          <w:color w:val="000000"/>
+          <w:sz w:val="22"/>
+          <w:szCs w:val="22"/>
+          <w:lang w:val="el-GR"/>
+        </w:rPr>
+        <w:t xml:space="preserve"> και να κάνει κράτηση</w:t>
+      </w:r>
+      <w:r>
+        <w:rPr>
+          <w:rFonts w:ascii="Arial" w:hAnsi="Arial" w:cs="Arial"/>
+          <w:color w:val="000000"/>
+          <w:sz w:val="22"/>
+          <w:szCs w:val="22"/>
+          <w:lang w:val="el-GR"/>
+        </w:rPr>
+        <w:t xml:space="preserve">. </w:t>
       </w:r>
     </w:p>
     <w:p>
@@ -3178,7 +3230,67 @@
           <w:szCs w:val="22"/>
           <w:lang w:val="el-GR"/>
         </w:rPr>
-        <w:t xml:space="preserve">Προσφέρεται η δυνατότητα στον πελάτη να έχει τον έλεγχο της συνδρομής του.  Επιπρόσθετα,  υπάρχουν λειτουργίες τις οποίες μπορεί να αξιοποιήσει το προσωπικό του γυμναστηρίου όπως η κατηγοριοποίηση των πελατών και διαχείριση των στοιχείων τους.  Εν κατακλείδι, το προσωπικό θα τοποθετεί ανακοινώσεις και προσφορές του γυμναστηρίου.  </w:t>
+        <w:t>Προσφέρεται η δυνατότητα στον πελάτη να έχει τον έλεγχο τ</w:t>
+      </w:r>
+      <w:r>
+        <w:rPr>
+          <w:rFonts w:ascii="Arial" w:hAnsi="Arial" w:cs="Arial"/>
+          <w:color w:val="000000"/>
+          <w:sz w:val="22"/>
+          <w:szCs w:val="22"/>
+          <w:lang w:val="el-GR"/>
+        </w:rPr>
+        <w:t>ων στοιχείων του</w:t>
+      </w:r>
+      <w:r>
+        <w:rPr>
+          <w:rFonts w:ascii="Arial" w:hAnsi="Arial" w:cs="Arial"/>
+          <w:color w:val="000000"/>
+          <w:sz w:val="22"/>
+          <w:szCs w:val="22"/>
+          <w:lang w:val="el-GR"/>
+        </w:rPr>
+        <w:t>.  Επιπρόσθετα,  υπάρχουν λειτουργίες τις οποίες μπορεί να αξιοποιήσει το προσωπικό του γυμναστηρίου όπως η κατηγοριοποίηση των</w:t>
+      </w:r>
+      <w:r>
+        <w:rPr>
+          <w:rFonts w:ascii="Arial" w:hAnsi="Arial" w:cs="Arial"/>
+          <w:color w:val="000000"/>
+          <w:sz w:val="22"/>
+          <w:szCs w:val="22"/>
+          <w:lang w:val="el-GR"/>
+        </w:rPr>
+        <w:t xml:space="preserve"> κρατήσεων των</w:t>
+      </w:r>
+      <w:r>
+        <w:rPr>
+          <w:rFonts w:ascii="Arial" w:hAnsi="Arial" w:cs="Arial"/>
+          <w:color w:val="000000"/>
+          <w:sz w:val="22"/>
+          <w:szCs w:val="22"/>
+          <w:lang w:val="el-GR"/>
+        </w:rPr>
+        <w:t xml:space="preserve"> πελατών και διαχείριση των στοιχείων τους.  Εν κατακλείδι, το προσωπικό θα τοποθετεί ανακοινώσεις</w:t>
+      </w:r>
+      <w:r>
+        <w:rPr>
+          <w:rFonts w:ascii="Arial" w:hAnsi="Arial" w:cs="Arial"/>
+          <w:color w:val="000000"/>
+          <w:sz w:val="22"/>
+          <w:szCs w:val="22"/>
+          <w:lang w:val="el-GR"/>
+        </w:rPr>
+        <w:t xml:space="preserve">, προϊόντα, τιμές και </w:t>
+      </w:r>
+      <w:r>
+        <w:rPr>
+          <w:rFonts w:ascii="Arial" w:hAnsi="Arial" w:cs="Arial"/>
+          <w:color w:val="000000"/>
+          <w:sz w:val="22"/>
+          <w:szCs w:val="22"/>
+          <w:lang w:val="el-GR"/>
+        </w:rPr>
+        <w:t xml:space="preserve">προσφορές του γυμναστηρίου.  </w:t>
       </w:r>
     </w:p>
     <w:p>
@@ -3258,24 +3370,24 @@
       <w:r>
         <w:t>Definitions, Acronyms, and Abbreviations</w:t>
       </w:r>
+      <w:bookmarkEnd w:id="23"/>
       <w:bookmarkEnd w:id="24"/>
-      <w:bookmarkEnd w:id="25"/>
     </w:p>
     <w:tbl>
       <w:tblPr>
         <w:tblStyle w:val="TableGrid"/>
         <w:tblW w:w="0" w:type="auto"/>
-        <w:tblInd w:w="1080" w:type="dxa"/>
+        <w:tblInd w:w="1085" w:type="dxa"/>
         <w:tblLook w:val="04A0" w:firstRow="1" w:lastRow="0" w:firstColumn="1" w:lastColumn="0" w:noHBand="0" w:noVBand="1"/>
       </w:tblPr>
       <w:tblGrid>
-        <w:gridCol w:w="1196"/>
-        <w:gridCol w:w="6354"/>
+        <w:gridCol w:w="1573"/>
+        <w:gridCol w:w="5972"/>
       </w:tblGrid>
       <w:tr>
         <w:tc>
           <w:tcPr>
-            <w:tcW w:w="900" w:type="dxa"/>
+            <w:tcW w:w="1573" w:type="dxa"/>
           </w:tcPr>
           <w:p>
             <w:pPr>
@@ -3303,7 +3415,7 @@
         </w:tc>
         <w:tc>
           <w:tcPr>
-            <w:tcW w:w="6650" w:type="dxa"/>
+            <w:tcW w:w="5972" w:type="dxa"/>
           </w:tcPr>
           <w:p>
             <w:pPr>
@@ -3331,184 +3443,175 @@
         </w:tc>
       </w:tr>
       <w:tr>
+        <w:trPr>
+          <w:trHeight w:val="454"/>
+        </w:trPr>
         <w:tc>
           <w:tcPr>
-            <w:tcW w:w="900" w:type="dxa"/>
+            <w:tcW w:w="1573" w:type="dxa"/>
           </w:tcPr>
           <w:p>
-            <w:pPr>
-              <w:pStyle w:val="Heading2"/>
-              <w:numPr>
-                <w:ilvl w:val="0"/>
-                <w:numId w:val="0"/>
-              </w:numPr>
-              <w:outlineLvl w:val="1"/>
-              <w:rPr>
-                <w:rFonts w:asciiTheme="minorHAnsi" w:eastAsiaTheme="minorEastAsia" w:hAnsiTheme="minorHAnsi" w:cstheme="minorBidi"/>
-                <w:b w:val="0"/>
-                <w:sz w:val="22"/>
+            <w:r>
+              <w:rPr>
+                <w:rFonts w:ascii="Arial" w:hAnsi="Arial" w:cs="Arial"/>
                 <w:lang w:val="el-GR"/>
               </w:rPr>
-            </w:pPr>
-            <w:r>
-              <w:rPr>
-                <w:rFonts w:asciiTheme="minorHAnsi" w:eastAsiaTheme="minorEastAsia" w:hAnsiTheme="minorHAnsi" w:cstheme="minorBidi"/>
-                <w:b w:val="0"/>
-                <w:sz w:val="22"/>
+              <w:t xml:space="preserve">SQL: </w:t>
+            </w:r>
+            <w:proofErr w:type="spellStart"/>
+            <w:r>
+              <w:rPr>
+                <w:rFonts w:ascii="Arial" w:hAnsi="Arial" w:cs="Arial"/>
                 <w:lang w:val="el-GR"/>
               </w:rPr>
-              <w:t>SQL</w:t>
-            </w:r>
+              <w:t>Structured</w:t>
+            </w:r>
+            <w:proofErr w:type="spellEnd"/>
+            <w:r>
+              <w:rPr>
+                <w:rFonts w:ascii="Arial" w:hAnsi="Arial" w:cs="Arial"/>
+                <w:lang w:val="el-GR"/>
+              </w:rPr>
+              <w:t xml:space="preserve"> </w:t>
+            </w:r>
+            <w:proofErr w:type="spellStart"/>
+            <w:r>
+              <w:rPr>
+                <w:rFonts w:ascii="Arial" w:hAnsi="Arial" w:cs="Arial"/>
+                <w:lang w:val="el-GR"/>
+              </w:rPr>
+              <w:t>Query</w:t>
+            </w:r>
+            <w:proofErr w:type="spellEnd"/>
+            <w:r>
+              <w:rPr>
+                <w:rFonts w:ascii="Arial" w:hAnsi="Arial" w:cs="Arial"/>
+                <w:lang w:val="el-GR"/>
+              </w:rPr>
+              <w:t xml:space="preserve"> </w:t>
+            </w:r>
+            <w:proofErr w:type="spellStart"/>
+            <w:r>
+              <w:rPr>
+                <w:rFonts w:ascii="Arial" w:hAnsi="Arial" w:cs="Arial"/>
+                <w:lang w:val="el-GR"/>
+              </w:rPr>
+              <w:t>Language</w:t>
+            </w:r>
+            <w:proofErr w:type="spellEnd"/>
           </w:p>
         </w:tc>
         <w:tc>
           <w:tcPr>
-            <w:tcW w:w="6650" w:type="dxa"/>
+            <w:tcW w:w="5972" w:type="dxa"/>
           </w:tcPr>
           <w:p>
             <w:pPr>
-              <w:pStyle w:val="Heading2"/>
-              <w:numPr>
-                <w:ilvl w:val="0"/>
-                <w:numId w:val="0"/>
-              </w:numPr>
-              <w:outlineLvl w:val="1"/>
-              <w:rPr>
-                <w:rFonts w:asciiTheme="minorHAnsi" w:eastAsiaTheme="minorEastAsia" w:hAnsiTheme="minorHAnsi" w:cstheme="minorBidi"/>
-                <w:b w:val="0"/>
-                <w:sz w:val="22"/>
+              <w:spacing w:after="0" w:line="480" w:lineRule="auto"/>
+              <w:rPr>
                 <w:lang w:val="el-GR"/>
               </w:rPr>
             </w:pPr>
             <w:r>
               <w:rPr>
-                <w:rFonts w:asciiTheme="minorHAnsi" w:eastAsiaTheme="minorEastAsia" w:hAnsiTheme="minorHAnsi" w:cstheme="minorBidi"/>
-                <w:b w:val="0"/>
-                <w:sz w:val="22"/>
+                <w:rFonts w:ascii="Arial" w:hAnsi="Arial" w:cs="Arial"/>
                 <w:lang w:val="el-GR"/>
               </w:rPr>
-              <w:t>Structured Query Language. Γλώσσα δημιουργίας και διαχείρισης βάσεων δεδομένων</w:t>
+              <w:t>Γλώσσα δημιουργίας και διαχείρισης βάσεων δεδομένων.</w:t>
             </w:r>
           </w:p>
         </w:tc>
       </w:tr>
       <w:tr>
+        <w:trPr>
+          <w:trHeight w:val="454"/>
+        </w:trPr>
         <w:tc>
           <w:tcPr>
-            <w:tcW w:w="900" w:type="dxa"/>
+            <w:tcW w:w="1573" w:type="dxa"/>
           </w:tcPr>
           <w:p>
-            <w:pPr>
-              <w:pStyle w:val="Heading2"/>
-              <w:numPr>
-                <w:ilvl w:val="0"/>
-                <w:numId w:val="0"/>
-              </w:numPr>
-              <w:outlineLvl w:val="1"/>
-              <w:rPr>
-                <w:rFonts w:asciiTheme="minorHAnsi" w:eastAsiaTheme="minorEastAsia" w:hAnsiTheme="minorHAnsi" w:cstheme="minorBidi"/>
-                <w:b w:val="0"/>
-                <w:sz w:val="22"/>
-                <w:lang w:val="el-GR"/>
-              </w:rPr>
-            </w:pPr>
-            <w:r>
-              <w:rPr>
-                <w:rFonts w:asciiTheme="minorHAnsi" w:eastAsiaTheme="minorEastAsia" w:hAnsiTheme="minorHAnsi" w:cstheme="minorBidi"/>
-                <w:b w:val="0"/>
-                <w:sz w:val="22"/>
-                <w:lang w:val="el-GR"/>
-              </w:rPr>
-              <w:t>HTML</w:t>
+            <w:r>
+              <w:rPr>
+                <w:rFonts w:ascii="Arial" w:hAnsi="Arial" w:cs="Arial"/>
+              </w:rPr>
+              <w:t>HTML: Hyper Text Markup Language</w:t>
             </w:r>
           </w:p>
         </w:tc>
         <w:tc>
           <w:tcPr>
-            <w:tcW w:w="6650" w:type="dxa"/>
+            <w:tcW w:w="5972" w:type="dxa"/>
           </w:tcPr>
           <w:p>
             <w:pPr>
-              <w:pStyle w:val="Heading2"/>
-              <w:numPr>
-                <w:ilvl w:val="0"/>
-                <w:numId w:val="0"/>
-              </w:numPr>
-              <w:outlineLvl w:val="1"/>
-              <w:rPr>
-                <w:rFonts w:asciiTheme="minorHAnsi" w:eastAsiaTheme="minorEastAsia" w:hAnsiTheme="minorHAnsi" w:cstheme="minorBidi"/>
-                <w:b w:val="0"/>
-                <w:sz w:val="22"/>
+              <w:spacing w:line="480" w:lineRule="auto"/>
+              <w:rPr>
+                <w:rFonts w:ascii="Arial" w:hAnsi="Arial" w:cs="Arial"/>
                 <w:lang w:val="el-GR"/>
               </w:rPr>
             </w:pPr>
             <w:r>
               <w:rPr>
-                <w:rFonts w:asciiTheme="minorHAnsi" w:eastAsiaTheme="minorEastAsia" w:hAnsiTheme="minorHAnsi" w:cstheme="minorBidi"/>
-                <w:b w:val="0"/>
-                <w:sz w:val="22"/>
+                <w:rFonts w:ascii="Arial" w:hAnsi="Arial" w:cs="Arial"/>
                 <w:lang w:val="el-GR"/>
               </w:rPr>
-              <w:t>Hyper Text Markup Language. Γλώσσα  περιγραφής της δομής της ιστοσελίδας.</w:t>
-            </w:r>
+              <w:t>Γλώσσα  περιγραφής της δομής της ιστοσελίδας.</w:t>
+            </w:r>
+          </w:p>
+          <w:p>
+            <w:pPr>
+              <w:rPr>
+                <w:lang w:val="el-GR"/>
+              </w:rPr>
+            </w:pPr>
           </w:p>
         </w:tc>
       </w:tr>
       <w:tr>
+        <w:trPr>
+          <w:trHeight w:val="454"/>
+        </w:trPr>
         <w:tc>
           <w:tcPr>
-            <w:tcW w:w="900" w:type="dxa"/>
+            <w:tcW w:w="1573" w:type="dxa"/>
           </w:tcPr>
           <w:p>
-            <w:pPr>
-              <w:pStyle w:val="Heading2"/>
-              <w:numPr>
-                <w:ilvl w:val="0"/>
-                <w:numId w:val="0"/>
-              </w:numPr>
-              <w:outlineLvl w:val="1"/>
-              <w:rPr>
-                <w:rFonts w:asciiTheme="minorHAnsi" w:eastAsiaTheme="minorEastAsia" w:hAnsiTheme="minorHAnsi" w:cstheme="minorBidi"/>
-                <w:b w:val="0"/>
-                <w:sz w:val="22"/>
+            <w:r>
+              <w:rPr>
+                <w:rFonts w:ascii="Arial" w:hAnsi="Arial" w:cs="Arial"/>
                 <w:lang w:val="el-GR"/>
               </w:rPr>
-            </w:pPr>
-            <w:r>
-              <w:rPr>
-                <w:rFonts w:asciiTheme="minorHAnsi" w:eastAsiaTheme="minorEastAsia" w:hAnsiTheme="minorHAnsi" w:cstheme="minorBidi"/>
-                <w:b w:val="0"/>
-                <w:sz w:val="22"/>
+              <w:t>ΒΟΟ</w:t>
+            </w:r>
+            <w:r>
+              <w:rPr>
+                <w:rFonts w:ascii="Arial" w:hAnsi="Arial" w:cs="Arial"/>
+              </w:rPr>
+              <w:t>T</w:t>
+            </w:r>
+            <w:r>
+              <w:rPr>
+                <w:rFonts w:ascii="Arial" w:hAnsi="Arial" w:cs="Arial"/>
                 <w:lang w:val="el-GR"/>
               </w:rPr>
-              <w:t>ΒΟΟSTRAP</w:t>
+              <w:t>STRAP</w:t>
             </w:r>
           </w:p>
         </w:tc>
         <w:tc>
           <w:tcPr>
-            <w:tcW w:w="6650" w:type="dxa"/>
+            <w:tcW w:w="5972" w:type="dxa"/>
           </w:tcPr>
           <w:p>
             <w:pPr>
-              <w:pStyle w:val="Heading2"/>
-              <w:numPr>
-                <w:ilvl w:val="0"/>
-                <w:numId w:val="0"/>
-              </w:numPr>
-              <w:outlineLvl w:val="1"/>
-              <w:rPr>
-                <w:rFonts w:asciiTheme="minorHAnsi" w:eastAsiaTheme="minorEastAsia" w:hAnsiTheme="minorHAnsi" w:cstheme="minorBidi"/>
-                <w:b w:val="0"/>
-                <w:sz w:val="22"/>
+              <w:rPr>
                 <w:lang w:val="el-GR"/>
               </w:rPr>
             </w:pPr>
             <w:r>
               <w:rPr>
-                <w:rFonts w:asciiTheme="minorHAnsi" w:eastAsiaTheme="minorEastAsia" w:hAnsiTheme="minorHAnsi" w:cstheme="minorBidi"/>
-                <w:b w:val="0"/>
-                <w:sz w:val="22"/>
+                <w:rFonts w:ascii="Arial" w:hAnsi="Arial" w:cs="Arial"/>
                 <w:lang w:val="el-GR"/>
               </w:rPr>
               <w:t>Εργαλείο για δημιουργία και σχεδίαση ιστοσελίδας.</w:t>
@@ -3517,92 +3620,91 @@
         </w:tc>
       </w:tr>
       <w:tr>
+        <w:trPr>
+          <w:trHeight w:val="454"/>
+        </w:trPr>
         <w:tc>
           <w:tcPr>
-            <w:tcW w:w="900" w:type="dxa"/>
+            <w:tcW w:w="1573" w:type="dxa"/>
           </w:tcPr>
           <w:p>
-            <w:pPr>
-              <w:pStyle w:val="Heading2"/>
-              <w:numPr>
-                <w:ilvl w:val="0"/>
-                <w:numId w:val="0"/>
-              </w:numPr>
-              <w:outlineLvl w:val="1"/>
-              <w:rPr>
-                <w:rFonts w:asciiTheme="minorHAnsi" w:eastAsiaTheme="minorEastAsia" w:hAnsiTheme="minorHAnsi" w:cstheme="minorBidi"/>
-                <w:b w:val="0"/>
-                <w:sz w:val="22"/>
+            <w:r>
+              <w:rPr>
+                <w:rFonts w:ascii="Arial" w:hAnsi="Arial" w:cs="Arial"/>
                 <w:lang w:val="el-GR"/>
               </w:rPr>
-            </w:pPr>
-            <w:r>
-              <w:rPr>
-                <w:rFonts w:asciiTheme="minorHAnsi" w:eastAsiaTheme="minorEastAsia" w:hAnsiTheme="minorHAnsi" w:cstheme="minorBidi"/>
-                <w:b w:val="0"/>
-                <w:sz w:val="22"/>
+              <w:t xml:space="preserve">CSS: </w:t>
+            </w:r>
+            <w:proofErr w:type="spellStart"/>
+            <w:r>
+              <w:rPr>
+                <w:rFonts w:ascii="Arial" w:hAnsi="Arial" w:cs="Arial"/>
                 <w:lang w:val="el-GR"/>
               </w:rPr>
-              <w:t>CSS</w:t>
-            </w:r>
+              <w:t>Cascading</w:t>
+            </w:r>
+            <w:proofErr w:type="spellEnd"/>
+            <w:r>
+              <w:rPr>
+                <w:rFonts w:ascii="Arial" w:hAnsi="Arial" w:cs="Arial"/>
+                <w:lang w:val="el-GR"/>
+              </w:rPr>
+              <w:t xml:space="preserve"> </w:t>
+            </w:r>
+            <w:proofErr w:type="spellStart"/>
+            <w:r>
+              <w:rPr>
+                <w:rFonts w:ascii="Arial" w:hAnsi="Arial" w:cs="Arial"/>
+                <w:lang w:val="el-GR"/>
+              </w:rPr>
+              <w:t>Style</w:t>
+            </w:r>
+            <w:proofErr w:type="spellEnd"/>
+            <w:r>
+              <w:rPr>
+                <w:rFonts w:ascii="Arial" w:hAnsi="Arial" w:cs="Arial"/>
+                <w:lang w:val="el-GR"/>
+              </w:rPr>
+              <w:t xml:space="preserve"> </w:t>
+            </w:r>
+            <w:proofErr w:type="spellStart"/>
+            <w:r>
+              <w:rPr>
+                <w:rFonts w:ascii="Arial" w:hAnsi="Arial" w:cs="Arial"/>
+                <w:lang w:val="el-GR"/>
+              </w:rPr>
+              <w:t>Sheets</w:t>
+            </w:r>
+            <w:proofErr w:type="spellEnd"/>
           </w:p>
         </w:tc>
         <w:tc>
           <w:tcPr>
-            <w:tcW w:w="6650" w:type="dxa"/>
+            <w:tcW w:w="5972" w:type="dxa"/>
           </w:tcPr>
           <w:p>
-            <w:pPr>
-              <w:pStyle w:val="Heading2"/>
-              <w:numPr>
-                <w:ilvl w:val="0"/>
-                <w:numId w:val="0"/>
-              </w:numPr>
-              <w:outlineLvl w:val="1"/>
-              <w:rPr>
-                <w:rFonts w:asciiTheme="minorHAnsi" w:eastAsiaTheme="minorEastAsia" w:hAnsiTheme="minorHAnsi" w:cstheme="minorBidi"/>
-                <w:b w:val="0"/>
-                <w:sz w:val="22"/>
+            <w:r>
+              <w:rPr>
+                <w:rFonts w:ascii="Arial" w:hAnsi="Arial" w:cs="Arial"/>
                 <w:lang w:val="el-GR"/>
               </w:rPr>
-            </w:pPr>
-            <w:r>
-              <w:rPr>
-                <w:rFonts w:asciiTheme="minorHAnsi" w:eastAsiaTheme="minorEastAsia" w:hAnsiTheme="minorHAnsi" w:cstheme="minorBidi"/>
-                <w:b w:val="0"/>
-                <w:sz w:val="22"/>
-                <w:lang w:val="el-GR"/>
-              </w:rPr>
-              <w:t>Cascading Style Sheets.  Γλώσσα μορφοποίησης της ιστοσελίδας.</w:t>
+              <w:t>Γλώσσα μορφοποίησης της ιστοσελίδας</w:t>
             </w:r>
           </w:p>
         </w:tc>
       </w:tr>
       <w:tr>
+        <w:trPr>
+          <w:trHeight w:val="454"/>
+        </w:trPr>
         <w:tc>
           <w:tcPr>
-            <w:tcW w:w="900" w:type="dxa"/>
+            <w:tcW w:w="1573" w:type="dxa"/>
           </w:tcPr>
           <w:p>
-            <w:pPr>
-              <w:pStyle w:val="Heading2"/>
-              <w:numPr>
-                <w:ilvl w:val="0"/>
-                <w:numId w:val="0"/>
-              </w:numPr>
-              <w:outlineLvl w:val="1"/>
-              <w:rPr>
-                <w:rFonts w:asciiTheme="minorHAnsi" w:eastAsiaTheme="minorEastAsia" w:hAnsiTheme="minorHAnsi" w:cstheme="minorBidi"/>
-                <w:b w:val="0"/>
-                <w:sz w:val="22"/>
-                <w:lang w:val="el-GR"/>
-              </w:rPr>
-            </w:pPr>
-            <w:r>
-              <w:rPr>
-                <w:rFonts w:asciiTheme="minorHAnsi" w:eastAsiaTheme="minorEastAsia" w:hAnsiTheme="minorHAnsi" w:cstheme="minorBidi"/>
-                <w:b w:val="0"/>
-                <w:sz w:val="22"/>
+            <w:r>
+              <w:rPr>
+                <w:rFonts w:ascii="Arial" w:hAnsi="Arial" w:cs="Arial"/>
                 <w:lang w:val="el-GR"/>
               </w:rPr>
               <w:t>BRACKETS</w:t>
@@ -3611,31 +3713,486 @@
         </w:tc>
         <w:tc>
           <w:tcPr>
-            <w:tcW w:w="6650" w:type="dxa"/>
+            <w:tcW w:w="5972" w:type="dxa"/>
           </w:tcPr>
           <w:p>
             <w:pPr>
-              <w:pStyle w:val="Heading2"/>
-              <w:numPr>
-                <w:ilvl w:val="0"/>
-                <w:numId w:val="0"/>
-              </w:numPr>
-              <w:outlineLvl w:val="1"/>
-              <w:rPr>
-                <w:rFonts w:asciiTheme="minorHAnsi" w:eastAsiaTheme="minorEastAsia" w:hAnsiTheme="minorHAnsi" w:cstheme="minorBidi"/>
-                <w:b w:val="0"/>
-                <w:sz w:val="22"/>
+              <w:rPr>
+                <w:b/>
                 <w:lang w:val="el-GR"/>
               </w:rPr>
             </w:pPr>
             <w:r>
               <w:rPr>
-                <w:rFonts w:asciiTheme="minorHAnsi" w:eastAsiaTheme="minorEastAsia" w:hAnsiTheme="minorHAnsi" w:cstheme="minorBidi"/>
-                <w:b w:val="0"/>
-                <w:sz w:val="22"/>
+                <w:rFonts w:ascii="Arial" w:hAnsi="Arial" w:cs="Arial"/>
                 <w:lang w:val="el-GR"/>
               </w:rPr>
-              <w:t>Λογισμικό επεξεργασίας κώδικα για ιστοσελίδες.</w:t>
+              <w:t>Λογισμικό επεξεργασίας κώδικα για ιστοσελίδες</w:t>
+            </w:r>
+          </w:p>
+        </w:tc>
+      </w:tr>
+      <w:tr>
+        <w:trPr>
+          <w:trHeight w:val="454"/>
+        </w:trPr>
+        <w:tc>
+          <w:tcPr>
+            <w:tcW w:w="1573" w:type="dxa"/>
+          </w:tcPr>
+          <w:p>
+            <w:pPr>
+              <w:rPr>
+                <w:rFonts w:ascii="Arial" w:hAnsi="Arial" w:cs="Arial"/>
+              </w:rPr>
+            </w:pPr>
+            <w:proofErr w:type="spellStart"/>
+            <w:r>
+              <w:rPr>
+                <w:rFonts w:ascii="Arial" w:hAnsi="Arial" w:cs="Arial"/>
+              </w:rPr>
+              <w:t>Javascript</w:t>
+            </w:r>
+            <w:proofErr w:type="spellEnd"/>
+          </w:p>
+        </w:tc>
+        <w:tc>
+          <w:tcPr>
+            <w:tcW w:w="5972" w:type="dxa"/>
+          </w:tcPr>
+          <w:p>
+            <w:pPr>
+              <w:rPr>
+                <w:rFonts w:ascii="Arial" w:hAnsi="Arial" w:cs="Arial"/>
+                <w:lang w:val="el-GR"/>
+              </w:rPr>
+            </w:pPr>
+            <w:r>
+              <w:rPr>
+                <w:rFonts w:ascii="Arial" w:hAnsi="Arial" w:cs="Arial"/>
+                <w:lang w:val="el-GR"/>
+              </w:rPr>
+              <w:t>Α</w:t>
+            </w:r>
+            <w:r>
+              <w:rPr>
+                <w:rFonts w:ascii="Arial" w:hAnsi="Arial" w:cs="Arial"/>
+                <w:lang w:val="el-GR"/>
+              </w:rPr>
+              <w:t>ντικειμενοστρεφής γλώσσα δέσμης ενεργειών για ιστοσελίδες</w:t>
+            </w:r>
+          </w:p>
+        </w:tc>
+      </w:tr>
+      <w:tr>
+        <w:trPr>
+          <w:trHeight w:val="454"/>
+        </w:trPr>
+        <w:tc>
+          <w:tcPr>
+            <w:tcW w:w="1573" w:type="dxa"/>
+          </w:tcPr>
+          <w:p>
+            <w:pPr>
+              <w:rPr>
+                <w:rFonts w:ascii="Arial" w:hAnsi="Arial" w:cs="Arial"/>
+              </w:rPr>
+            </w:pPr>
+            <w:r>
+              <w:rPr>
+                <w:rFonts w:ascii="Arial" w:hAnsi="Arial" w:cs="Arial"/>
+              </w:rPr>
+              <w:t>Objective c</w:t>
+            </w:r>
+          </w:p>
+        </w:tc>
+        <w:tc>
+          <w:tcPr>
+            <w:tcW w:w="5972" w:type="dxa"/>
+          </w:tcPr>
+          <w:p>
+            <w:pPr>
+              <w:rPr>
+                <w:rFonts w:ascii="Arial" w:hAnsi="Arial" w:cs="Arial"/>
+                <w:lang w:val="el-GR"/>
+              </w:rPr>
+            </w:pPr>
+            <w:r>
+              <w:rPr>
+                <w:rFonts w:ascii="Arial" w:hAnsi="Arial" w:cs="Arial"/>
+                <w:lang w:val="el-GR"/>
+              </w:rPr>
+              <w:t>Γ</w:t>
+            </w:r>
+            <w:r>
+              <w:rPr>
+                <w:rFonts w:ascii="Arial" w:hAnsi="Arial" w:cs="Arial"/>
+                <w:lang w:val="el-GR"/>
+              </w:rPr>
+              <w:t xml:space="preserve">λώσσα προγραμματισμού γενικού σκοπού, αντικειμενοστραφής, που προσθέτει μηνύματα τύπου </w:t>
+            </w:r>
+            <w:r>
+              <w:rPr>
+                <w:rFonts w:ascii="Arial" w:hAnsi="Arial" w:cs="Arial"/>
+              </w:rPr>
+              <w:t>Smalltalk</w:t>
+            </w:r>
+            <w:r>
+              <w:rPr>
+                <w:rFonts w:ascii="Arial" w:hAnsi="Arial" w:cs="Arial"/>
+                <w:lang w:val="el-GR"/>
+              </w:rPr>
+              <w:t xml:space="preserve"> στη γλώσσα προγραμματισμού </w:t>
+            </w:r>
+            <w:r>
+              <w:rPr>
+                <w:rFonts w:ascii="Arial" w:hAnsi="Arial" w:cs="Arial"/>
+              </w:rPr>
+              <w:t>C</w:t>
+            </w:r>
+            <w:r>
+              <w:rPr>
+                <w:rFonts w:ascii="Arial" w:hAnsi="Arial" w:cs="Arial"/>
+                <w:lang w:val="el-GR"/>
+              </w:rPr>
+              <w:t xml:space="preserve">, </w:t>
+            </w:r>
+            <w:r>
+              <w:rPr>
+                <w:rFonts w:ascii="Arial" w:hAnsi="Arial" w:cs="Arial"/>
+                <w:lang w:val="el-GR"/>
+              </w:rPr>
+              <w:t>κύρια γλώσσα προγραμματισμού</w:t>
+            </w:r>
+            <w:r>
+              <w:rPr>
+                <w:rFonts w:ascii="Arial" w:hAnsi="Arial" w:cs="Arial"/>
+                <w:lang w:val="el-GR"/>
+              </w:rPr>
+              <w:t xml:space="preserve"> της </w:t>
+            </w:r>
+            <w:r>
+              <w:rPr>
+                <w:rFonts w:ascii="Arial" w:hAnsi="Arial" w:cs="Arial"/>
+              </w:rPr>
+              <w:t>Apple</w:t>
+            </w:r>
+            <w:r>
+              <w:rPr>
+                <w:rFonts w:ascii="Arial" w:hAnsi="Arial" w:cs="Arial"/>
+                <w:lang w:val="el-GR"/>
+              </w:rPr>
+              <w:t xml:space="preserve"> για </w:t>
+            </w:r>
+            <w:proofErr w:type="spellStart"/>
+            <w:r>
+              <w:rPr>
+                <w:rFonts w:ascii="Arial" w:hAnsi="Arial" w:cs="Arial"/>
+                <w:lang w:val="el-GR"/>
+              </w:rPr>
+              <w:t>macOS</w:t>
+            </w:r>
+            <w:proofErr w:type="spellEnd"/>
+            <w:r>
+              <w:rPr>
+                <w:rFonts w:ascii="Arial" w:hAnsi="Arial" w:cs="Arial"/>
+                <w:lang w:val="el-GR"/>
+              </w:rPr>
+              <w:t xml:space="preserve"> και </w:t>
+            </w:r>
+            <w:proofErr w:type="spellStart"/>
+            <w:r>
+              <w:rPr>
+                <w:rFonts w:ascii="Arial" w:hAnsi="Arial" w:cs="Arial"/>
+                <w:lang w:val="el-GR"/>
+              </w:rPr>
+              <w:t>iOS</w:t>
+            </w:r>
+            <w:proofErr w:type="spellEnd"/>
+          </w:p>
+        </w:tc>
+      </w:tr>
+      <w:tr>
+        <w:trPr>
+          <w:trHeight w:val="454"/>
+        </w:trPr>
+        <w:tc>
+          <w:tcPr>
+            <w:tcW w:w="1573" w:type="dxa"/>
+          </w:tcPr>
+          <w:p>
+            <w:pPr>
+              <w:rPr>
+                <w:rFonts w:ascii="Arial" w:hAnsi="Arial" w:cs="Arial"/>
+              </w:rPr>
+            </w:pPr>
+            <w:r>
+              <w:rPr>
+                <w:rFonts w:ascii="Arial" w:hAnsi="Arial" w:cs="Arial"/>
+              </w:rPr>
+              <w:t>swift</w:t>
+            </w:r>
+          </w:p>
+        </w:tc>
+        <w:tc>
+          <w:tcPr>
+            <w:tcW w:w="5972" w:type="dxa"/>
+          </w:tcPr>
+          <w:p>
+            <w:pPr>
+              <w:rPr>
+                <w:rFonts w:ascii="Arial" w:hAnsi="Arial" w:cs="Arial"/>
+                <w:lang w:val="el-GR"/>
+              </w:rPr>
+            </w:pPr>
+            <w:r>
+              <w:rPr>
+                <w:rFonts w:ascii="Arial" w:hAnsi="Arial" w:cs="Arial"/>
+                <w:lang w:val="el-GR"/>
+              </w:rPr>
+              <w:t>Γ</w:t>
+            </w:r>
+            <w:r>
+              <w:rPr>
+                <w:rFonts w:ascii="Arial" w:hAnsi="Arial" w:cs="Arial"/>
+                <w:lang w:val="el-GR"/>
+              </w:rPr>
+              <w:t xml:space="preserve">λώσσα προγραμματισμού γενικού σκοπού, πολλαπλών παραδειγμάτων, που έχει δημιουργηθεί από την </w:t>
+            </w:r>
+            <w:r>
+              <w:rPr>
+                <w:rFonts w:ascii="Arial" w:hAnsi="Arial" w:cs="Arial"/>
+              </w:rPr>
+              <w:t>Apple</w:t>
+            </w:r>
+            <w:r>
+              <w:rPr>
+                <w:rFonts w:ascii="Arial" w:hAnsi="Arial" w:cs="Arial"/>
+                <w:lang w:val="el-GR"/>
+              </w:rPr>
+              <w:t xml:space="preserve"> </w:t>
+            </w:r>
+            <w:r>
+              <w:rPr>
+                <w:rFonts w:ascii="Arial" w:hAnsi="Arial" w:cs="Arial"/>
+              </w:rPr>
+              <w:t>Inc</w:t>
+            </w:r>
+            <w:r>
+              <w:rPr>
+                <w:rFonts w:ascii="Arial" w:hAnsi="Arial" w:cs="Arial"/>
+                <w:lang w:val="el-GR"/>
+              </w:rPr>
+              <w:t xml:space="preserve">. για </w:t>
+            </w:r>
+            <w:r>
+              <w:rPr>
+                <w:rFonts w:ascii="Arial" w:hAnsi="Arial" w:cs="Arial"/>
+              </w:rPr>
+              <w:t>iOS</w:t>
+            </w:r>
+            <w:r>
+              <w:rPr>
+                <w:rFonts w:ascii="Arial" w:hAnsi="Arial" w:cs="Arial"/>
+                <w:lang w:val="el-GR"/>
+              </w:rPr>
+              <w:t xml:space="preserve">, </w:t>
+            </w:r>
+            <w:r>
+              <w:rPr>
+                <w:rFonts w:ascii="Arial" w:hAnsi="Arial" w:cs="Arial"/>
+              </w:rPr>
+              <w:t>macOS</w:t>
+            </w:r>
+            <w:r>
+              <w:rPr>
+                <w:rFonts w:ascii="Arial" w:hAnsi="Arial" w:cs="Arial"/>
+                <w:lang w:val="el-GR"/>
+              </w:rPr>
+              <w:t xml:space="preserve">, </w:t>
+            </w:r>
+            <w:proofErr w:type="spellStart"/>
+            <w:r>
+              <w:rPr>
+                <w:rFonts w:ascii="Arial" w:hAnsi="Arial" w:cs="Arial"/>
+              </w:rPr>
+              <w:t>watchOS</w:t>
+            </w:r>
+            <w:proofErr w:type="spellEnd"/>
+            <w:r>
+              <w:rPr>
+                <w:rFonts w:ascii="Arial" w:hAnsi="Arial" w:cs="Arial"/>
+                <w:lang w:val="el-GR"/>
+              </w:rPr>
+              <w:t xml:space="preserve">, </w:t>
+            </w:r>
+            <w:proofErr w:type="spellStart"/>
+            <w:r>
+              <w:rPr>
+                <w:rFonts w:ascii="Arial" w:hAnsi="Arial" w:cs="Arial"/>
+              </w:rPr>
+              <w:t>tvOS</w:t>
+            </w:r>
+            <w:proofErr w:type="spellEnd"/>
+            <w:r>
+              <w:rPr>
+                <w:rFonts w:ascii="Arial" w:hAnsi="Arial" w:cs="Arial"/>
+                <w:lang w:val="el-GR"/>
+              </w:rPr>
+              <w:t xml:space="preserve">, </w:t>
+            </w:r>
+            <w:r>
+              <w:rPr>
+                <w:rFonts w:ascii="Arial" w:hAnsi="Arial" w:cs="Arial"/>
+              </w:rPr>
+              <w:t>Linux</w:t>
+            </w:r>
+            <w:r>
+              <w:rPr>
+                <w:rFonts w:ascii="Arial" w:hAnsi="Arial" w:cs="Arial"/>
+                <w:lang w:val="el-GR"/>
+              </w:rPr>
+              <w:t xml:space="preserve"> και </w:t>
+            </w:r>
+            <w:r>
+              <w:rPr>
+                <w:rFonts w:ascii="Arial" w:hAnsi="Arial" w:cs="Arial"/>
+              </w:rPr>
+              <w:t>z</w:t>
+            </w:r>
+            <w:r>
+              <w:rPr>
+                <w:rFonts w:ascii="Arial" w:hAnsi="Arial" w:cs="Arial"/>
+                <w:lang w:val="el-GR"/>
+              </w:rPr>
+              <w:t xml:space="preserve"> / </w:t>
+            </w:r>
+            <w:r>
+              <w:rPr>
+                <w:rFonts w:ascii="Arial" w:hAnsi="Arial" w:cs="Arial"/>
+              </w:rPr>
+              <w:t>OS</w:t>
+            </w:r>
+            <w:r>
+              <w:rPr>
+                <w:rFonts w:ascii="Arial" w:hAnsi="Arial" w:cs="Arial"/>
+                <w:lang w:val="el-GR"/>
+              </w:rPr>
+              <w:t>.</w:t>
+            </w:r>
+          </w:p>
+        </w:tc>
+      </w:tr>
+      <w:tr>
+        <w:trPr>
+          <w:trHeight w:val="454"/>
+        </w:trPr>
+        <w:tc>
+          <w:tcPr>
+            <w:tcW w:w="1573" w:type="dxa"/>
+          </w:tcPr>
+          <w:p>
+            <w:pPr>
+              <w:rPr>
+                <w:rFonts w:ascii="Arial" w:hAnsi="Arial" w:cs="Arial"/>
+              </w:rPr>
+            </w:pPr>
+            <w:r>
+              <w:rPr>
+                <w:rFonts w:ascii="Arial" w:hAnsi="Arial" w:cs="Arial"/>
+              </w:rPr>
+              <w:t>Java</w:t>
+            </w:r>
+          </w:p>
+        </w:tc>
+        <w:tc>
+          <w:tcPr>
+            <w:tcW w:w="5972" w:type="dxa"/>
+          </w:tcPr>
+          <w:p>
+            <w:pPr>
+              <w:rPr>
+                <w:rFonts w:ascii="Arial" w:hAnsi="Arial" w:cs="Arial"/>
+                <w:lang w:val="el-GR"/>
+              </w:rPr>
+            </w:pPr>
+            <w:r>
+              <w:rPr>
+                <w:rFonts w:ascii="Arial" w:hAnsi="Arial" w:cs="Arial"/>
+                <w:lang w:val="el-GR"/>
+              </w:rPr>
+              <w:t>Α</w:t>
+            </w:r>
+            <w:r>
+              <w:rPr>
+                <w:rFonts w:ascii="Arial" w:hAnsi="Arial" w:cs="Arial"/>
+                <w:lang w:val="el-GR"/>
+              </w:rPr>
+              <w:t xml:space="preserve">ντικειμενοστρεφής </w:t>
+            </w:r>
+            <w:r>
+              <w:rPr>
+                <w:rFonts w:ascii="Arial" w:hAnsi="Arial" w:cs="Arial"/>
+                <w:lang w:val="el-GR"/>
+              </w:rPr>
+              <w:t xml:space="preserve">γλώσσα προγραμματισμού και υπολογιστική πλατφόρμα </w:t>
+            </w:r>
+            <w:r>
+              <w:rPr>
+                <w:rFonts w:ascii="Arial" w:hAnsi="Arial" w:cs="Arial"/>
+                <w:lang w:val="el-GR"/>
+              </w:rPr>
+              <w:t xml:space="preserve">για εφαρμογές και ιστοσελίδες </w:t>
+            </w:r>
+          </w:p>
+        </w:tc>
+      </w:tr>
+      <w:tr>
+        <w:trPr>
+          <w:trHeight w:val="454"/>
+        </w:trPr>
+        <w:tc>
+          <w:tcPr>
+            <w:tcW w:w="1573" w:type="dxa"/>
+          </w:tcPr>
+          <w:p>
+            <w:pPr>
+              <w:rPr>
+                <w:rFonts w:ascii="Arial" w:hAnsi="Arial" w:cs="Arial"/>
+              </w:rPr>
+            </w:pPr>
+            <w:r>
+              <w:rPr>
+                <w:rFonts w:ascii="Arial" w:hAnsi="Arial" w:cs="Arial"/>
+              </w:rPr>
+              <w:t>XML</w:t>
+            </w:r>
+          </w:p>
+        </w:tc>
+        <w:tc>
+          <w:tcPr>
+            <w:tcW w:w="5972" w:type="dxa"/>
+          </w:tcPr>
+          <w:p>
+            <w:pPr>
+              <w:rPr>
+                <w:rFonts w:ascii="Arial" w:hAnsi="Arial" w:cs="Arial"/>
+                <w:lang w:val="el-GR"/>
+              </w:rPr>
+            </w:pPr>
+            <w:r>
+              <w:rPr>
+                <w:rFonts w:ascii="Arial" w:hAnsi="Arial" w:cs="Arial"/>
+                <w:lang w:val="el-GR"/>
+              </w:rPr>
+              <w:t>Ε</w:t>
+            </w:r>
+            <w:r>
+              <w:rPr>
+                <w:rFonts w:ascii="Arial" w:hAnsi="Arial" w:cs="Arial"/>
+                <w:lang w:val="el-GR"/>
+              </w:rPr>
+              <w:t>ργαλείο ανεξάρτητο από λογισμικό και υλικό για την αποθήκευση και τη μεταφορά δεδομένων</w:t>
             </w:r>
           </w:p>
         </w:tc>
@@ -3650,15 +4207,37 @@
     </w:p>
     <w:p>
       <w:pPr>
+        <w:rPr>
+          <w:lang w:val="el-GR"/>
+        </w:rPr>
+      </w:pPr>
+    </w:p>
+    <w:p>
+      <w:pPr>
+        <w:rPr>
+          <w:lang w:val="el-GR"/>
+        </w:rPr>
+      </w:pPr>
+    </w:p>
+    <w:p>
+      <w:pPr>
+        <w:rPr>
+          <w:lang w:val="el-GR"/>
+        </w:rPr>
+      </w:pPr>
+    </w:p>
+    <w:p>
+      <w:pPr>
         <w:pStyle w:val="Heading2"/>
       </w:pPr>
-      <w:bookmarkStart w:id="26" w:name="_Toc303087090"/>
-      <w:bookmarkStart w:id="27" w:name="_Toc525123783"/>
-      <w:r>
+      <w:bookmarkStart w:id="25" w:name="_Toc303087090"/>
+      <w:bookmarkStart w:id="26" w:name="_Toc525123783"/>
+      <w:r>
+        <w:lastRenderedPageBreak/>
         <w:t>References</w:t>
       </w:r>
+      <w:bookmarkEnd w:id="25"/>
       <w:bookmarkEnd w:id="26"/>
-      <w:bookmarkEnd w:id="27"/>
     </w:p>
     <w:p>
       <w:pPr>
@@ -3706,8 +4285,17 @@
           <w:rFonts w:ascii="Arial" w:hAnsi="Arial" w:cs="Arial"/>
           <w:lang w:val="el-GR"/>
         </w:rPr>
-        <w:t>Δρ. Γεωργία Καπιτσάκη</w:t>
-      </w:r>
+        <w:t xml:space="preserve">Δρ. Γεωργία </w:t>
+      </w:r>
+      <w:proofErr w:type="spellStart"/>
+      <w:r>
+        <w:rPr>
+          <w:rFonts w:ascii="Arial" w:hAnsi="Arial" w:cs="Arial"/>
+          <w:lang w:val="el-GR"/>
+        </w:rPr>
+        <w:t>Καπιτσάκη</w:t>
+      </w:r>
+      <w:proofErr w:type="spellEnd"/>
     </w:p>
     <w:p>
       <w:pPr>
@@ -3759,7 +4347,55 @@
           <w:rFonts w:ascii="Arial" w:hAnsi="Arial" w:cs="Arial"/>
           <w:lang w:val="el-GR"/>
         </w:rPr>
-        <w:t>μετάφραση για την 8η έκδοση] I. Sommerville, Βασικές Αρχές Τεχνολογίας Λογισμικού, 8η έκδοση, Εκδ. Κλειδάριθµος, Μάιος 2009.</w:t>
+        <w:t xml:space="preserve">μετάφραση για την 8η έκδοση] I. </w:t>
+      </w:r>
+      <w:proofErr w:type="spellStart"/>
+      <w:r>
+        <w:rPr>
+          <w:rFonts w:ascii="Arial" w:hAnsi="Arial" w:cs="Arial"/>
+          <w:lang w:val="el-GR"/>
+        </w:rPr>
+        <w:t>Sommerville</w:t>
+      </w:r>
+      <w:proofErr w:type="spellEnd"/>
+      <w:r>
+        <w:rPr>
+          <w:rFonts w:ascii="Arial" w:hAnsi="Arial" w:cs="Arial"/>
+          <w:lang w:val="el-GR"/>
+        </w:rPr>
+        <w:t xml:space="preserve">, Βασικές Αρχές Τεχνολογίας Λογισμικού, 8η έκδοση, </w:t>
+      </w:r>
+      <w:proofErr w:type="spellStart"/>
+      <w:r>
+        <w:rPr>
+          <w:rFonts w:ascii="Arial" w:hAnsi="Arial" w:cs="Arial"/>
+          <w:lang w:val="el-GR"/>
+        </w:rPr>
+        <w:t>Εκδ</w:t>
+      </w:r>
+      <w:proofErr w:type="spellEnd"/>
+      <w:r>
+        <w:rPr>
+          <w:rFonts w:ascii="Arial" w:hAnsi="Arial" w:cs="Arial"/>
+          <w:lang w:val="el-GR"/>
+        </w:rPr>
+        <w:t xml:space="preserve">. </w:t>
+      </w:r>
+      <w:proofErr w:type="spellStart"/>
+      <w:r>
+        <w:rPr>
+          <w:rFonts w:ascii="Arial" w:hAnsi="Arial" w:cs="Arial"/>
+          <w:lang w:val="el-GR"/>
+        </w:rPr>
+        <w:t>Κλειδάριθµος</w:t>
+      </w:r>
+      <w:proofErr w:type="spellEnd"/>
+      <w:r>
+        <w:rPr>
+          <w:rFonts w:ascii="Arial" w:hAnsi="Arial" w:cs="Arial"/>
+          <w:lang w:val="el-GR"/>
+        </w:rPr>
+        <w:t>, Μάιος 2009.</w:t>
       </w:r>
     </w:p>
     <w:p>
@@ -3784,7 +4420,7 @@
           <w:rFonts w:ascii="Arial" w:hAnsi="Arial" w:cs="Arial"/>
         </w:rPr>
       </w:pPr>
-      <w:bookmarkStart w:id="28" w:name="_Toc525123784"/>
+      <w:bookmarkStart w:id="27" w:name="_Toc525123784"/>
       <w:r>
         <w:rPr>
           <w:rFonts w:ascii="Arial" w:hAnsi="Arial" w:cs="Arial"/>
@@ -3792,23 +4428,23 @@
         <w:lastRenderedPageBreak/>
         <w:t>Architecture</w:t>
       </w:r>
+      <w:bookmarkEnd w:id="27"/>
+    </w:p>
+    <w:p>
+      <w:pPr>
+        <w:pStyle w:val="Heading2"/>
+        <w:rPr>
+          <w:rFonts w:ascii="Arial" w:hAnsi="Arial" w:cs="Arial"/>
+        </w:rPr>
+      </w:pPr>
+      <w:bookmarkStart w:id="28" w:name="_Toc525123785"/>
+      <w:r>
+        <w:rPr>
+          <w:rFonts w:ascii="Arial" w:hAnsi="Arial" w:cs="Arial"/>
+        </w:rPr>
+        <w:t>Major Design Decisions</w:t>
+      </w:r>
       <w:bookmarkEnd w:id="28"/>
-    </w:p>
-    <w:p>
-      <w:pPr>
-        <w:pStyle w:val="Heading2"/>
-        <w:rPr>
-          <w:rFonts w:ascii="Arial" w:hAnsi="Arial" w:cs="Arial"/>
-        </w:rPr>
-      </w:pPr>
-      <w:bookmarkStart w:id="29" w:name="_Toc525123785"/>
-      <w:r>
-        <w:rPr>
-          <w:rFonts w:ascii="Arial" w:hAnsi="Arial" w:cs="Arial"/>
-        </w:rPr>
-        <w:t>Major Design Decisions</w:t>
-      </w:r>
-      <w:bookmarkEnd w:id="29"/>
     </w:p>
     <w:p>
       <w:pPr>
@@ -3899,8 +4535,9 @@
           <w:color w:val="auto"/>
           <w:lang w:val="el-GR"/>
         </w:rPr>
-        <w:t xml:space="preserve"> της διεπαφής χρήστη από την εφαρμογή </w:t>
-      </w:r>
+        <w:t xml:space="preserve"> της </w:t>
+      </w:r>
+      <w:proofErr w:type="spellStart"/>
       <w:r>
         <w:rPr>
           <w:rFonts w:ascii="Arial" w:hAnsi="Arial" w:cs="Arial"/>
@@ -3908,8 +4545,9 @@
           <w:color w:val="auto"/>
           <w:lang w:val="el-GR"/>
         </w:rPr>
-        <w:t xml:space="preserve">και </w:t>
-      </w:r>
+        <w:t>διεπαφής</w:t>
+      </w:r>
+      <w:proofErr w:type="spellEnd"/>
       <w:r>
         <w:rPr>
           <w:rFonts w:ascii="Arial" w:hAnsi="Arial" w:cs="Arial"/>
@@ -3917,7 +4555,7 @@
           <w:color w:val="auto"/>
           <w:lang w:val="el-GR"/>
         </w:rPr>
-        <w:t xml:space="preserve">για τη δημιουργία περιβαλλόντων </w:t>
+        <w:t xml:space="preserve"> χρήστη από την εφαρμογή </w:t>
       </w:r>
       <w:r>
         <w:rPr>
@@ -3926,7 +4564,7 @@
           <w:color w:val="auto"/>
           <w:lang w:val="el-GR"/>
         </w:rPr>
-        <w:t xml:space="preserve"> </w:t>
+        <w:t xml:space="preserve">και </w:t>
       </w:r>
       <w:r>
         <w:rPr>
@@ -3935,7 +4573,7 @@
           <w:color w:val="auto"/>
           <w:lang w:val="el-GR"/>
         </w:rPr>
-        <w:t xml:space="preserve">αλληλεπίδραση χρήστη. Χρειάζεται </w:t>
+        <w:t xml:space="preserve">για τη δημιουργία περιβαλλόντων </w:t>
       </w:r>
       <w:r>
         <w:rPr>
@@ -3944,7 +4582,7 @@
           <w:color w:val="auto"/>
           <w:lang w:val="el-GR"/>
         </w:rPr>
-        <w:t>να διαχωριστεί η παρουσίαση της πληροφορίας στον χρήση από την μορφή που έχει αποθηκευτεί στο σύστημα</w:t>
+        <w:t xml:space="preserve"> </w:t>
       </w:r>
       <w:r>
         <w:rPr>
@@ -3953,6 +4591,24 @@
           <w:color w:val="auto"/>
           <w:lang w:val="el-GR"/>
         </w:rPr>
+        <w:t xml:space="preserve">αλληλεπίδραση χρήστη. Χρειάζεται </w:t>
+      </w:r>
+      <w:r>
+        <w:rPr>
+          <w:rFonts w:ascii="Arial" w:hAnsi="Arial" w:cs="Arial"/>
+          <w:i w:val="0"/>
+          <w:color w:val="auto"/>
+          <w:lang w:val="el-GR"/>
+        </w:rPr>
+        <w:t>να διαχωριστεί η παρουσίαση της πληροφορίας στον χρήση από την μορφή που έχει αποθηκευτεί στο σύστημα</w:t>
+      </w:r>
+      <w:r>
+        <w:rPr>
+          <w:rFonts w:ascii="Arial" w:hAnsi="Arial" w:cs="Arial"/>
+          <w:i w:val="0"/>
+          <w:color w:val="auto"/>
+          <w:lang w:val="el-GR"/>
+        </w:rPr>
         <w:t xml:space="preserve">, καθώς επίσης και η διαχείριση ανάκτησης/αποθήκευσης δεδομένων στο σύστημα.  </w:t>
       </w:r>
       <w:r>
@@ -3968,7 +4624,7 @@
         <w:pStyle w:val="Heading2"/>
         <w:spacing w:before="240"/>
       </w:pPr>
-      <w:bookmarkStart w:id="30" w:name="_Toc525123786"/>
+      <w:bookmarkStart w:id="29" w:name="_Toc525123786"/>
       <w:r>
         <w:rPr>
           <w:rFonts w:cs="Calibri"/>
@@ -3976,6 +4632,7 @@
           <w:color w:val="76923C"/>
           <w:lang w:val="en-GB" w:eastAsia="en-GB"/>
         </w:rPr>
+        <w:lastRenderedPageBreak/>
         <w:drawing>
           <wp:anchor distT="0" distB="0" distL="114300" distR="114300" simplePos="0" relativeHeight="251664384" behindDoc="1" locked="0" layoutInCell="1" allowOverlap="1" wp14:anchorId="464A5769" wp14:editId="2D083C4D">
             <wp:simplePos x="0" y="0"/>
@@ -4035,7 +4692,7 @@
       <w:r>
         <w:t>Architectural diagrams</w:t>
       </w:r>
-      <w:bookmarkEnd w:id="30"/>
+      <w:bookmarkEnd w:id="29"/>
     </w:p>
     <w:p>
       <w:pPr>
@@ -4080,23 +4737,25 @@
           <w:szCs w:val="20"/>
           <w:lang w:val="el-GR" w:eastAsia="el-GR"/>
         </w:rPr>
-        <w:t>Βάση του μοντέλου αρχιτεκτονικής client-server, π</w:t>
-      </w:r>
+        <w:t xml:space="preserve">Βάση του μοντέλου αρχιτεκτονικής </w:t>
+      </w:r>
+      <w:proofErr w:type="spellStart"/>
       <w:r>
         <w:rPr>
           <w:rFonts w:ascii="Arial" w:eastAsia="Times New Roman" w:hAnsi="Arial" w:cs="Arial"/>
           <w:szCs w:val="20"/>
           <w:lang w:val="el-GR" w:eastAsia="el-GR"/>
         </w:rPr>
-        <w:t xml:space="preserve">ολλοί χρήστες χρησιμοποιούν τις λειτουργίες που υπάρχουν στην ιστοσελίδα του γυμναστηρίου </w:t>
-      </w:r>
+        <w:t>client-server</w:t>
+      </w:r>
+      <w:proofErr w:type="spellEnd"/>
       <w:r>
         <w:rPr>
           <w:rFonts w:ascii="Arial" w:eastAsia="Times New Roman" w:hAnsi="Arial" w:cs="Arial"/>
           <w:szCs w:val="20"/>
           <w:lang w:val="el-GR" w:eastAsia="el-GR"/>
         </w:rPr>
-        <w:t xml:space="preserve">μέσω του browser τους που είναι συνδεδεμένος στο διαδίκτυο. Για κάθε λειτουργία που θέλει να χρησιμοποιήσει ο πελάτης γίνεται αίτηση στον server, ο οποίος ανακτά τα δεδομένα που χρειάζονται για τη συγκεκριμένη λειτουργία και ανταποκρίνεται στην αίτηση του πελάτη. </w:t>
+        <w:t>, π</w:t>
       </w:r>
       <w:r>
         <w:rPr>
@@ -4104,7 +4763,218 @@
           <w:szCs w:val="20"/>
           <w:lang w:val="el-GR" w:eastAsia="el-GR"/>
         </w:rPr>
-        <w:t xml:space="preserve">Όταν ο πελάτης εκτελεί μια λειτουργία, ο controller δέχεται την είσοδο και στέλνει εντολές στο Model το οποίο διαχειρίζεται την ανάκτηση/αποθήκευση των δεδομένων στο σύστημα από τη βάση δεδομένων, καθώς επίσης στέλνει εντολές ώστε να γίνει η αντίστοιχη αναπαράσταση των δεδομένων του μοντέλου μέσω του View. Το Model ενημερώνει τις </w:t>
+        <w:t xml:space="preserve">ολλοί χρήστες χρησιμοποιούν τις λειτουργίες που υπάρχουν στην ιστοσελίδα του γυμναστηρίου </w:t>
+      </w:r>
+      <w:r>
+        <w:rPr>
+          <w:rFonts w:ascii="Arial" w:eastAsia="Times New Roman" w:hAnsi="Arial" w:cs="Arial"/>
+          <w:szCs w:val="20"/>
+          <w:lang w:val="el-GR" w:eastAsia="el-GR"/>
+        </w:rPr>
+        <w:t xml:space="preserve">μέσω του </w:t>
+      </w:r>
+      <w:proofErr w:type="spellStart"/>
+      <w:r>
+        <w:rPr>
+          <w:rFonts w:ascii="Arial" w:eastAsia="Times New Roman" w:hAnsi="Arial" w:cs="Arial"/>
+          <w:szCs w:val="20"/>
+          <w:lang w:val="el-GR" w:eastAsia="el-GR"/>
+        </w:rPr>
+        <w:t>browser</w:t>
+      </w:r>
+      <w:proofErr w:type="spellEnd"/>
+      <w:r>
+        <w:rPr>
+          <w:rFonts w:ascii="Arial" w:eastAsia="Times New Roman" w:hAnsi="Arial" w:cs="Arial"/>
+          <w:szCs w:val="20"/>
+          <w:lang w:val="el-GR" w:eastAsia="el-GR"/>
+        </w:rPr>
+        <w:t xml:space="preserve"> τους που είναι συνδεδεμένος στο διαδίκτυο. Για κάθε λειτουργία που θέλει να χρησιμοποιήσει ο πελάτης γίνεται αίτηση στον </w:t>
+      </w:r>
+      <w:proofErr w:type="spellStart"/>
+      <w:r>
+        <w:rPr>
+          <w:rFonts w:ascii="Arial" w:eastAsia="Times New Roman" w:hAnsi="Arial" w:cs="Arial"/>
+          <w:szCs w:val="20"/>
+          <w:lang w:val="el-GR" w:eastAsia="el-GR"/>
+        </w:rPr>
+        <w:t>server</w:t>
+      </w:r>
+      <w:proofErr w:type="spellEnd"/>
+      <w:r>
+        <w:rPr>
+          <w:rFonts w:ascii="Arial" w:eastAsia="Times New Roman" w:hAnsi="Arial" w:cs="Arial"/>
+          <w:szCs w:val="20"/>
+          <w:lang w:val="el-GR" w:eastAsia="el-GR"/>
+        </w:rPr>
+        <w:t xml:space="preserve">, ο οποίος ανακτά τα δεδομένα που χρειάζονται για τη συγκεκριμένη λειτουργία και ανταποκρίνεται στην αίτηση του πελάτη. </w:t>
+      </w:r>
+      <w:r>
+        <w:rPr>
+          <w:rFonts w:ascii="Arial" w:eastAsia="Times New Roman" w:hAnsi="Arial" w:cs="Arial"/>
+          <w:szCs w:val="20"/>
+          <w:lang w:val="el-GR" w:eastAsia="el-GR"/>
+        </w:rPr>
+        <w:t xml:space="preserve">Όταν ο πελάτης εκτελεί μια λειτουργία, ο </w:t>
+      </w:r>
+      <w:proofErr w:type="spellStart"/>
+      <w:r>
+        <w:rPr>
+          <w:rFonts w:ascii="Arial" w:eastAsia="Times New Roman" w:hAnsi="Arial" w:cs="Arial"/>
+          <w:szCs w:val="20"/>
+          <w:lang w:val="el-GR" w:eastAsia="el-GR"/>
+        </w:rPr>
+        <w:t>controller</w:t>
+      </w:r>
+      <w:proofErr w:type="spellEnd"/>
+      <w:r>
+        <w:rPr>
+          <w:rFonts w:ascii="Arial" w:eastAsia="Times New Roman" w:hAnsi="Arial" w:cs="Arial"/>
+          <w:szCs w:val="20"/>
+          <w:lang w:val="el-GR" w:eastAsia="el-GR"/>
+        </w:rPr>
+        <w:t xml:space="preserve"> δέχεται την είσοδο και στέλνει εντολές στο </w:t>
+      </w:r>
+      <w:proofErr w:type="spellStart"/>
+      <w:r>
+        <w:rPr>
+          <w:rFonts w:ascii="Arial" w:eastAsia="Times New Roman" w:hAnsi="Arial" w:cs="Arial"/>
+          <w:szCs w:val="20"/>
+          <w:lang w:val="el-GR" w:eastAsia="el-GR"/>
+        </w:rPr>
+        <w:t>Model</w:t>
+      </w:r>
+      <w:proofErr w:type="spellEnd"/>
+      <w:r>
+        <w:rPr>
+          <w:rFonts w:ascii="Arial" w:eastAsia="Times New Roman" w:hAnsi="Arial" w:cs="Arial"/>
+          <w:szCs w:val="20"/>
+          <w:lang w:val="el-GR" w:eastAsia="el-GR"/>
+        </w:rPr>
+        <w:t xml:space="preserve"> το οποίο διαχειρίζεται την ανάκτηση/αποθήκευση των δεδομένων στο σύστημα από τη βάση δεδομένων, καθώς επίσης στέλνει εντολές ώστε να γίνει η αντίστοιχη αναπαράσταση των δεδομένων του μοντέλου μέσω του </w:t>
+      </w:r>
+      <w:proofErr w:type="spellStart"/>
+      <w:r>
+        <w:rPr>
+          <w:rFonts w:ascii="Arial" w:eastAsia="Times New Roman" w:hAnsi="Arial" w:cs="Arial"/>
+          <w:szCs w:val="20"/>
+          <w:lang w:val="el-GR" w:eastAsia="el-GR"/>
+        </w:rPr>
+        <w:t>View</w:t>
+      </w:r>
+      <w:proofErr w:type="spellEnd"/>
+      <w:r>
+        <w:rPr>
+          <w:rFonts w:ascii="Arial" w:eastAsia="Times New Roman" w:hAnsi="Arial" w:cs="Arial"/>
+          <w:szCs w:val="20"/>
+          <w:lang w:val="el-GR" w:eastAsia="el-GR"/>
+        </w:rPr>
+        <w:t xml:space="preserve">. Το </w:t>
+      </w:r>
+      <w:proofErr w:type="spellStart"/>
+      <w:r>
+        <w:rPr>
+          <w:rFonts w:ascii="Arial" w:eastAsia="Times New Roman" w:hAnsi="Arial" w:cs="Arial"/>
+          <w:szCs w:val="20"/>
+          <w:lang w:val="el-GR" w:eastAsia="el-GR"/>
+        </w:rPr>
+        <w:t>Model</w:t>
+      </w:r>
+      <w:proofErr w:type="spellEnd"/>
+      <w:r>
+        <w:rPr>
+          <w:rFonts w:ascii="Arial" w:eastAsia="Times New Roman" w:hAnsi="Arial" w:cs="Arial"/>
+          <w:szCs w:val="20"/>
+          <w:lang w:val="el-GR" w:eastAsia="el-GR"/>
+        </w:rPr>
+        <w:t xml:space="preserve"> ενημερώνει τις αντίστοιχες αναπαραστάσεις </w:t>
+      </w:r>
+      <w:r>
+        <w:rPr>
+          <w:rFonts w:ascii="Arial" w:eastAsia="Times New Roman" w:hAnsi="Arial" w:cs="Arial"/>
+          <w:szCs w:val="20"/>
+          <w:lang w:eastAsia="el-GR"/>
+        </w:rPr>
+        <w:t>V</w:t>
+      </w:r>
+      <w:proofErr w:type="spellStart"/>
+      <w:r>
+        <w:rPr>
+          <w:rFonts w:ascii="Arial" w:eastAsia="Times New Roman" w:hAnsi="Arial" w:cs="Arial"/>
+          <w:szCs w:val="20"/>
+          <w:lang w:val="el-GR" w:eastAsia="el-GR"/>
+        </w:rPr>
+        <w:t>iew</w:t>
+      </w:r>
+      <w:proofErr w:type="spellEnd"/>
+      <w:r>
+        <w:rPr>
+          <w:rFonts w:ascii="Arial" w:eastAsia="Times New Roman" w:hAnsi="Arial" w:cs="Arial"/>
+          <w:szCs w:val="20"/>
+          <w:lang w:val="el-GR" w:eastAsia="el-GR"/>
+        </w:rPr>
+        <w:t> και του</w:t>
+      </w:r>
+      <w:r>
+        <w:rPr>
+          <w:rFonts w:ascii="Arial" w:eastAsia="Times New Roman" w:hAnsi="Arial" w:cs="Arial"/>
+          <w:szCs w:val="20"/>
+          <w:lang w:val="el-GR" w:eastAsia="el-GR"/>
+        </w:rPr>
+        <w:t> </w:t>
+      </w:r>
+      <w:proofErr w:type="spellStart"/>
+      <w:r>
+        <w:rPr>
+          <w:rFonts w:ascii="Arial" w:eastAsia="Times New Roman" w:hAnsi="Arial" w:cs="Arial"/>
+          <w:szCs w:val="20"/>
+          <w:lang w:val="el-GR" w:eastAsia="el-GR"/>
+        </w:rPr>
+        <w:t>controller</w:t>
+      </w:r>
+      <w:proofErr w:type="spellEnd"/>
+      <w:r>
+        <w:rPr>
+          <w:rFonts w:ascii="Arial" w:eastAsia="Times New Roman" w:hAnsi="Arial" w:cs="Arial"/>
+          <w:szCs w:val="20"/>
+          <w:lang w:val="el-GR" w:eastAsia="el-GR"/>
+        </w:rPr>
+        <w:t> όταν υπάρχει αλλαγή στα δεδομένα. Αυτή η ενημέρωση επιτρέπει στα </w:t>
+      </w:r>
+      <w:proofErr w:type="spellStart"/>
+      <w:r>
+        <w:rPr>
+          <w:rFonts w:ascii="Arial" w:eastAsia="Times New Roman" w:hAnsi="Arial" w:cs="Arial"/>
+          <w:szCs w:val="20"/>
+          <w:lang w:val="el-GR" w:eastAsia="el-GR"/>
+        </w:rPr>
+        <w:t>views</w:t>
+      </w:r>
+      <w:proofErr w:type="spellEnd"/>
+      <w:r>
+        <w:rPr>
+          <w:rFonts w:ascii="Arial" w:eastAsia="Times New Roman" w:hAnsi="Arial" w:cs="Arial"/>
+          <w:szCs w:val="20"/>
+          <w:lang w:val="el-GR" w:eastAsia="el-GR"/>
+        </w:rPr>
+        <w:t> να ενη</w:t>
+      </w:r>
+      <w:r>
+        <w:rPr>
+          <w:rFonts w:ascii="Arial" w:eastAsia="Times New Roman" w:hAnsi="Arial" w:cs="Arial"/>
+          <w:szCs w:val="20"/>
+          <w:lang w:val="el-GR" w:eastAsia="el-GR"/>
+        </w:rPr>
+        <w:t xml:space="preserve">μερώνουν την γραφική απεικόνιση ώστε ο </w:t>
+      </w:r>
+      <w:r>
+        <w:rPr>
+          <w:rFonts w:ascii="Arial" w:eastAsia="Times New Roman" w:hAnsi="Arial" w:cs="Arial"/>
+          <w:szCs w:val="20"/>
+          <w:lang w:val="el-GR" w:eastAsia="el-GR"/>
+        </w:rPr>
+        <w:lastRenderedPageBreak/>
+        <w:t xml:space="preserve">πελάτης να βλέπει τα δεδομένα στην κατάλληλη μορφή ανάλογα με την λειτουργία που </w:t>
       </w:r>
       <w:r>
         <w:rPr>
@@ -4114,13 +4984,13 @@
           <w:lang w:val="en-GB" w:eastAsia="en-GB"/>
         </w:rPr>
         <w:drawing>
-          <wp:anchor distT="0" distB="0" distL="114300" distR="114300" simplePos="0" relativeHeight="251665408" behindDoc="0" locked="0" layoutInCell="1" allowOverlap="1" wp14:anchorId="2FFE11B1" wp14:editId="40F98439">
+          <wp:anchor distT="0" distB="0" distL="114300" distR="114300" simplePos="0" relativeHeight="251665408" behindDoc="0" locked="0" layoutInCell="1" allowOverlap="1" wp14:anchorId="2FFE11B1" wp14:editId="65ED1F97">
             <wp:simplePos x="0" y="0"/>
             <wp:positionH relativeFrom="column">
-              <wp:posOffset>28575</wp:posOffset>
+              <wp:posOffset>-30418</wp:posOffset>
             </wp:positionH>
             <wp:positionV relativeFrom="paragraph">
-              <wp:posOffset>-76200</wp:posOffset>
+              <wp:posOffset>776749</wp:posOffset>
             </wp:positionV>
             <wp:extent cx="5486400" cy="5398135"/>
             <wp:effectExtent l="0" t="0" r="0" b="0"/>
@@ -4175,15 +5045,7 @@
           <w:szCs w:val="20"/>
           <w:lang w:val="el-GR" w:eastAsia="el-GR"/>
         </w:rPr>
-        <w:t>αντίστοιχες αναπαραστάσεις </w:t>
-      </w:r>
-      <w:r>
-        <w:rPr>
-          <w:rFonts w:ascii="Arial" w:eastAsia="Times New Roman" w:hAnsi="Arial" w:cs="Arial"/>
-          <w:szCs w:val="20"/>
-          <w:lang w:eastAsia="el-GR"/>
-        </w:rPr>
-        <w:t>V</w:t>
+        <w:t xml:space="preserve">εκτελείται. </w:t>
       </w:r>
       <w:r>
         <w:rPr>
@@ -4191,46 +5053,6 @@
           <w:szCs w:val="20"/>
           <w:lang w:val="el-GR" w:eastAsia="el-GR"/>
         </w:rPr>
-        <w:t>iew και του</w:t>
-      </w:r>
-      <w:r>
-        <w:rPr>
-          <w:rFonts w:ascii="Arial" w:eastAsia="Times New Roman" w:hAnsi="Arial" w:cs="Arial"/>
-          <w:szCs w:val="20"/>
-          <w:lang w:val="el-GR" w:eastAsia="el-GR"/>
-        </w:rPr>
-        <w:t> </w:t>
-      </w:r>
-      <w:r>
-        <w:rPr>
-          <w:rFonts w:ascii="Arial" w:eastAsia="Times New Roman" w:hAnsi="Arial" w:cs="Arial"/>
-          <w:szCs w:val="20"/>
-          <w:lang w:val="el-GR" w:eastAsia="el-GR"/>
-        </w:rPr>
-        <w:t>controller</w:t>
-      </w:r>
-      <w:r>
-        <w:rPr>
-          <w:rFonts w:ascii="Arial" w:eastAsia="Times New Roman" w:hAnsi="Arial" w:cs="Arial"/>
-          <w:szCs w:val="20"/>
-          <w:lang w:val="el-GR" w:eastAsia="el-GR"/>
-        </w:rPr>
-        <w:t> όταν υπάρχει αλλαγή στα δεδομένα. Αυτή η ενημέρωση επιτρέπει στα views να ενη</w:t>
-      </w:r>
-      <w:r>
-        <w:rPr>
-          <w:rFonts w:ascii="Arial" w:eastAsia="Times New Roman" w:hAnsi="Arial" w:cs="Arial"/>
-          <w:szCs w:val="20"/>
-          <w:lang w:val="el-GR" w:eastAsia="el-GR"/>
-        </w:rPr>
-        <w:t xml:space="preserve">μερώνουν την γραφική απεικόνιση ώστε ο πελάτης να βλέπει τα δεδομένα στην κατάλληλη μορφή ανάλογα με την λειτουργία που εκτελείται. </w:t>
-      </w:r>
-      <w:r>
-        <w:rPr>
-          <w:rFonts w:ascii="Arial" w:eastAsia="Times New Roman" w:hAnsi="Arial" w:cs="Arial"/>
-          <w:szCs w:val="20"/>
-          <w:lang w:val="el-GR" w:eastAsia="el-GR"/>
-        </w:rPr>
         <w:t xml:space="preserve"> </w:t>
       </w:r>
       <w:r>
@@ -4246,14 +5068,15 @@
       <w:pPr>
         <w:pStyle w:val="Heading1"/>
       </w:pPr>
-      <w:bookmarkStart w:id="31" w:name="_Toc525123787"/>
-      <w:r>
+      <w:bookmarkStart w:id="30" w:name="_Toc525123787"/>
+      <w:r>
+        <w:lastRenderedPageBreak/>
         <w:t xml:space="preserve">Analytical </w:t>
       </w:r>
       <w:r>
         <w:t>Class Diagrams</w:t>
       </w:r>
-      <w:bookmarkEnd w:id="31"/>
+      <w:bookmarkEnd w:id="30"/>
     </w:p>
     <w:p>
       <w:pPr>
@@ -4268,29 +5091,12 @@
           <w:rFonts w:ascii="Calibri" w:hAnsi="Calibri" w:cs="Calibri"/>
           <w:noProof/>
           <w:color w:val="76923C"/>
-          <w:lang w:val="en-GB" w:eastAsia="en-GB"/>
         </w:rPr>
         <w:drawing>
-          <wp:anchor distT="0" distB="0" distL="114300" distR="114300" simplePos="0" relativeHeight="251663360" behindDoc="1" locked="0" layoutInCell="1" allowOverlap="1" wp14:anchorId="3F525F24" wp14:editId="5618B926">
-            <wp:simplePos x="0" y="0"/>
-            <wp:positionH relativeFrom="margin">
-              <wp:align>center</wp:align>
-            </wp:positionH>
-            <wp:positionV relativeFrom="paragraph">
-              <wp:posOffset>614045</wp:posOffset>
-            </wp:positionV>
-            <wp:extent cx="7102475" cy="7219950"/>
-            <wp:effectExtent l="0" t="0" r="3175" b="0"/>
-            <wp:wrapTight wrapText="bothSides">
-              <wp:wrapPolygon edited="0">
-                <wp:start x="0" y="0"/>
-                <wp:lineTo x="0" y="21543"/>
-                <wp:lineTo x="21552" y="21543"/>
-                <wp:lineTo x="21552" y="0"/>
-                <wp:lineTo x="0" y="0"/>
-              </wp:wrapPolygon>
-            </wp:wrapTight>
-            <wp:docPr id="5" name="Picture 5"/>
+          <wp:inline distT="0" distB="0" distL="0" distR="0" wp14:anchorId="350CDFAA" wp14:editId="0960213C">
+            <wp:extent cx="5823172" cy="3726426"/>
+            <wp:effectExtent l="0" t="0" r="0" b="0"/>
+            <wp:docPr id="6" name="Picture 6" descr="A map of a sign&#10;&#10;Description automatically generated"/>
             <wp:cNvGraphicFramePr>
               <a:graphicFrameLocks xmlns:a="http://schemas.openxmlformats.org/drawingml/2006/main" noChangeAspect="1"/>
             </wp:cNvGraphicFramePr>
@@ -4298,7 +5104,7 @@
               <a:graphicData uri="http://schemas.openxmlformats.org/drawingml/2006/picture">
                 <pic:pic xmlns:pic="http://schemas.openxmlformats.org/drawingml/2006/picture">
                   <pic:nvPicPr>
-                    <pic:cNvPr id="5" name="class diagram.png"/>
+                    <pic:cNvPr id="6" name="Screenshot 2019-05-14 at 1.33.44 AM.png"/>
                     <pic:cNvPicPr/>
                   </pic:nvPicPr>
                   <pic:blipFill>
@@ -4316,7 +5122,7 @@
                   <pic:spPr>
                     <a:xfrm>
                       <a:off x="0" y="0"/>
-                      <a:ext cx="7102475" cy="7219950"/>
+                      <a:ext cx="5825794" cy="3728104"/>
                     </a:xfrm>
                     <a:prstGeom prst="rect">
                       <a:avLst/>
@@ -4325,13 +5131,7 @@
                 </pic:pic>
               </a:graphicData>
             </a:graphic>
-            <wp14:sizeRelH relativeFrom="page">
-              <wp14:pctWidth>0</wp14:pctWidth>
-            </wp14:sizeRelH>
-            <wp14:sizeRelV relativeFrom="page">
-              <wp14:pctHeight>0</wp14:pctHeight>
-            </wp14:sizeRelV>
-          </wp:anchor>
+          </wp:inline>
         </w:drawing>
       </w:r>
       <w:r>
@@ -4341,6 +5141,17 @@
         </w:rPr>
         <w:br w:type="page"/>
       </w:r>
+    </w:p>
+    <w:p>
+      <w:pPr>
+        <w:spacing w:after="0"/>
+        <w:ind w:left="720"/>
+        <w:rPr>
+          <w:rFonts w:ascii="Arial" w:hAnsi="Arial" w:cs="Arial"/>
+          <w:lang w:val="el-GR"/>
+        </w:rPr>
+      </w:pPr>
+      <w:bookmarkStart w:id="31" w:name="_Toc525123788"/>
     </w:p>
     <w:p>
       <w:pPr>
@@ -4356,7 +5167,6 @@
           <w:lang w:val="el-GR"/>
         </w:rPr>
       </w:pPr>
-      <w:bookmarkStart w:id="32" w:name="_Toc525123788"/>
       <w:r>
         <w:rPr>
           <w:rFonts w:ascii="Arial" w:hAnsi="Arial" w:cs="Arial"/>
@@ -4365,21 +5175,15 @@
         </w:rPr>
         <w:t xml:space="preserve">Κλάση </w:t>
       </w:r>
+      <w:proofErr w:type="spellStart"/>
       <w:r>
         <w:rPr>
           <w:rFonts w:ascii="Arial" w:hAnsi="Arial" w:cs="Arial"/>
           <w:u w:val="single"/>
         </w:rPr>
-        <w:t>Payments</w:t>
-      </w:r>
-      <w:r>
-        <w:rPr>
-          <w:rFonts w:ascii="Arial" w:hAnsi="Arial" w:cs="Arial"/>
-          <w:u w:val="single"/>
-          <w:lang w:val="el-GR"/>
-        </w:rPr>
-        <w:t xml:space="preserve"> </w:t>
-      </w:r>
+        <w:t>DatabaseManipulation</w:t>
+      </w:r>
+      <w:proofErr w:type="spellEnd"/>
     </w:p>
     <w:p>
       <w:pPr>
@@ -4395,33 +5199,55 @@
           <w:rFonts w:ascii="Arial" w:hAnsi="Arial" w:cs="Arial"/>
           <w:lang w:val="el-GR"/>
         </w:rPr>
-        <w:t xml:space="preserve">Υπάρχει μόνιμη σχέση της κλάσης </w:t>
-      </w:r>
-      <w:r>
-        <w:rPr>
-          <w:rFonts w:ascii="Arial" w:hAnsi="Arial" w:cs="Arial"/>
-        </w:rPr>
-        <w:t>Payments</w:t>
-      </w:r>
-      <w:r>
-        <w:rPr>
-          <w:rFonts w:ascii="Arial" w:hAnsi="Arial" w:cs="Arial"/>
-          <w:lang w:val="el-GR"/>
-        </w:rPr>
-        <w:t xml:space="preserve"> με την κλάση </w:t>
-      </w:r>
-      <w:r>
-        <w:rPr>
-          <w:rFonts w:ascii="Arial" w:hAnsi="Arial" w:cs="Arial"/>
-        </w:rPr>
-        <w:t>DatabaseManipulation</w:t>
-      </w:r>
-      <w:r>
-        <w:rPr>
-          <w:rFonts w:ascii="Arial" w:hAnsi="Arial" w:cs="Arial"/>
-          <w:lang w:val="el-GR"/>
-        </w:rPr>
-        <w:t xml:space="preserve"> για λήψη λογαριασμών και καταχώρηση πληρωμών. </w:t>
+        <w:t>Η κλάση αυτή λαμβάνει δεδομένα από τ</w:t>
+      </w:r>
+      <w:r>
+        <w:rPr>
+          <w:rFonts w:ascii="Arial" w:hAnsi="Arial" w:cs="Arial"/>
+          <w:lang w:val="el-GR"/>
+        </w:rPr>
+        <w:t>ην</w:t>
+      </w:r>
+      <w:r>
+        <w:rPr>
+          <w:rFonts w:ascii="Arial" w:hAnsi="Arial" w:cs="Arial"/>
+          <w:lang w:val="el-GR"/>
+        </w:rPr>
+        <w:t xml:space="preserve"> κλάσ</w:t>
+      </w:r>
+      <w:r>
+        <w:rPr>
+          <w:rFonts w:ascii="Arial" w:hAnsi="Arial" w:cs="Arial"/>
+          <w:lang w:val="el-GR"/>
+        </w:rPr>
+        <w:t>η</w:t>
+      </w:r>
+      <w:r>
+        <w:rPr>
+          <w:rFonts w:ascii="Arial" w:hAnsi="Arial" w:cs="Arial"/>
+          <w:lang w:val="el-GR"/>
+        </w:rPr>
+        <w:t xml:space="preserve"> </w:t>
+      </w:r>
+      <w:r>
+        <w:rPr>
+          <w:rFonts w:ascii="Arial" w:hAnsi="Arial" w:cs="Arial"/>
+        </w:rPr>
+        <w:t>Users</w:t>
+      </w:r>
+      <w:r>
+        <w:rPr>
+          <w:rFonts w:ascii="Arial" w:hAnsi="Arial" w:cs="Arial"/>
+          <w:lang w:val="el-GR"/>
+        </w:rPr>
+        <w:t xml:space="preserve">, </w:t>
+      </w:r>
+      <w:r>
+        <w:rPr>
+          <w:rFonts w:ascii="Arial" w:hAnsi="Arial" w:cs="Arial"/>
+          <w:lang w:val="el-GR"/>
+        </w:rPr>
+        <w:t xml:space="preserve">τα οποία καταχωρεί/ανανεώνει στην βάση δεδομένων. </w:t>
       </w:r>
     </w:p>
     <w:p>
@@ -4433,38 +5259,42 @@
           <w:lang w:val="el-GR"/>
         </w:rPr>
       </w:pPr>
-      <w:r>
-        <w:rPr>
-          <w:rFonts w:ascii="Arial" w:hAnsi="Arial" w:cs="Arial"/>
-          <w:lang w:val="el-GR"/>
-        </w:rPr>
-        <w:t>Τα χαρακτηριστικά της κλάσης είναι ο αριθμός του λογαριασμού (</w:t>
-      </w:r>
-      <w:r>
-        <w:rPr>
-          <w:rFonts w:ascii="Arial" w:hAnsi="Arial" w:cs="Arial"/>
-        </w:rPr>
-        <w:t>Bill</w:t>
-      </w:r>
-      <w:r>
-        <w:rPr>
-          <w:rFonts w:ascii="Arial" w:hAnsi="Arial" w:cs="Arial"/>
-          <w:lang w:val="el-GR"/>
-        </w:rPr>
-        <w:t>) και ο τρόπος πληρωμής (</w:t>
-      </w:r>
-      <w:r>
-        <w:rPr>
-          <w:rFonts w:ascii="Arial" w:hAnsi="Arial" w:cs="Arial"/>
-        </w:rPr>
-        <w:t>PaymentMethod</w:t>
-      </w:r>
-      <w:r>
-        <w:rPr>
-          <w:rFonts w:ascii="Arial" w:hAnsi="Arial" w:cs="Arial"/>
-          <w:lang w:val="el-GR"/>
-        </w:rPr>
-        <w:t>).</w:t>
+      <w:proofErr w:type="spellStart"/>
+      <w:proofErr w:type="gramStart"/>
+      <w:r>
+        <w:rPr>
+          <w:rFonts w:ascii="Arial" w:hAnsi="Arial" w:cs="Arial"/>
+        </w:rPr>
+        <w:t>queriesAnswers</w:t>
+      </w:r>
+      <w:proofErr w:type="spellEnd"/>
+      <w:r>
+        <w:rPr>
+          <w:rFonts w:ascii="Arial" w:hAnsi="Arial" w:cs="Arial"/>
+          <w:lang w:val="el-GR"/>
+        </w:rPr>
+        <w:t>(</w:t>
+      </w:r>
+      <w:proofErr w:type="gramEnd"/>
+      <w:r>
+        <w:rPr>
+          <w:rFonts w:ascii="Arial" w:hAnsi="Arial" w:cs="Arial"/>
+          <w:lang w:val="el-GR"/>
+        </w:rPr>
+        <w:t xml:space="preserve">): Η μέθοδος αυτή καλείται από τους </w:t>
+      </w:r>
+      <w:r>
+        <w:rPr>
+          <w:rFonts w:ascii="Arial" w:hAnsi="Arial" w:cs="Arial"/>
+        </w:rPr>
+        <w:t>Users</w:t>
+      </w:r>
+      <w:r>
+        <w:rPr>
+          <w:rFonts w:ascii="Arial" w:hAnsi="Arial" w:cs="Arial"/>
+          <w:lang w:val="el-GR"/>
+        </w:rPr>
+        <w:t xml:space="preserve"> ως μέσο σύνδεσης με τη βάση δεδομένων για να πάρουν αποτελέσματα για την αναζήτηση τους. </w:t>
       </w:r>
     </w:p>
     <w:p>
@@ -4476,33 +5306,44 @@
           <w:lang w:val="el-GR"/>
         </w:rPr>
       </w:pPr>
-      <w:r>
-        <w:rPr>
-          <w:rFonts w:ascii="Arial" w:hAnsi="Arial" w:cs="Arial"/>
-        </w:rPr>
-        <w:t>PayBill</w:t>
-      </w:r>
-      <w:r>
-        <w:rPr>
-          <w:rFonts w:ascii="Arial" w:hAnsi="Arial" w:cs="Arial"/>
-          <w:lang w:val="el-GR"/>
-        </w:rPr>
-        <w:t xml:space="preserve">() : Μέθοδος για την πληρωμή των λογαριασμών </w:t>
-      </w:r>
-      <w:r>
-        <w:rPr>
-          <w:rFonts w:ascii="Arial" w:hAnsi="Arial" w:cs="Arial"/>
-          <w:lang w:val="el-GR"/>
-        </w:rPr>
-        <w:t xml:space="preserve">των πελατών. </w:t>
+      <w:proofErr w:type="spellStart"/>
+      <w:proofErr w:type="gramStart"/>
+      <w:r>
+        <w:rPr>
+          <w:rFonts w:ascii="Arial" w:hAnsi="Arial" w:cs="Arial"/>
+        </w:rPr>
+        <w:t>dataManipulation</w:t>
+      </w:r>
+      <w:proofErr w:type="spellEnd"/>
+      <w:r>
+        <w:rPr>
+          <w:rFonts w:ascii="Arial" w:hAnsi="Arial" w:cs="Arial"/>
+          <w:lang w:val="el-GR"/>
+        </w:rPr>
+        <w:t>(</w:t>
+      </w:r>
+      <w:proofErr w:type="gramEnd"/>
+      <w:r>
+        <w:rPr>
+          <w:rFonts w:ascii="Arial" w:hAnsi="Arial" w:cs="Arial"/>
+          <w:lang w:val="el-GR"/>
+        </w:rPr>
+        <w:t xml:space="preserve">): Η μέθοδος αυτή </w:t>
+      </w:r>
+      <w:r>
+        <w:rPr>
+          <w:rFonts w:ascii="Arial" w:hAnsi="Arial" w:cs="Arial"/>
+          <w:lang w:val="el-GR"/>
+        </w:rPr>
+        <w:t xml:space="preserve">καταχωρεί/ανανεώνει δεδομένα στην βάση. </w:t>
       </w:r>
     </w:p>
     <w:p>
       <w:pPr>
         <w:spacing w:after="0"/>
-        <w:ind w:left="720"/>
-        <w:rPr>
-          <w:rFonts w:ascii="Arial" w:hAnsi="Arial" w:cs="Arial"/>
+        <w:rPr>
+          <w:rFonts w:ascii="Arial" w:hAnsi="Arial" w:cs="Arial"/>
+          <w:u w:val="single"/>
           <w:lang w:val="el-GR"/>
         </w:rPr>
       </w:pPr>
@@ -4534,7 +5375,7 @@
           <w:rFonts w:ascii="Arial" w:hAnsi="Arial" w:cs="Arial"/>
           <w:u w:val="single"/>
         </w:rPr>
-        <w:t>DatabaseManipulation</w:t>
+        <w:t>Users</w:t>
       </w:r>
     </w:p>
     <w:p>
@@ -4551,7 +5392,7 @@
           <w:rFonts w:ascii="Arial" w:hAnsi="Arial" w:cs="Arial"/>
           <w:lang w:val="el-GR"/>
         </w:rPr>
-        <w:t xml:space="preserve">Η κλάση αυτή λαμβάνει δεδομένα από τις κλάσεις </w:t>
+        <w:t xml:space="preserve">Η κλάση </w:t>
       </w:r>
       <w:r>
         <w:rPr>
@@ -4564,20 +5405,22 @@
           <w:rFonts w:ascii="Arial" w:hAnsi="Arial" w:cs="Arial"/>
           <w:lang w:val="el-GR"/>
         </w:rPr>
-        <w:t xml:space="preserve"> και </w:t>
-      </w:r>
-      <w:r>
-        <w:rPr>
-          <w:rFonts w:ascii="Arial" w:hAnsi="Arial" w:cs="Arial"/>
-        </w:rPr>
-        <w:t>Payments</w:t>
-      </w:r>
-      <w:r>
-        <w:rPr>
-          <w:rFonts w:ascii="Arial" w:hAnsi="Arial" w:cs="Arial"/>
-          <w:lang w:val="el-GR"/>
-        </w:rPr>
-        <w:t xml:space="preserve"> τα οποία καταχωρεί/ανανεώνει στην βάση δεδομένων. </w:t>
+        <w:t xml:space="preserve"> έχει μόνιμη σχέση με την κλάση </w:t>
+      </w:r>
+      <w:proofErr w:type="spellStart"/>
+      <w:r>
+        <w:rPr>
+          <w:rFonts w:ascii="Arial" w:hAnsi="Arial" w:cs="Arial"/>
+        </w:rPr>
+        <w:t>DatabaseManipulation</w:t>
+      </w:r>
+      <w:proofErr w:type="spellEnd"/>
+      <w:r>
+        <w:rPr>
+          <w:rFonts w:ascii="Arial" w:hAnsi="Arial" w:cs="Arial"/>
+          <w:lang w:val="el-GR"/>
+        </w:rPr>
+        <w:t xml:space="preserve"> η οποία λαμβάνει τα δεδομένα του χρήστη για να τα προσθέσει στην βάση δεδομένων.</w:t>
       </w:r>
     </w:p>
     <w:p>
@@ -4592,28 +5435,9 @@
       <w:r>
         <w:rPr>
           <w:rFonts w:ascii="Arial" w:hAnsi="Arial" w:cs="Arial"/>
-        </w:rPr>
-        <w:t>queriesAnswers</w:t>
-      </w:r>
-      <w:r>
-        <w:rPr>
-          <w:rFonts w:ascii="Arial" w:hAnsi="Arial" w:cs="Arial"/>
-          <w:lang w:val="el-GR"/>
-        </w:rPr>
-        <w:t xml:space="preserve">(): Η μέθοδος αυτή καλείται από τους </w:t>
-      </w:r>
-      <w:r>
-        <w:rPr>
-          <w:rFonts w:ascii="Arial" w:hAnsi="Arial" w:cs="Arial"/>
-        </w:rPr>
-        <w:t>Users</w:t>
-      </w:r>
-      <w:r>
-        <w:rPr>
-          <w:rFonts w:ascii="Arial" w:hAnsi="Arial" w:cs="Arial"/>
-          <w:lang w:val="el-GR"/>
-        </w:rPr>
-        <w:t xml:space="preserve"> ως μέσο σύνδεσης με τη βάση δεδομένων για να πάρουν αποτελέσματα για την αναζήτηση τους. </w:t>
+          <w:lang w:val="el-GR"/>
+        </w:rPr>
+        <w:t xml:space="preserve">Τα χαρακτηριστικά της κλάσης αυτής είναι τα στοιχεία του χρήστη που κάνει εγγραφή στο σύστημα. </w:t>
       </w:r>
     </w:p>
     <w:p>
@@ -4625,33 +5449,182 @@
           <w:lang w:val="el-GR"/>
         </w:rPr>
       </w:pPr>
-      <w:r>
-        <w:rPr>
-          <w:rFonts w:ascii="Arial" w:hAnsi="Arial" w:cs="Arial"/>
-        </w:rPr>
-        <w:t>dataManipulation</w:t>
-      </w:r>
-      <w:r>
-        <w:rPr>
-          <w:rFonts w:ascii="Arial" w:hAnsi="Arial" w:cs="Arial"/>
-          <w:lang w:val="el-GR"/>
-        </w:rPr>
-        <w:t xml:space="preserve">(): Η μέθοδος αυτή </w:t>
-      </w:r>
-      <w:r>
-        <w:rPr>
-          <w:rFonts w:ascii="Arial" w:hAnsi="Arial" w:cs="Arial"/>
-          <w:lang w:val="el-GR"/>
-        </w:rPr>
-        <w:t xml:space="preserve">καταχωρεί/ανανεώνει δεδομένα στην βάση. </w:t>
+      <w:proofErr w:type="spellStart"/>
+      <w:proofErr w:type="gramStart"/>
+      <w:r>
+        <w:rPr>
+          <w:rFonts w:ascii="Arial" w:hAnsi="Arial" w:cs="Arial"/>
+        </w:rPr>
+        <w:t>CreateanAccount</w:t>
+      </w:r>
+      <w:proofErr w:type="spellEnd"/>
+      <w:r>
+        <w:rPr>
+          <w:rFonts w:ascii="Arial" w:hAnsi="Arial" w:cs="Arial"/>
+          <w:lang w:val="el-GR"/>
+        </w:rPr>
+        <w:t>(</w:t>
+      </w:r>
+      <w:proofErr w:type="gramEnd"/>
+      <w:r>
+        <w:rPr>
+          <w:rFonts w:ascii="Arial" w:hAnsi="Arial" w:cs="Arial"/>
+          <w:lang w:val="el-GR"/>
+        </w:rPr>
+        <w:t xml:space="preserve">): Μέθοδος για δημιουργία λογαριασμού στο σύστημα κατά την οποία ο χρήστης συμπληρώνει τα </w:t>
+      </w:r>
+      <w:r>
+        <w:rPr>
+          <w:rFonts w:ascii="Arial" w:hAnsi="Arial" w:cs="Arial"/>
+          <w:lang w:val="el-GR"/>
+        </w:rPr>
+        <w:t xml:space="preserve">προσωπικά του στοιχεία. </w:t>
       </w:r>
     </w:p>
     <w:p>
       <w:pPr>
         <w:spacing w:after="0"/>
-        <w:rPr>
-          <w:rFonts w:ascii="Arial" w:hAnsi="Arial" w:cs="Arial"/>
-          <w:u w:val="single"/>
+        <w:ind w:left="720"/>
+        <w:rPr>
+          <w:rFonts w:ascii="Arial" w:hAnsi="Arial" w:cs="Arial"/>
+          <w:lang w:val="el-GR"/>
+        </w:rPr>
+      </w:pPr>
+      <w:proofErr w:type="spellStart"/>
+      <w:proofErr w:type="gramStart"/>
+      <w:r>
+        <w:rPr>
+          <w:rFonts w:ascii="Arial" w:hAnsi="Arial" w:cs="Arial"/>
+        </w:rPr>
+        <w:t>ModifyAccount</w:t>
+      </w:r>
+      <w:proofErr w:type="spellEnd"/>
+      <w:r>
+        <w:rPr>
+          <w:rFonts w:ascii="Arial" w:hAnsi="Arial" w:cs="Arial"/>
+          <w:lang w:val="el-GR"/>
+        </w:rPr>
+        <w:t>(</w:t>
+      </w:r>
+      <w:proofErr w:type="gramEnd"/>
+      <w:r>
+        <w:rPr>
+          <w:rFonts w:ascii="Arial" w:hAnsi="Arial" w:cs="Arial"/>
+          <w:lang w:val="el-GR"/>
+        </w:rPr>
+        <w:t>) : Η μέθοδος αυτή επιτρέπει στον χρήστη να τροποποιήσει τα προσωπικά του στοιχεία.</w:t>
+      </w:r>
+    </w:p>
+    <w:p>
+      <w:pPr>
+        <w:spacing w:after="0"/>
+        <w:ind w:left="720"/>
+        <w:rPr>
+          <w:rFonts w:ascii="Arial" w:hAnsi="Arial" w:cs="Arial"/>
+          <w:lang w:val="el-GR"/>
+        </w:rPr>
+      </w:pPr>
+      <w:proofErr w:type="spellStart"/>
+      <w:proofErr w:type="gramStart"/>
+      <w:r>
+        <w:rPr>
+          <w:rFonts w:ascii="Arial" w:hAnsi="Arial" w:cs="Arial"/>
+        </w:rPr>
+        <w:t>LogIn</w:t>
+      </w:r>
+      <w:proofErr w:type="spellEnd"/>
+      <w:r>
+        <w:rPr>
+          <w:rFonts w:ascii="Arial" w:hAnsi="Arial" w:cs="Arial"/>
+          <w:lang w:val="el-GR"/>
+        </w:rPr>
+        <w:t>(</w:t>
+      </w:r>
+      <w:proofErr w:type="gramEnd"/>
+      <w:r>
+        <w:rPr>
+          <w:rFonts w:ascii="Arial" w:hAnsi="Arial" w:cs="Arial"/>
+        </w:rPr>
+        <w:t>String</w:t>
+      </w:r>
+      <w:r>
+        <w:rPr>
+          <w:rFonts w:ascii="Arial" w:hAnsi="Arial" w:cs="Arial"/>
+          <w:lang w:val="el-GR"/>
+        </w:rPr>
+        <w:t xml:space="preserve"> </w:t>
+      </w:r>
+      <w:r>
+        <w:rPr>
+          <w:rFonts w:ascii="Arial" w:hAnsi="Arial" w:cs="Arial"/>
+        </w:rPr>
+        <w:t>username</w:t>
+      </w:r>
+      <w:r>
+        <w:rPr>
+          <w:rFonts w:ascii="Arial" w:hAnsi="Arial" w:cs="Arial"/>
+          <w:lang w:val="el-GR"/>
+        </w:rPr>
+        <w:t xml:space="preserve">, </w:t>
+      </w:r>
+      <w:r>
+        <w:rPr>
+          <w:rFonts w:ascii="Arial" w:hAnsi="Arial" w:cs="Arial"/>
+        </w:rPr>
+        <w:t>String</w:t>
+      </w:r>
+      <w:r>
+        <w:rPr>
+          <w:rFonts w:ascii="Arial" w:hAnsi="Arial" w:cs="Arial"/>
+          <w:lang w:val="el-GR"/>
+        </w:rPr>
+        <w:t xml:space="preserve"> </w:t>
+      </w:r>
+      <w:r>
+        <w:rPr>
+          <w:rFonts w:ascii="Arial" w:hAnsi="Arial" w:cs="Arial"/>
+        </w:rPr>
+        <w:t>password</w:t>
+      </w:r>
+      <w:r>
+        <w:rPr>
+          <w:rFonts w:ascii="Arial" w:hAnsi="Arial" w:cs="Arial"/>
+          <w:lang w:val="el-GR"/>
+        </w:rPr>
+        <w:t xml:space="preserve">):  Η μέθοδος αυτή παίρνει σαν είσοδο το </w:t>
+      </w:r>
+      <w:r>
+        <w:rPr>
+          <w:rFonts w:ascii="Arial" w:hAnsi="Arial" w:cs="Arial"/>
+        </w:rPr>
+        <w:t>username</w:t>
+      </w:r>
+      <w:r>
+        <w:rPr>
+          <w:rFonts w:ascii="Arial" w:hAnsi="Arial" w:cs="Arial"/>
+          <w:lang w:val="el-GR"/>
+        </w:rPr>
+        <w:t xml:space="preserve"> και το </w:t>
+      </w:r>
+      <w:r>
+        <w:rPr>
+          <w:rFonts w:ascii="Arial" w:hAnsi="Arial" w:cs="Arial"/>
+        </w:rPr>
+        <w:t>password</w:t>
+      </w:r>
+      <w:r>
+        <w:rPr>
+          <w:rFonts w:ascii="Arial" w:hAnsi="Arial" w:cs="Arial"/>
+          <w:lang w:val="el-GR"/>
+        </w:rPr>
+        <w:t xml:space="preserve"> του χρήστη και επιβεβαιώνει από την βάση δεδομένων την εγκυρότητα τους για να επιτρέψει στον χρήστη την είσοδο του στο σύστημα. </w:t>
+      </w:r>
+    </w:p>
+    <w:p>
+      <w:pPr>
+        <w:spacing w:after="0"/>
+        <w:rPr>
+          <w:rFonts w:ascii="Arial" w:hAnsi="Arial" w:cs="Arial"/>
           <w:lang w:val="el-GR"/>
         </w:rPr>
       </w:pPr>
@@ -4683,7 +5656,7 @@
           <w:rFonts w:ascii="Arial" w:hAnsi="Arial" w:cs="Arial"/>
           <w:u w:val="single"/>
         </w:rPr>
-        <w:t>Users</w:t>
+        <w:t>Client</w:t>
       </w:r>
     </w:p>
     <w:p>
@@ -4700,204 +5673,165 @@
           <w:rFonts w:ascii="Arial" w:hAnsi="Arial" w:cs="Arial"/>
           <w:lang w:val="el-GR"/>
         </w:rPr>
+        <w:t xml:space="preserve">Η κλάση αυτή είναι κληρονόμος της κλάσης </w:t>
+      </w:r>
+      <w:r>
+        <w:rPr>
+          <w:rFonts w:ascii="Arial" w:hAnsi="Arial" w:cs="Arial"/>
+        </w:rPr>
+        <w:t>Users</w:t>
+      </w:r>
+      <w:r>
+        <w:rPr>
+          <w:rFonts w:ascii="Arial" w:hAnsi="Arial" w:cs="Arial"/>
+          <w:lang w:val="el-GR"/>
+        </w:rPr>
+        <w:t xml:space="preserve"> και αντιπροσωπεύει τον πελάτη του γυμναστηρίου</w:t>
+      </w:r>
+      <w:r>
+        <w:rPr>
+          <w:rFonts w:ascii="Arial" w:hAnsi="Arial" w:cs="Arial"/>
+          <w:lang w:val="el-GR"/>
+        </w:rPr>
+        <w:t xml:space="preserve">, δηλαδή έχει όλα τα χαρακτηριστικά και τις μεθόδους της κλάσης </w:t>
+      </w:r>
+      <w:r>
+        <w:rPr>
+          <w:rFonts w:ascii="Arial" w:hAnsi="Arial" w:cs="Arial"/>
+        </w:rPr>
+        <w:t>Users</w:t>
+      </w:r>
+      <w:r>
+        <w:rPr>
+          <w:rFonts w:ascii="Arial" w:hAnsi="Arial" w:cs="Arial"/>
+          <w:lang w:val="el-GR"/>
+        </w:rPr>
+        <w:t>.</w:t>
+      </w:r>
+      <w:r>
+        <w:rPr>
+          <w:rFonts w:ascii="Arial" w:hAnsi="Arial" w:cs="Arial"/>
+          <w:lang w:val="el-GR"/>
+        </w:rPr>
+        <w:t xml:space="preserve"> Υπάρχει μόνιμη σχέση της κλάσης αυτής με τ</w:t>
+      </w:r>
+      <w:r>
+        <w:rPr>
+          <w:rFonts w:ascii="Arial" w:hAnsi="Arial" w:cs="Arial"/>
+          <w:lang w:val="el-GR"/>
+        </w:rPr>
+        <w:t>ην</w:t>
+      </w:r>
+      <w:r>
+        <w:rPr>
+          <w:rFonts w:ascii="Arial" w:hAnsi="Arial" w:cs="Arial"/>
+          <w:lang w:val="el-GR"/>
+        </w:rPr>
+        <w:t xml:space="preserve"> κλάσ</w:t>
+      </w:r>
+      <w:r>
+        <w:rPr>
+          <w:rFonts w:ascii="Arial" w:hAnsi="Arial" w:cs="Arial"/>
+          <w:lang w:val="el-GR"/>
+        </w:rPr>
+        <w:t>η</w:t>
+      </w:r>
+      <w:r>
+        <w:rPr>
+          <w:rFonts w:ascii="Arial" w:hAnsi="Arial" w:cs="Arial"/>
+          <w:lang w:val="el-GR"/>
+        </w:rPr>
+        <w:t xml:space="preserve"> </w:t>
+      </w:r>
+      <w:r>
+        <w:rPr>
+          <w:rFonts w:ascii="Arial" w:hAnsi="Arial" w:cs="Arial"/>
+        </w:rPr>
+        <w:t>Services</w:t>
+      </w:r>
+      <w:r>
+        <w:rPr>
+          <w:rFonts w:ascii="Arial" w:hAnsi="Arial" w:cs="Arial"/>
+          <w:lang w:val="el-GR"/>
+        </w:rPr>
+        <w:t xml:space="preserve">. </w:t>
+      </w:r>
+      <w:r>
+        <w:rPr>
+          <w:rFonts w:ascii="Arial" w:hAnsi="Arial" w:cs="Arial"/>
+          <w:lang w:val="el-GR"/>
+        </w:rPr>
         <w:t xml:space="preserve">Η κλάση </w:t>
       </w:r>
       <w:r>
         <w:rPr>
           <w:rFonts w:ascii="Arial" w:hAnsi="Arial" w:cs="Arial"/>
         </w:rPr>
-        <w:t>Users</w:t>
-      </w:r>
-      <w:r>
-        <w:rPr>
-          <w:rFonts w:ascii="Arial" w:hAnsi="Arial" w:cs="Arial"/>
-          <w:lang w:val="el-GR"/>
-        </w:rPr>
-        <w:t xml:space="preserve"> έχει μόνιμη σχέση με την κλάση </w:t>
-      </w:r>
-      <w:r>
-        <w:rPr>
-          <w:rFonts w:ascii="Arial" w:hAnsi="Arial" w:cs="Arial"/>
-        </w:rPr>
-        <w:t>DatabaseManipulation</w:t>
-      </w:r>
-      <w:r>
-        <w:rPr>
-          <w:rFonts w:ascii="Arial" w:hAnsi="Arial" w:cs="Arial"/>
-          <w:lang w:val="el-GR"/>
-        </w:rPr>
-        <w:t xml:space="preserve"> η οποία λαμβάνει τα δεδομένα του χρήστη για να τα προσθέσει στην βάση δεδομένων.</w:t>
-      </w:r>
-    </w:p>
-    <w:p>
-      <w:pPr>
-        <w:spacing w:after="0"/>
-        <w:ind w:left="720"/>
-        <w:rPr>
-          <w:rFonts w:ascii="Arial" w:hAnsi="Arial" w:cs="Arial"/>
-          <w:lang w:val="el-GR"/>
-        </w:rPr>
-      </w:pPr>
-      <w:r>
-        <w:rPr>
-          <w:rFonts w:ascii="Arial" w:hAnsi="Arial" w:cs="Arial"/>
-          <w:lang w:val="el-GR"/>
-        </w:rPr>
-        <w:t xml:space="preserve">Τα χαρακτηριστικά της κλάσης αυτής είναι τα στοιχεία του χρήστη που κάνει εγγραφή στο σύστημα. </w:t>
-      </w:r>
-    </w:p>
-    <w:p>
-      <w:pPr>
-        <w:spacing w:after="0"/>
-        <w:ind w:left="720"/>
-        <w:rPr>
-          <w:rFonts w:ascii="Arial" w:hAnsi="Arial" w:cs="Arial"/>
-          <w:lang w:val="el-GR"/>
-        </w:rPr>
-      </w:pPr>
-      <w:r>
-        <w:rPr>
-          <w:rFonts w:ascii="Arial" w:hAnsi="Arial" w:cs="Arial"/>
-        </w:rPr>
-        <w:t>CreateanAccount</w:t>
-      </w:r>
-      <w:r>
-        <w:rPr>
-          <w:rFonts w:ascii="Arial" w:hAnsi="Arial" w:cs="Arial"/>
-          <w:lang w:val="el-GR"/>
-        </w:rPr>
-        <w:t xml:space="preserve">(): Μέθοδος για δημιουργία λογαριασμού στο σύστημα κατά την οποία ο χρήστης συμπληρώνει τα </w:t>
-      </w:r>
-      <w:r>
-        <w:rPr>
-          <w:rFonts w:ascii="Arial" w:hAnsi="Arial" w:cs="Arial"/>
-          <w:lang w:val="el-GR"/>
-        </w:rPr>
-        <w:t xml:space="preserve">προσωπικά του στοιχεία. </w:t>
-      </w:r>
-    </w:p>
-    <w:p>
-      <w:pPr>
-        <w:spacing w:after="0"/>
-        <w:ind w:left="720"/>
-        <w:rPr>
-          <w:rFonts w:ascii="Arial" w:hAnsi="Arial" w:cs="Arial"/>
-          <w:lang w:val="el-GR"/>
-        </w:rPr>
-      </w:pPr>
-      <w:r>
-        <w:rPr>
-          <w:rFonts w:ascii="Arial" w:hAnsi="Arial" w:cs="Arial"/>
-        </w:rPr>
-        <w:t>ModifyAccount</w:t>
-      </w:r>
-      <w:r>
-        <w:rPr>
-          <w:rFonts w:ascii="Arial" w:hAnsi="Arial" w:cs="Arial"/>
-          <w:lang w:val="el-GR"/>
-        </w:rPr>
-        <w:t>() : Η μέθοδος αυτή επιτρέπει στον χρήστη να τροποποιήσει τα προσωπικά του στοιχεία.</w:t>
-      </w:r>
-    </w:p>
-    <w:p>
-      <w:pPr>
-        <w:spacing w:after="0"/>
-        <w:ind w:left="720"/>
-        <w:rPr>
-          <w:rFonts w:ascii="Arial" w:hAnsi="Arial" w:cs="Arial"/>
-          <w:lang w:val="el-GR"/>
-        </w:rPr>
-      </w:pPr>
-      <w:r>
-        <w:rPr>
-          <w:rFonts w:ascii="Arial" w:hAnsi="Arial" w:cs="Arial"/>
-        </w:rPr>
-        <w:t>LogIn</w:t>
-      </w:r>
-      <w:r>
-        <w:rPr>
-          <w:rFonts w:ascii="Arial" w:hAnsi="Arial" w:cs="Arial"/>
-          <w:lang w:val="el-GR"/>
-        </w:rPr>
-        <w:t>(</w:t>
-      </w:r>
-      <w:r>
-        <w:rPr>
-          <w:rFonts w:ascii="Arial" w:hAnsi="Arial" w:cs="Arial"/>
-        </w:rPr>
-        <w:t>String</w:t>
-      </w:r>
-      <w:r>
-        <w:rPr>
-          <w:rFonts w:ascii="Arial" w:hAnsi="Arial" w:cs="Arial"/>
-          <w:lang w:val="el-GR"/>
-        </w:rPr>
-        <w:t xml:space="preserve"> </w:t>
-      </w:r>
-      <w:r>
-        <w:rPr>
-          <w:rFonts w:ascii="Arial" w:hAnsi="Arial" w:cs="Arial"/>
-        </w:rPr>
-        <w:t>username</w:t>
-      </w:r>
-      <w:r>
-        <w:rPr>
-          <w:rFonts w:ascii="Arial" w:hAnsi="Arial" w:cs="Arial"/>
-          <w:lang w:val="el-GR"/>
-        </w:rPr>
-        <w:t xml:space="preserve">, </w:t>
-      </w:r>
-      <w:r>
-        <w:rPr>
-          <w:rFonts w:ascii="Arial" w:hAnsi="Arial" w:cs="Arial"/>
-        </w:rPr>
-        <w:t>String</w:t>
-      </w:r>
-      <w:r>
-        <w:rPr>
-          <w:rFonts w:ascii="Arial" w:hAnsi="Arial" w:cs="Arial"/>
-          <w:lang w:val="el-GR"/>
-        </w:rPr>
-        <w:t xml:space="preserve"> </w:t>
-      </w:r>
-      <w:r>
-        <w:rPr>
-          <w:rFonts w:ascii="Arial" w:hAnsi="Arial" w:cs="Arial"/>
-        </w:rPr>
-        <w:t>password</w:t>
-      </w:r>
-      <w:r>
-        <w:rPr>
-          <w:rFonts w:ascii="Arial" w:hAnsi="Arial" w:cs="Arial"/>
-          <w:lang w:val="el-GR"/>
-        </w:rPr>
-        <w:t xml:space="preserve">):  Η μέθοδος αυτή παίρνει σαν είσοδο το </w:t>
-      </w:r>
-      <w:r>
-        <w:rPr>
-          <w:rFonts w:ascii="Arial" w:hAnsi="Arial" w:cs="Arial"/>
-        </w:rPr>
-        <w:t>username</w:t>
-      </w:r>
-      <w:r>
-        <w:rPr>
-          <w:rFonts w:ascii="Arial" w:hAnsi="Arial" w:cs="Arial"/>
-          <w:lang w:val="el-GR"/>
-        </w:rPr>
-        <w:t xml:space="preserve"> και το </w:t>
-      </w:r>
-      <w:r>
-        <w:rPr>
-          <w:rFonts w:ascii="Arial" w:hAnsi="Arial" w:cs="Arial"/>
-        </w:rPr>
-        <w:t>password</w:t>
-      </w:r>
-      <w:r>
-        <w:rPr>
-          <w:rFonts w:ascii="Arial" w:hAnsi="Arial" w:cs="Arial"/>
-          <w:lang w:val="el-GR"/>
-        </w:rPr>
-        <w:t xml:space="preserve"> του χρήστη και επιβεβαιώνει από την βάση δεδομένων την εγκυρότητα τους για να επιτρέψει στον χρήστη την είσοδο του στο σύστημα. </w:t>
+        <w:t>client</w:t>
+      </w:r>
+      <w:r>
+        <w:rPr>
+          <w:rFonts w:ascii="Arial" w:hAnsi="Arial" w:cs="Arial"/>
+          <w:lang w:val="el-GR"/>
+        </w:rPr>
+        <w:t xml:space="preserve"> χρησιμοποιεί τις μεθόδους </w:t>
+      </w:r>
+      <w:r>
+        <w:rPr>
+          <w:rFonts w:ascii="Arial" w:hAnsi="Arial" w:cs="Arial"/>
+        </w:rPr>
+        <w:t>Availability</w:t>
+      </w:r>
+      <w:r>
+        <w:rPr>
+          <w:rFonts w:ascii="Arial" w:hAnsi="Arial" w:cs="Arial"/>
+          <w:lang w:val="el-GR"/>
+        </w:rPr>
+        <w:t xml:space="preserve">() και </w:t>
+      </w:r>
+      <w:proofErr w:type="spellStart"/>
+      <w:r>
+        <w:rPr>
+          <w:rFonts w:ascii="Arial" w:hAnsi="Arial" w:cs="Arial"/>
+        </w:rPr>
+        <w:t>SubscripeToService</w:t>
+      </w:r>
+      <w:proofErr w:type="spellEnd"/>
+      <w:r>
+        <w:rPr>
+          <w:rFonts w:ascii="Arial" w:hAnsi="Arial" w:cs="Arial"/>
+          <w:lang w:val="el-GR"/>
+        </w:rPr>
+        <w:t xml:space="preserve">() της κλάσης </w:t>
+      </w:r>
+      <w:r>
+        <w:rPr>
+          <w:rFonts w:ascii="Arial" w:hAnsi="Arial" w:cs="Arial"/>
+        </w:rPr>
+        <w:t>Services</w:t>
+      </w:r>
+      <w:r>
+        <w:rPr>
+          <w:rFonts w:ascii="Arial" w:hAnsi="Arial" w:cs="Arial"/>
+          <w:lang w:val="el-GR"/>
+        </w:rPr>
+        <w:t xml:space="preserve"> για να ελέγξει τη διαθεσιμότητα και να κάνει κράτηση στις υπηρεσίες που προσφέρει το γυμναστήριο </w:t>
+      </w:r>
+    </w:p>
+    <w:p>
+      <w:pPr>
+        <w:spacing w:after="0" w:line="240" w:lineRule="auto"/>
+        <w:rPr>
+          <w:rFonts w:ascii="Arial" w:hAnsi="Arial" w:cs="Arial"/>
+          <w:lang w:val="el-GR"/>
+        </w:rPr>
+      </w:pPr>
+      <w:r>
+        <w:rPr>
+          <w:rFonts w:ascii="Arial" w:hAnsi="Arial" w:cs="Arial"/>
+          <w:lang w:val="el-GR"/>
+        </w:rPr>
+        <w:br w:type="page"/>
       </w:r>
     </w:p>
     <w:p>
@@ -4936,7 +5870,14 @@
           <w:rFonts w:ascii="Arial" w:hAnsi="Arial" w:cs="Arial"/>
           <w:u w:val="single"/>
         </w:rPr>
-        <w:t>Client</w:t>
+        <w:t>Administrato</w:t>
+      </w:r>
+      <w:r>
+        <w:rPr>
+          <w:rFonts w:ascii="Arial" w:hAnsi="Arial" w:cs="Arial"/>
+          <w:u w:val="single"/>
+        </w:rPr>
+        <w:t>r</w:t>
       </w:r>
     </w:p>
     <w:p>
@@ -4966,14 +5907,7 @@
           <w:rFonts w:ascii="Arial" w:hAnsi="Arial" w:cs="Arial"/>
           <w:lang w:val="el-GR"/>
         </w:rPr>
-        <w:t xml:space="preserve"> και αντιπροσωπεύει τον πελάτη του γυμναστηρίου</w:t>
-      </w:r>
-      <w:r>
-        <w:rPr>
-          <w:rFonts w:ascii="Arial" w:hAnsi="Arial" w:cs="Arial"/>
-          <w:lang w:val="el-GR"/>
-        </w:rPr>
-        <w:t xml:space="preserve">, δηλαδή έχει όλα τα χαρακτηριστικά και τις μεθόδους της κλάσης </w:t>
+        <w:t xml:space="preserve"> και αντιπροσωπεύει τον  διαχειριστή του συστήματος του γυμναστηρίου, δηλαδή έχει όλα τα χαρακτηριστικά και τις μεθόδους της κλάσης </w:t>
       </w:r>
       <w:r>
         <w:rPr>
@@ -4993,226 +5927,50 @@
           <w:rFonts w:ascii="Arial" w:hAnsi="Arial" w:cs="Arial"/>
           <w:lang w:val="el-GR"/>
         </w:rPr>
-        <w:t xml:space="preserve"> Υπάρχει μόνιμη σχέση της κλάσης αυτής με τις κλάσεις </w:t>
-      </w:r>
-      <w:r>
-        <w:rPr>
-          <w:rFonts w:ascii="Arial" w:hAnsi="Arial" w:cs="Arial"/>
-        </w:rPr>
-        <w:t>Payments</w:t>
-      </w:r>
-      <w:r>
-        <w:rPr>
-          <w:rFonts w:ascii="Arial" w:hAnsi="Arial" w:cs="Arial"/>
-          <w:lang w:val="el-GR"/>
-        </w:rPr>
-        <w:t xml:space="preserve">, </w:t>
-      </w:r>
-      <w:r>
-        <w:rPr>
-          <w:rFonts w:ascii="Arial" w:hAnsi="Arial" w:cs="Arial"/>
-        </w:rPr>
-        <w:t>Services</w:t>
-      </w:r>
-      <w:r>
-        <w:rPr>
-          <w:rFonts w:ascii="Arial" w:hAnsi="Arial" w:cs="Arial"/>
-          <w:lang w:val="el-GR"/>
-        </w:rPr>
-        <w:t xml:space="preserve">, </w:t>
-      </w:r>
-      <w:r>
-        <w:rPr>
-          <w:rFonts w:ascii="Arial" w:hAnsi="Arial" w:cs="Arial"/>
-        </w:rPr>
-        <w:t>TeamPrograms</w:t>
-      </w:r>
-      <w:r>
-        <w:rPr>
-          <w:rFonts w:ascii="Arial" w:hAnsi="Arial" w:cs="Arial"/>
-          <w:lang w:val="el-GR"/>
-        </w:rPr>
-        <w:t>.</w:t>
-      </w:r>
-      <w:r>
-        <w:rPr>
-          <w:rFonts w:ascii="Arial" w:hAnsi="Arial" w:cs="Arial"/>
-          <w:lang w:val="el-GR"/>
-        </w:rPr>
-        <w:t xml:space="preserve"> Από την κλάση </w:t>
-      </w:r>
-      <w:r>
-        <w:rPr>
-          <w:rFonts w:ascii="Arial" w:hAnsi="Arial" w:cs="Arial"/>
-        </w:rPr>
-        <w:t>Payments</w:t>
-      </w:r>
-      <w:r>
-        <w:rPr>
-          <w:rFonts w:ascii="Arial" w:hAnsi="Arial" w:cs="Arial"/>
-          <w:lang w:val="el-GR"/>
-        </w:rPr>
-        <w:t xml:space="preserve"> χρησιμοποιείται η μέθοδος </w:t>
-      </w:r>
-      <w:r>
-        <w:rPr>
-          <w:rFonts w:ascii="Arial" w:hAnsi="Arial" w:cs="Arial"/>
-        </w:rPr>
-        <w:t>PayBill</w:t>
-      </w:r>
-      <w:r>
-        <w:rPr>
-          <w:rFonts w:ascii="Arial" w:hAnsi="Arial" w:cs="Arial"/>
-          <w:lang w:val="el-GR"/>
-        </w:rPr>
-        <w:t xml:space="preserve">() μέσω της οποίας ο </w:t>
-      </w:r>
-      <w:r>
-        <w:rPr>
-          <w:rFonts w:ascii="Arial" w:hAnsi="Arial" w:cs="Arial"/>
-          <w:lang w:val="el-GR"/>
-        </w:rPr>
         <w:t xml:space="preserve"> </w:t>
       </w:r>
-      <w:r>
-        <w:rPr>
-          <w:rFonts w:ascii="Arial" w:hAnsi="Arial" w:cs="Arial"/>
-        </w:rPr>
-        <w:t>client</w:t>
-      </w:r>
-      <w:r>
-        <w:rPr>
-          <w:rFonts w:ascii="Arial" w:hAnsi="Arial" w:cs="Arial"/>
-          <w:lang w:val="el-GR"/>
-        </w:rPr>
-        <w:t xml:space="preserve"> πληρώνει τους λογαριασμούς του για τη συνδρομή του και τυχόν υπηρεσίες ή ομαδικά προγράμματα στα οποία θα κάνει κράτηση. Η κλάση </w:t>
-      </w:r>
-      <w:r>
-        <w:rPr>
-          <w:rFonts w:ascii="Arial" w:hAnsi="Arial" w:cs="Arial"/>
-        </w:rPr>
-        <w:t>client</w:t>
-      </w:r>
-      <w:r>
-        <w:rPr>
-          <w:rFonts w:ascii="Arial" w:hAnsi="Arial" w:cs="Arial"/>
-          <w:lang w:val="el-GR"/>
-        </w:rPr>
-        <w:t xml:space="preserve"> χρησιμοποιεί τις μεθόδους </w:t>
-      </w:r>
-      <w:r>
-        <w:rPr>
-          <w:rFonts w:ascii="Arial" w:hAnsi="Arial" w:cs="Arial"/>
-        </w:rPr>
-        <w:t>Availability</w:t>
-      </w:r>
-      <w:r>
-        <w:rPr>
-          <w:rFonts w:ascii="Arial" w:hAnsi="Arial" w:cs="Arial"/>
-          <w:lang w:val="el-GR"/>
-        </w:rPr>
-        <w:t xml:space="preserve">() και </w:t>
-      </w:r>
-      <w:r>
-        <w:rPr>
-          <w:rFonts w:ascii="Arial" w:hAnsi="Arial" w:cs="Arial"/>
-        </w:rPr>
-        <w:t>SubscripeToService</w:t>
-      </w:r>
-      <w:r>
-        <w:rPr>
-          <w:rFonts w:ascii="Arial" w:hAnsi="Arial" w:cs="Arial"/>
-          <w:lang w:val="el-GR"/>
-        </w:rPr>
-        <w:t xml:space="preserve">() της κλάσης </w:t>
-      </w:r>
-      <w:r>
-        <w:rPr>
-          <w:rFonts w:ascii="Arial" w:hAnsi="Arial" w:cs="Arial"/>
-        </w:rPr>
-        <w:t>Services</w:t>
-      </w:r>
-      <w:r>
-        <w:rPr>
-          <w:rFonts w:ascii="Arial" w:hAnsi="Arial" w:cs="Arial"/>
-          <w:lang w:val="el-GR"/>
-        </w:rPr>
-        <w:t xml:space="preserve"> για να ελέγξει τη διαθεσιμότητα και να κάνει κράτηση στις υπηρεσίες που προσφέρει το γυμναστήριο. Από την κλάση </w:t>
-      </w:r>
-      <w:r>
-        <w:rPr>
-          <w:rFonts w:ascii="Arial" w:hAnsi="Arial" w:cs="Arial"/>
-        </w:rPr>
-        <w:t>TeamPrograms</w:t>
-      </w:r>
-      <w:r>
-        <w:rPr>
-          <w:rFonts w:ascii="Arial" w:hAnsi="Arial" w:cs="Arial"/>
-          <w:lang w:val="el-GR"/>
-        </w:rPr>
-        <w:t xml:space="preserve">, ο </w:t>
-      </w:r>
-      <w:r>
-        <w:rPr>
-          <w:rFonts w:ascii="Arial" w:hAnsi="Arial" w:cs="Arial"/>
-        </w:rPr>
-        <w:t>client</w:t>
-      </w:r>
-      <w:r>
-        <w:rPr>
-          <w:rFonts w:ascii="Arial" w:hAnsi="Arial" w:cs="Arial"/>
-          <w:lang w:val="el-GR"/>
-        </w:rPr>
-        <w:t xml:space="preserve"> χρησιμοποιεί τις μεθόδους </w:t>
-      </w:r>
-      <w:r>
-        <w:rPr>
-          <w:rFonts w:ascii="Arial" w:hAnsi="Arial" w:cs="Arial"/>
-        </w:rPr>
-        <w:t>Availability</w:t>
-      </w:r>
-      <w:r>
-        <w:rPr>
-          <w:rFonts w:ascii="Arial" w:hAnsi="Arial" w:cs="Arial"/>
-          <w:lang w:val="el-GR"/>
-        </w:rPr>
-        <w:t xml:space="preserve">() και </w:t>
-      </w:r>
-      <w:r>
-        <w:rPr>
-          <w:rFonts w:ascii="Arial" w:hAnsi="Arial" w:cs="Arial"/>
-        </w:rPr>
-        <w:t>SubscripeInProgram</w:t>
-      </w:r>
-      <w:r>
-        <w:rPr>
-          <w:rFonts w:ascii="Arial" w:hAnsi="Arial" w:cs="Arial"/>
-          <w:lang w:val="el-GR"/>
-        </w:rPr>
-        <w:t xml:space="preserve">() για να ελέγξει τις διαθέσιμες θέσεις για κάθε πρόγραμμα και να κάνει εγγραφή σε αυτό. </w:t>
-      </w:r>
-    </w:p>
-    <w:p>
-      <w:pPr>
-        <w:spacing w:after="0" w:line="240" w:lineRule="auto"/>
-        <w:rPr>
-          <w:rFonts w:ascii="Arial" w:hAnsi="Arial" w:cs="Arial"/>
-          <w:lang w:val="el-GR"/>
-        </w:rPr>
-      </w:pPr>
-      <w:r>
-        <w:rPr>
-          <w:rFonts w:ascii="Arial" w:hAnsi="Arial" w:cs="Arial"/>
-          <w:lang w:val="el-GR"/>
-        </w:rPr>
-        <w:br w:type="page"/>
-      </w:r>
     </w:p>
     <w:p>
       <w:pPr>
         <w:spacing w:after="0"/>
-        <w:rPr>
-          <w:rFonts w:ascii="Arial" w:hAnsi="Arial" w:cs="Arial"/>
+        <w:ind w:left="720"/>
+        <w:rPr>
+          <w:rFonts w:ascii="Arial" w:hAnsi="Arial" w:cs="Arial"/>
+          <w:u w:val="single"/>
+          <w:lang w:val="el-GR"/>
+        </w:rPr>
+      </w:pPr>
+      <w:proofErr w:type="spellStart"/>
+      <w:proofErr w:type="gramStart"/>
+      <w:r>
+        <w:rPr>
+          <w:rFonts w:ascii="Arial" w:hAnsi="Arial" w:cs="Arial"/>
+        </w:rPr>
+        <w:t>webSideUpdates</w:t>
+      </w:r>
+      <w:proofErr w:type="spellEnd"/>
+      <w:r>
+        <w:rPr>
+          <w:rFonts w:ascii="Arial" w:hAnsi="Arial" w:cs="Arial"/>
+          <w:lang w:val="el-GR"/>
+        </w:rPr>
+        <w:t>(</w:t>
+      </w:r>
+      <w:proofErr w:type="gramEnd"/>
+      <w:r>
+        <w:rPr>
+          <w:rFonts w:ascii="Arial" w:hAnsi="Arial" w:cs="Arial"/>
+          <w:lang w:val="el-GR"/>
+        </w:rPr>
+        <w:t xml:space="preserve">) : Ο διαχειριστής ανανεώνει την ιστοσελίδα σχετικά με οποιεσδήποτε αλλαγές υπάρχουν σε ότι αφορά το γυμναστήριο και τις υπηρεσίες που παρέχει. </w:t>
+      </w:r>
+    </w:p>
+    <w:p>
+      <w:pPr>
+        <w:spacing w:after="0"/>
+        <w:rPr>
+          <w:rFonts w:ascii="Arial" w:hAnsi="Arial" w:cs="Arial"/>
+          <w:u w:val="single"/>
           <w:lang w:val="el-GR"/>
         </w:rPr>
       </w:pPr>
@@ -5244,14 +6002,22 @@
           <w:rFonts w:ascii="Arial" w:hAnsi="Arial" w:cs="Arial"/>
           <w:u w:val="single"/>
         </w:rPr>
-        <w:t>Administrato</w:t>
+        <w:t>Trainer</w:t>
       </w:r>
       <w:r>
         <w:rPr>
           <w:rFonts w:ascii="Arial" w:hAnsi="Arial" w:cs="Arial"/>
           <w:u w:val="single"/>
-        </w:rPr>
-        <w:t>r</w:t>
+          <w:lang w:val="el-GR"/>
+        </w:rPr>
+        <w:t>/</w:t>
+      </w:r>
+      <w:r>
+        <w:rPr>
+          <w:rFonts w:ascii="Arial" w:hAnsi="Arial" w:cs="Arial"/>
+          <w:u w:val="single"/>
+        </w:rPr>
+        <w:t>Gymnast</w:t>
       </w:r>
     </w:p>
     <w:p>
@@ -5281,7 +6047,7 @@
           <w:rFonts w:ascii="Arial" w:hAnsi="Arial" w:cs="Arial"/>
           <w:lang w:val="el-GR"/>
         </w:rPr>
-        <w:t xml:space="preserve"> και αντιπροσωπεύει τον  διαχειριστή του συστήματος του γυμναστηρίου, δηλαδή έχει όλα τα χαρακτηριστικά και τις μεθόδους της κλάσης </w:t>
+        <w:t xml:space="preserve"> και αντιπροσωπεύει τον  γυμναστή του γυμναστηρίου, δηλαδή έχει όλα τα χαρακτηριστικά και τις μεθόδους της κλάσης </w:t>
       </w:r>
       <w:r>
         <w:rPr>
@@ -5294,14 +6060,7 @@
           <w:rFonts w:ascii="Arial" w:hAnsi="Arial" w:cs="Arial"/>
           <w:lang w:val="el-GR"/>
         </w:rPr>
-        <w:t>.</w:t>
-      </w:r>
-      <w:r>
-        <w:rPr>
-          <w:rFonts w:ascii="Arial" w:hAnsi="Arial" w:cs="Arial"/>
-          <w:lang w:val="el-GR"/>
-        </w:rPr>
-        <w:t xml:space="preserve"> </w:t>
+        <w:t xml:space="preserve">. </w:t>
       </w:r>
     </w:p>
     <w:p>
@@ -5310,22 +6069,39 @@
         <w:ind w:left="720"/>
         <w:rPr>
           <w:rFonts w:ascii="Arial" w:hAnsi="Arial" w:cs="Arial"/>
-          <w:u w:val="single"/>
-          <w:lang w:val="el-GR"/>
-        </w:rPr>
-      </w:pPr>
-      <w:r>
-        <w:rPr>
-          <w:rFonts w:ascii="Arial" w:hAnsi="Arial" w:cs="Arial"/>
-        </w:rPr>
-        <w:t>webSideUpdates</w:t>
-      </w:r>
-      <w:r>
-        <w:rPr>
-          <w:rFonts w:ascii="Arial" w:hAnsi="Arial" w:cs="Arial"/>
-          <w:lang w:val="el-GR"/>
-        </w:rPr>
-        <w:t xml:space="preserve">() : Ο διαχειριστής ανανεώνει την ιστοσελίδα σχετικά με οποιεσδήποτε αλλαγές υπάρχουν σε ότι αφορά το γυμναστήριο και τις υπηρεσίες που παρέχει. </w:t>
+          <w:lang w:val="el-GR"/>
+        </w:rPr>
+      </w:pPr>
+      <w:proofErr w:type="spellStart"/>
+      <w:proofErr w:type="gramStart"/>
+      <w:r>
+        <w:rPr>
+          <w:rFonts w:ascii="Arial" w:hAnsi="Arial" w:cs="Arial"/>
+        </w:rPr>
+        <w:t>makePersonalProgram</w:t>
+      </w:r>
+      <w:proofErr w:type="spellEnd"/>
+      <w:r>
+        <w:rPr>
+          <w:rFonts w:ascii="Arial" w:hAnsi="Arial" w:cs="Arial"/>
+          <w:lang w:val="el-GR"/>
+        </w:rPr>
+        <w:t>(</w:t>
+      </w:r>
+      <w:proofErr w:type="gramEnd"/>
+      <w:r>
+        <w:rPr>
+          <w:rFonts w:ascii="Arial" w:hAnsi="Arial" w:cs="Arial"/>
+          <w:lang w:val="el-GR"/>
+        </w:rPr>
+        <w:t xml:space="preserve">) : Ο γυμναστής με βάση τα στοιχεία που καταχώρησε ο πελάτης στην βάση κατά </w:t>
+      </w:r>
+      <w:r>
+        <w:rPr>
+          <w:rFonts w:ascii="Arial" w:hAnsi="Arial" w:cs="Arial"/>
+          <w:lang w:val="el-GR"/>
+        </w:rPr>
+        <w:t>την εγγραφή του δημιουργεί ατομικό πρόγραμμα στον πελάτη.</w:t>
       </w:r>
     </w:p>
     <w:p>
@@ -5333,7 +6109,6 @@
         <w:spacing w:after="0"/>
         <w:rPr>
           <w:rFonts w:ascii="Arial" w:hAnsi="Arial" w:cs="Arial"/>
-          <w:u w:val="single"/>
           <w:lang w:val="el-GR"/>
         </w:rPr>
       </w:pPr>
@@ -5365,22 +6140,7 @@
           <w:rFonts w:ascii="Arial" w:hAnsi="Arial" w:cs="Arial"/>
           <w:u w:val="single"/>
         </w:rPr>
-        <w:t>Trainer</w:t>
-      </w:r>
-      <w:r>
-        <w:rPr>
-          <w:rFonts w:ascii="Arial" w:hAnsi="Arial" w:cs="Arial"/>
-          <w:u w:val="single"/>
-          <w:lang w:val="el-GR"/>
-        </w:rPr>
-        <w:t>/</w:t>
-      </w:r>
-      <w:r>
-        <w:rPr>
-          <w:rFonts w:ascii="Arial" w:hAnsi="Arial" w:cs="Arial"/>
-          <w:u w:val="single"/>
-        </w:rPr>
-        <w:t>Gymnast</w:t>
+        <w:t>Services</w:t>
       </w:r>
     </w:p>
     <w:p>
@@ -5397,33 +6157,33 @@
           <w:rFonts w:ascii="Arial" w:hAnsi="Arial" w:cs="Arial"/>
           <w:lang w:val="el-GR"/>
         </w:rPr>
-        <w:t xml:space="preserve">Η κλάση αυτή είναι κληρονόμος της κλάσης </w:t>
-      </w:r>
-      <w:r>
-        <w:rPr>
-          <w:rFonts w:ascii="Arial" w:hAnsi="Arial" w:cs="Arial"/>
-        </w:rPr>
-        <w:t>Users</w:t>
-      </w:r>
-      <w:r>
-        <w:rPr>
-          <w:rFonts w:ascii="Arial" w:hAnsi="Arial" w:cs="Arial"/>
-          <w:lang w:val="el-GR"/>
-        </w:rPr>
-        <w:t xml:space="preserve"> και αντιπροσωπεύει τον  γυμναστή του γυμναστηρίου, δηλαδή έχει όλα τα χαρακτηριστικά και τις μεθόδους της κλάσης </w:t>
-      </w:r>
-      <w:r>
-        <w:rPr>
-          <w:rFonts w:ascii="Arial" w:hAnsi="Arial" w:cs="Arial"/>
-        </w:rPr>
-        <w:t>Users</w:t>
-      </w:r>
-      <w:r>
-        <w:rPr>
-          <w:rFonts w:ascii="Arial" w:hAnsi="Arial" w:cs="Arial"/>
-          <w:lang w:val="el-GR"/>
-        </w:rPr>
-        <w:t xml:space="preserve">. </w:t>
+        <w:t xml:space="preserve">Η κλάση </w:t>
+      </w:r>
+      <w:r>
+        <w:rPr>
+          <w:rFonts w:ascii="Arial" w:hAnsi="Arial" w:cs="Arial"/>
+        </w:rPr>
+        <w:t>clients</w:t>
+      </w:r>
+      <w:r>
+        <w:rPr>
+          <w:rFonts w:ascii="Arial" w:hAnsi="Arial" w:cs="Arial"/>
+          <w:lang w:val="el-GR"/>
+        </w:rPr>
+        <w:t xml:space="preserve"> χρησιμοποιεί τις μεθόδους της κλάσης </w:t>
+      </w:r>
+      <w:r>
+        <w:rPr>
+          <w:rFonts w:ascii="Arial" w:hAnsi="Arial" w:cs="Arial"/>
+        </w:rPr>
+        <w:t>Services</w:t>
+      </w:r>
+      <w:r>
+        <w:rPr>
+          <w:rFonts w:ascii="Arial" w:hAnsi="Arial" w:cs="Arial"/>
+          <w:lang w:val="el-GR"/>
+        </w:rPr>
+        <w:t xml:space="preserve"> για έλεγχο διαθεσιμότητας και κράτηση υπηρεσιών. </w:t>
       </w:r>
     </w:p>
     <w:p>
@@ -5438,61 +6198,9 @@
       <w:r>
         <w:rPr>
           <w:rFonts w:ascii="Arial" w:hAnsi="Arial" w:cs="Arial"/>
-        </w:rPr>
-        <w:t>makePersonalProgram</w:t>
-      </w:r>
-      <w:r>
-        <w:rPr>
-          <w:rFonts w:ascii="Arial" w:hAnsi="Arial" w:cs="Arial"/>
-          <w:lang w:val="el-GR"/>
-        </w:rPr>
-        <w:t xml:space="preserve">() : Ο γυμναστής με βάση τα στοιχεία που καταχώρησε ο πελάτης στην βάση κατά </w:t>
-      </w:r>
-      <w:r>
-        <w:rPr>
-          <w:rFonts w:ascii="Arial" w:hAnsi="Arial" w:cs="Arial"/>
-          <w:lang w:val="el-GR"/>
-        </w:rPr>
-        <w:t>την εγγραφή του δημιουργεί ατομικό πρόγραμμα στον πελάτη.</w:t>
-      </w:r>
-    </w:p>
-    <w:p>
-      <w:pPr>
-        <w:spacing w:after="0"/>
-        <w:rPr>
-          <w:rFonts w:ascii="Arial" w:hAnsi="Arial" w:cs="Arial"/>
-          <w:lang w:val="el-GR"/>
-        </w:rPr>
-      </w:pPr>
-    </w:p>
-    <w:p>
-      <w:pPr>
-        <w:pStyle w:val="ListParagraph"/>
-        <w:numPr>
-          <w:ilvl w:val="0"/>
-          <w:numId w:val="6"/>
-        </w:numPr>
-        <w:spacing w:after="0"/>
-        <w:rPr>
-          <w:rFonts w:ascii="Arial" w:hAnsi="Arial" w:cs="Arial"/>
-          <w:u w:val="single"/>
-          <w:lang w:val="el-GR"/>
-        </w:rPr>
-      </w:pPr>
-      <w:r>
-        <w:rPr>
-          <w:rFonts w:ascii="Arial" w:hAnsi="Arial" w:cs="Arial"/>
-          <w:u w:val="single"/>
-          <w:lang w:val="el-GR"/>
-        </w:rPr>
-        <w:t xml:space="preserve">Κλάση </w:t>
-      </w:r>
-      <w:r>
-        <w:rPr>
-          <w:rFonts w:ascii="Arial" w:hAnsi="Arial" w:cs="Arial"/>
-          <w:u w:val="single"/>
-        </w:rPr>
-        <w:t>Services</w:t>
+          <w:lang w:val="el-GR"/>
+        </w:rPr>
+        <w:t xml:space="preserve">Τα χαρακτηριστικά της κλάσης αποθηκεύουν το είδος της υπηρεσίας και την μέρα και την ώρα της κράτησης. </w:t>
       </w:r>
     </w:p>
     <w:p>
@@ -5504,38 +6212,55 @@
           <w:lang w:val="el-GR"/>
         </w:rPr>
       </w:pPr>
-      <w:r>
-        <w:rPr>
-          <w:rFonts w:ascii="Arial" w:hAnsi="Arial" w:cs="Arial"/>
-          <w:lang w:val="el-GR"/>
-        </w:rPr>
-        <w:t xml:space="preserve">Η κλάση </w:t>
-      </w:r>
-      <w:r>
-        <w:rPr>
-          <w:rFonts w:ascii="Arial" w:hAnsi="Arial" w:cs="Arial"/>
-        </w:rPr>
-        <w:t>clients</w:t>
-      </w:r>
-      <w:r>
-        <w:rPr>
-          <w:rFonts w:ascii="Arial" w:hAnsi="Arial" w:cs="Arial"/>
-          <w:lang w:val="el-GR"/>
-        </w:rPr>
-        <w:t xml:space="preserve"> χρησιμοποιεί τις μεθόδους της κλάσης </w:t>
-      </w:r>
-      <w:r>
-        <w:rPr>
-          <w:rFonts w:ascii="Arial" w:hAnsi="Arial" w:cs="Arial"/>
-        </w:rPr>
-        <w:t>Services</w:t>
-      </w:r>
-      <w:r>
-        <w:rPr>
-          <w:rFonts w:ascii="Arial" w:hAnsi="Arial" w:cs="Arial"/>
-          <w:lang w:val="el-GR"/>
-        </w:rPr>
-        <w:t xml:space="preserve"> για έλεγχο διαθεσιμότητας και κράτηση υπηρεσιών. </w:t>
+      <w:proofErr w:type="gramStart"/>
+      <w:r>
+        <w:rPr>
+          <w:rFonts w:ascii="Arial" w:hAnsi="Arial" w:cs="Arial"/>
+        </w:rPr>
+        <w:t>Availability</w:t>
+      </w:r>
+      <w:r>
+        <w:rPr>
+          <w:rFonts w:ascii="Arial" w:hAnsi="Arial" w:cs="Arial"/>
+          <w:lang w:val="el-GR"/>
+        </w:rPr>
+        <w:t>(</w:t>
+      </w:r>
+      <w:proofErr w:type="gramEnd"/>
+      <w:r>
+        <w:rPr>
+          <w:rFonts w:ascii="Arial" w:hAnsi="Arial" w:cs="Arial"/>
+        </w:rPr>
+        <w:t>String</w:t>
+      </w:r>
+      <w:r>
+        <w:rPr>
+          <w:rFonts w:ascii="Arial" w:hAnsi="Arial" w:cs="Arial"/>
+          <w:lang w:val="el-GR"/>
+        </w:rPr>
+        <w:t xml:space="preserve"> </w:t>
+      </w:r>
+      <w:proofErr w:type="spellStart"/>
+      <w:r>
+        <w:rPr>
+          <w:rFonts w:ascii="Arial" w:hAnsi="Arial" w:cs="Arial"/>
+        </w:rPr>
+        <w:t>TypeOfService</w:t>
+      </w:r>
+      <w:proofErr w:type="spellEnd"/>
+      <w:r>
+        <w:rPr>
+          <w:rFonts w:ascii="Arial" w:hAnsi="Arial" w:cs="Arial"/>
+          <w:lang w:val="el-GR"/>
+        </w:rPr>
+        <w:t xml:space="preserve">) : Μέθοδος η οποία ελέγχει τη διαθεσιμότητα </w:t>
+      </w:r>
+      <w:r>
+        <w:rPr>
+          <w:rFonts w:ascii="Arial" w:hAnsi="Arial" w:cs="Arial"/>
+          <w:lang w:val="el-GR"/>
+        </w:rPr>
+        <w:t xml:space="preserve">για συγκεκριμένη υπηρεσία και επιστρέφει τις διαθέσιμες ώρες και μέρες. </w:t>
       </w:r>
     </w:p>
     <w:p>
@@ -5547,187 +6272,120 @@
           <w:lang w:val="el-GR"/>
         </w:rPr>
       </w:pPr>
-      <w:r>
-        <w:rPr>
-          <w:rFonts w:ascii="Arial" w:hAnsi="Arial" w:cs="Arial"/>
-          <w:lang w:val="el-GR"/>
-        </w:rPr>
-        <w:t xml:space="preserve">Τα χαρακτηριστικά της κλάσης αποθηκεύουν το είδος της υπηρεσίας και την μέρα και την ώρα της κράτησης. </w:t>
+      <w:proofErr w:type="spellStart"/>
+      <w:proofErr w:type="gramStart"/>
+      <w:r>
+        <w:rPr>
+          <w:rFonts w:ascii="Arial" w:hAnsi="Arial" w:cs="Arial"/>
+        </w:rPr>
+        <w:t>SubscripeToService</w:t>
+      </w:r>
+      <w:proofErr w:type="spellEnd"/>
+      <w:r>
+        <w:rPr>
+          <w:rFonts w:ascii="Arial" w:hAnsi="Arial" w:cs="Arial"/>
+          <w:lang w:val="el-GR"/>
+        </w:rPr>
+        <w:t>(</w:t>
+      </w:r>
+      <w:proofErr w:type="gramEnd"/>
+      <w:r>
+        <w:rPr>
+          <w:rFonts w:ascii="Arial" w:hAnsi="Arial" w:cs="Arial"/>
+        </w:rPr>
+        <w:t>String</w:t>
+      </w:r>
+      <w:r>
+        <w:rPr>
+          <w:rFonts w:ascii="Arial" w:hAnsi="Arial" w:cs="Arial"/>
+          <w:lang w:val="el-GR"/>
+        </w:rPr>
+        <w:t xml:space="preserve"> </w:t>
+      </w:r>
+      <w:proofErr w:type="spellStart"/>
+      <w:r>
+        <w:rPr>
+          <w:rFonts w:ascii="Arial" w:hAnsi="Arial" w:cs="Arial"/>
+        </w:rPr>
+        <w:t>TypeOfService</w:t>
+      </w:r>
+      <w:proofErr w:type="spellEnd"/>
+      <w:r>
+        <w:rPr>
+          <w:rFonts w:ascii="Arial" w:hAnsi="Arial" w:cs="Arial"/>
+          <w:lang w:val="el-GR"/>
+        </w:rPr>
+        <w:t xml:space="preserve">, </w:t>
+      </w:r>
+      <w:r>
+        <w:rPr>
+          <w:rFonts w:ascii="Arial" w:hAnsi="Arial" w:cs="Arial"/>
+        </w:rPr>
+        <w:t>String</w:t>
+      </w:r>
+      <w:r>
+        <w:rPr>
+          <w:rFonts w:ascii="Arial" w:hAnsi="Arial" w:cs="Arial"/>
+          <w:lang w:val="el-GR"/>
+        </w:rPr>
+        <w:t xml:space="preserve"> </w:t>
+      </w:r>
+      <w:r>
+        <w:rPr>
+          <w:rFonts w:ascii="Arial" w:hAnsi="Arial" w:cs="Arial"/>
+        </w:rPr>
+        <w:t>Date</w:t>
+      </w:r>
+      <w:r>
+        <w:rPr>
+          <w:rFonts w:ascii="Arial" w:hAnsi="Arial" w:cs="Arial"/>
+          <w:lang w:val="el-GR"/>
+        </w:rPr>
+        <w:t xml:space="preserve">, </w:t>
+      </w:r>
+      <w:r>
+        <w:rPr>
+          <w:rFonts w:ascii="Arial" w:hAnsi="Arial" w:cs="Arial"/>
+        </w:rPr>
+        <w:t>String</w:t>
+      </w:r>
+      <w:r>
+        <w:rPr>
+          <w:rFonts w:ascii="Arial" w:hAnsi="Arial" w:cs="Arial"/>
+          <w:lang w:val="el-GR"/>
+        </w:rPr>
+        <w:t xml:space="preserve"> </w:t>
+      </w:r>
+      <w:r>
+        <w:rPr>
+          <w:rFonts w:ascii="Arial" w:hAnsi="Arial" w:cs="Arial"/>
+        </w:rPr>
+        <w:t>Time</w:t>
+      </w:r>
+      <w:r>
+        <w:rPr>
+          <w:rFonts w:ascii="Arial" w:hAnsi="Arial" w:cs="Arial"/>
+          <w:lang w:val="el-GR"/>
+        </w:rPr>
+        <w:t xml:space="preserve">): Μέσω της μεθόδου αυτής ο </w:t>
+      </w:r>
+      <w:r>
+        <w:rPr>
+          <w:rFonts w:ascii="Arial" w:hAnsi="Arial" w:cs="Arial"/>
+        </w:rPr>
+        <w:t>client</w:t>
+      </w:r>
+      <w:r>
+        <w:rPr>
+          <w:rFonts w:ascii="Arial" w:hAnsi="Arial" w:cs="Arial"/>
+          <w:lang w:val="el-GR"/>
+        </w:rPr>
+        <w:t xml:space="preserve"> κάνει κράτηση σε συγκεκριμένη υπηρεσία για κάποια μέρα και ώρα αφού γίνει έλεγχος για διαθεσιμότητα.  </w:t>
       </w:r>
     </w:p>
     <w:p>
       <w:pPr>
         <w:spacing w:after="0"/>
-        <w:ind w:left="720"/>
-        <w:rPr>
-          <w:rFonts w:ascii="Arial" w:hAnsi="Arial" w:cs="Arial"/>
-          <w:lang w:val="el-GR"/>
-        </w:rPr>
-      </w:pPr>
-      <w:r>
-        <w:rPr>
-          <w:rFonts w:ascii="Arial" w:hAnsi="Arial" w:cs="Arial"/>
-        </w:rPr>
-        <w:t>Availability</w:t>
-      </w:r>
-      <w:r>
-        <w:rPr>
-          <w:rFonts w:ascii="Arial" w:hAnsi="Arial" w:cs="Arial"/>
-          <w:lang w:val="el-GR"/>
-        </w:rPr>
-        <w:t>(</w:t>
-      </w:r>
-      <w:r>
-        <w:rPr>
-          <w:rFonts w:ascii="Arial" w:hAnsi="Arial" w:cs="Arial"/>
-        </w:rPr>
-        <w:t>String</w:t>
-      </w:r>
-      <w:r>
-        <w:rPr>
-          <w:rFonts w:ascii="Arial" w:hAnsi="Arial" w:cs="Arial"/>
-          <w:lang w:val="el-GR"/>
-        </w:rPr>
-        <w:t xml:space="preserve"> </w:t>
-      </w:r>
-      <w:r>
-        <w:rPr>
-          <w:rFonts w:ascii="Arial" w:hAnsi="Arial" w:cs="Arial"/>
-        </w:rPr>
-        <w:t>TypeOfService</w:t>
-      </w:r>
-      <w:r>
-        <w:rPr>
-          <w:rFonts w:ascii="Arial" w:hAnsi="Arial" w:cs="Arial"/>
-          <w:lang w:val="el-GR"/>
-        </w:rPr>
-        <w:t xml:space="preserve">) : Μέθοδος η οποία ελέγχει τη διαθεσιμότητα </w:t>
-      </w:r>
-      <w:r>
-        <w:rPr>
-          <w:rFonts w:ascii="Arial" w:hAnsi="Arial" w:cs="Arial"/>
-          <w:lang w:val="el-GR"/>
-        </w:rPr>
-        <w:t xml:space="preserve">για συγκεκριμένη υπηρεσία και επιστρέφει τις διαθέσιμες ώρες και μέρες. </w:t>
-      </w:r>
-    </w:p>
-    <w:p>
-      <w:pPr>
-        <w:spacing w:after="0"/>
-        <w:ind w:left="720"/>
-        <w:rPr>
-          <w:rFonts w:ascii="Arial" w:hAnsi="Arial" w:cs="Arial"/>
-          <w:lang w:val="el-GR"/>
-        </w:rPr>
-      </w:pPr>
-      <w:r>
-        <w:rPr>
-          <w:rFonts w:ascii="Arial" w:hAnsi="Arial" w:cs="Arial"/>
-        </w:rPr>
-        <w:t>SubscripeToService</w:t>
-      </w:r>
-      <w:r>
-        <w:rPr>
-          <w:rFonts w:ascii="Arial" w:hAnsi="Arial" w:cs="Arial"/>
-          <w:lang w:val="el-GR"/>
-        </w:rPr>
-        <w:t>(</w:t>
-      </w:r>
-      <w:r>
-        <w:rPr>
-          <w:rFonts w:ascii="Arial" w:hAnsi="Arial" w:cs="Arial"/>
-        </w:rPr>
-        <w:t>String</w:t>
-      </w:r>
-      <w:r>
-        <w:rPr>
-          <w:rFonts w:ascii="Arial" w:hAnsi="Arial" w:cs="Arial"/>
-          <w:lang w:val="el-GR"/>
-        </w:rPr>
-        <w:t xml:space="preserve"> </w:t>
-      </w:r>
-      <w:r>
-        <w:rPr>
-          <w:rFonts w:ascii="Arial" w:hAnsi="Arial" w:cs="Arial"/>
-        </w:rPr>
-        <w:t>TypeOfService</w:t>
-      </w:r>
-      <w:r>
-        <w:rPr>
-          <w:rFonts w:ascii="Arial" w:hAnsi="Arial" w:cs="Arial"/>
-          <w:lang w:val="el-GR"/>
-        </w:rPr>
-        <w:t xml:space="preserve">, </w:t>
-      </w:r>
-      <w:r>
-        <w:rPr>
-          <w:rFonts w:ascii="Arial" w:hAnsi="Arial" w:cs="Arial"/>
-        </w:rPr>
-        <w:t>String</w:t>
-      </w:r>
-      <w:r>
-        <w:rPr>
-          <w:rFonts w:ascii="Arial" w:hAnsi="Arial" w:cs="Arial"/>
-          <w:lang w:val="el-GR"/>
-        </w:rPr>
-        <w:t xml:space="preserve"> </w:t>
-      </w:r>
-      <w:r>
-        <w:rPr>
-          <w:rFonts w:ascii="Arial" w:hAnsi="Arial" w:cs="Arial"/>
-        </w:rPr>
-        <w:t>Date</w:t>
-      </w:r>
-      <w:r>
-        <w:rPr>
-          <w:rFonts w:ascii="Arial" w:hAnsi="Arial" w:cs="Arial"/>
-          <w:lang w:val="el-GR"/>
-        </w:rPr>
-        <w:t xml:space="preserve">, </w:t>
-      </w:r>
-      <w:r>
-        <w:rPr>
-          <w:rFonts w:ascii="Arial" w:hAnsi="Arial" w:cs="Arial"/>
-        </w:rPr>
-        <w:t>String</w:t>
-      </w:r>
-      <w:r>
-        <w:rPr>
-          <w:rFonts w:ascii="Arial" w:hAnsi="Arial" w:cs="Arial"/>
-          <w:lang w:val="el-GR"/>
-        </w:rPr>
-        <w:t xml:space="preserve"> </w:t>
-      </w:r>
-      <w:r>
-        <w:rPr>
-          <w:rFonts w:ascii="Arial" w:hAnsi="Arial" w:cs="Arial"/>
-        </w:rPr>
-        <w:t>Time</w:t>
-      </w:r>
-      <w:r>
-        <w:rPr>
-          <w:rFonts w:ascii="Arial" w:hAnsi="Arial" w:cs="Arial"/>
-          <w:lang w:val="el-GR"/>
-        </w:rPr>
-        <w:t xml:space="preserve">): Μέσω της μεθόδου αυτής ο </w:t>
-      </w:r>
-      <w:r>
-        <w:rPr>
-          <w:rFonts w:ascii="Arial" w:hAnsi="Arial" w:cs="Arial"/>
-        </w:rPr>
-        <w:t>client</w:t>
-      </w:r>
-      <w:r>
-        <w:rPr>
-          <w:rFonts w:ascii="Arial" w:hAnsi="Arial" w:cs="Arial"/>
-          <w:lang w:val="el-GR"/>
-        </w:rPr>
-        <w:t xml:space="preserve"> κάνει κράτηση σε συγκεκριμένη υπηρεσία για κάποια μέρα και ώρα αφού γίνει έλεγχος για διαθεσιμότητα.  </w:t>
-      </w:r>
-    </w:p>
-    <w:p>
-      <w:pPr>
-        <w:spacing w:after="0"/>
         <w:rPr>
           <w:rFonts w:ascii="Arial" w:hAnsi="Arial" w:cs="Arial"/>
           <w:lang w:val="el-GR"/>
@@ -5739,287 +6397,6 @@
           <w:lang w:val="el-GR"/>
         </w:rPr>
         <w:t xml:space="preserve">  </w:t>
-      </w:r>
-    </w:p>
-    <w:p>
-      <w:pPr>
-        <w:pStyle w:val="ListParagraph"/>
-        <w:numPr>
-          <w:ilvl w:val="0"/>
-          <w:numId w:val="6"/>
-        </w:numPr>
-        <w:spacing w:after="0"/>
-        <w:rPr>
-          <w:rFonts w:ascii="Arial" w:hAnsi="Arial" w:cs="Arial"/>
-          <w:u w:val="single"/>
-          <w:lang w:val="el-GR"/>
-        </w:rPr>
-      </w:pPr>
-      <w:r>
-        <w:rPr>
-          <w:rFonts w:ascii="Arial" w:hAnsi="Arial" w:cs="Arial"/>
-          <w:u w:val="single"/>
-          <w:lang w:val="el-GR"/>
-        </w:rPr>
-        <w:t xml:space="preserve">Κλάση </w:t>
-      </w:r>
-      <w:r>
-        <w:rPr>
-          <w:rFonts w:ascii="Arial" w:hAnsi="Arial" w:cs="Arial"/>
-          <w:u w:val="single"/>
-        </w:rPr>
-        <w:t>TeamPrograms</w:t>
-      </w:r>
-      <w:r>
-        <w:rPr>
-          <w:rFonts w:ascii="Arial" w:hAnsi="Arial" w:cs="Arial"/>
-          <w:u w:val="single"/>
-          <w:lang w:val="el-GR"/>
-        </w:rPr>
-        <w:t xml:space="preserve"> </w:t>
-      </w:r>
-    </w:p>
-    <w:p>
-      <w:pPr>
-        <w:spacing w:after="0"/>
-        <w:ind w:left="720"/>
-        <w:rPr>
-          <w:rFonts w:ascii="Arial" w:hAnsi="Arial" w:cs="Arial"/>
-          <w:lang w:val="el-GR"/>
-        </w:rPr>
-      </w:pPr>
-      <w:r>
-        <w:rPr>
-          <w:rFonts w:ascii="Arial" w:hAnsi="Arial" w:cs="Arial"/>
-          <w:lang w:val="el-GR"/>
-        </w:rPr>
-        <w:t xml:space="preserve">Η κλάση </w:t>
-      </w:r>
-      <w:r>
-        <w:rPr>
-          <w:rFonts w:ascii="Arial" w:hAnsi="Arial" w:cs="Arial"/>
-        </w:rPr>
-        <w:t>clients</w:t>
-      </w:r>
-      <w:r>
-        <w:rPr>
-          <w:rFonts w:ascii="Arial" w:hAnsi="Arial" w:cs="Arial"/>
-          <w:lang w:val="el-GR"/>
-        </w:rPr>
-        <w:t xml:space="preserve"> χρησιμοποιεί τις μεθόδους της κλάσης </w:t>
-      </w:r>
-      <w:r>
-        <w:rPr>
-          <w:rFonts w:ascii="Arial" w:hAnsi="Arial" w:cs="Arial"/>
-        </w:rPr>
-        <w:t>TeamPrograms</w:t>
-      </w:r>
-      <w:r>
-        <w:rPr>
-          <w:rFonts w:ascii="Arial" w:hAnsi="Arial" w:cs="Arial"/>
-          <w:lang w:val="el-GR"/>
-        </w:rPr>
-        <w:t xml:space="preserve"> για έλεγχο διαθεσιμότητας θέσεων και εγγραφή σε ομαδικό πρόγραμμα. </w:t>
-      </w:r>
-    </w:p>
-    <w:p>
-      <w:pPr>
-        <w:spacing w:after="0"/>
-        <w:ind w:left="720"/>
-        <w:rPr>
-          <w:rFonts w:ascii="Arial" w:hAnsi="Arial" w:cs="Arial"/>
-          <w:lang w:val="el-GR"/>
-        </w:rPr>
-      </w:pPr>
-      <w:r>
-        <w:rPr>
-          <w:rFonts w:ascii="Arial" w:hAnsi="Arial" w:cs="Arial"/>
-          <w:lang w:val="el-GR"/>
-        </w:rPr>
-        <w:t xml:space="preserve">Τα χαρακτηριστικά της κλάσης αποθηκεύουν το είδος του προγράμματος, την μέρα, την ώρα και τον αριθμό των θέσεων κάθε προγράμματος.  </w:t>
-      </w:r>
-    </w:p>
-    <w:p>
-      <w:pPr>
-        <w:spacing w:after="0"/>
-        <w:ind w:left="720"/>
-        <w:rPr>
-          <w:rFonts w:ascii="Arial" w:hAnsi="Arial" w:cs="Arial"/>
-          <w:lang w:val="el-GR"/>
-        </w:rPr>
-      </w:pPr>
-      <w:r>
-        <w:rPr>
-          <w:rFonts w:ascii="Arial" w:hAnsi="Arial" w:cs="Arial"/>
-        </w:rPr>
-        <w:t>Availability</w:t>
-      </w:r>
-      <w:r>
-        <w:rPr>
-          <w:rFonts w:ascii="Arial" w:hAnsi="Arial" w:cs="Arial"/>
-          <w:lang w:val="el-GR"/>
-        </w:rPr>
-        <w:t>(</w:t>
-      </w:r>
-      <w:r>
-        <w:rPr>
-          <w:rFonts w:ascii="Arial" w:hAnsi="Arial" w:cs="Arial"/>
-        </w:rPr>
-        <w:t>String</w:t>
-      </w:r>
-      <w:r>
-        <w:rPr>
-          <w:rFonts w:ascii="Arial" w:hAnsi="Arial" w:cs="Arial"/>
-          <w:lang w:val="el-GR"/>
-        </w:rPr>
-        <w:t xml:space="preserve"> </w:t>
-      </w:r>
-      <w:r>
-        <w:rPr>
-          <w:rFonts w:ascii="Arial" w:hAnsi="Arial" w:cs="Arial"/>
-        </w:rPr>
-        <w:t>TypeOfProgram</w:t>
-      </w:r>
-      <w:r>
-        <w:rPr>
-          <w:rFonts w:ascii="Arial" w:hAnsi="Arial" w:cs="Arial"/>
-          <w:lang w:val="el-GR"/>
-        </w:rPr>
-        <w:t>) : Μέθοδος η οποία ελέγχει τη διαθεσιμότητα των θέσεων για συγκεκριμένο πρόγραμμα.</w:t>
-      </w:r>
-    </w:p>
-    <w:p>
-      <w:pPr>
-        <w:spacing w:after="0"/>
-        <w:ind w:left="720"/>
-        <w:rPr>
-          <w:rFonts w:ascii="Arial" w:hAnsi="Arial" w:cs="Arial"/>
-          <w:lang w:val="el-GR"/>
-        </w:rPr>
-      </w:pPr>
-      <w:r>
-        <w:rPr>
-          <w:rFonts w:ascii="Arial" w:hAnsi="Arial" w:cs="Arial"/>
-        </w:rPr>
-        <w:t>SubscripeInProgram</w:t>
-      </w:r>
-      <w:r>
-        <w:rPr>
-          <w:rFonts w:ascii="Arial" w:hAnsi="Arial" w:cs="Arial"/>
-          <w:lang w:val="el-GR"/>
-        </w:rPr>
-        <w:t>(</w:t>
-      </w:r>
-      <w:r>
-        <w:rPr>
-          <w:rFonts w:ascii="Arial" w:hAnsi="Arial" w:cs="Arial"/>
-        </w:rPr>
-        <w:t>String</w:t>
-      </w:r>
-      <w:r>
-        <w:rPr>
-          <w:rFonts w:ascii="Arial" w:hAnsi="Arial" w:cs="Arial"/>
-          <w:lang w:val="el-GR"/>
-        </w:rPr>
-        <w:t xml:space="preserve"> </w:t>
-      </w:r>
-      <w:r>
-        <w:rPr>
-          <w:rFonts w:ascii="Arial" w:hAnsi="Arial" w:cs="Arial"/>
-        </w:rPr>
-        <w:t>TypeO</w:t>
-      </w:r>
-      <w:r>
-        <w:rPr>
-          <w:rFonts w:ascii="Arial" w:hAnsi="Arial" w:cs="Arial"/>
-        </w:rPr>
-        <w:t>fProgram</w:t>
-      </w:r>
-      <w:r>
-        <w:rPr>
-          <w:rFonts w:ascii="Arial" w:hAnsi="Arial" w:cs="Arial"/>
-          <w:lang w:val="el-GR"/>
-        </w:rPr>
-        <w:t xml:space="preserve">, </w:t>
-      </w:r>
-      <w:r>
-        <w:rPr>
-          <w:rFonts w:ascii="Arial" w:hAnsi="Arial" w:cs="Arial"/>
-        </w:rPr>
-        <w:t>String</w:t>
-      </w:r>
-      <w:r>
-        <w:rPr>
-          <w:rFonts w:ascii="Arial" w:hAnsi="Arial" w:cs="Arial"/>
-          <w:lang w:val="el-GR"/>
-        </w:rPr>
-        <w:t xml:space="preserve"> </w:t>
-      </w:r>
-      <w:r>
-        <w:rPr>
-          <w:rFonts w:ascii="Arial" w:hAnsi="Arial" w:cs="Arial"/>
-        </w:rPr>
-        <w:t>Date</w:t>
-      </w:r>
-      <w:r>
-        <w:rPr>
-          <w:rFonts w:ascii="Arial" w:hAnsi="Arial" w:cs="Arial"/>
-          <w:lang w:val="el-GR"/>
-        </w:rPr>
-        <w:t xml:space="preserve">, </w:t>
-      </w:r>
-      <w:r>
-        <w:rPr>
-          <w:rFonts w:ascii="Arial" w:hAnsi="Arial" w:cs="Arial"/>
-        </w:rPr>
-        <w:t>String</w:t>
-      </w:r>
-      <w:r>
-        <w:rPr>
-          <w:rFonts w:ascii="Arial" w:hAnsi="Arial" w:cs="Arial"/>
-          <w:lang w:val="el-GR"/>
-        </w:rPr>
-        <w:t xml:space="preserve"> </w:t>
-      </w:r>
-      <w:r>
-        <w:rPr>
-          <w:rFonts w:ascii="Arial" w:hAnsi="Arial" w:cs="Arial"/>
-        </w:rPr>
-        <w:t>Time</w:t>
-      </w:r>
-      <w:r>
-        <w:rPr>
-          <w:rFonts w:ascii="Arial" w:hAnsi="Arial" w:cs="Arial"/>
-          <w:lang w:val="el-GR"/>
-        </w:rPr>
-        <w:t xml:space="preserve">): Μέσω της μεθόδου αυτής ο </w:t>
-      </w:r>
-      <w:r>
-        <w:rPr>
-          <w:rFonts w:ascii="Arial" w:hAnsi="Arial" w:cs="Arial"/>
-        </w:rPr>
-        <w:t>client</w:t>
-      </w:r>
-      <w:r>
-        <w:rPr>
-          <w:rFonts w:ascii="Arial" w:hAnsi="Arial" w:cs="Arial"/>
-          <w:lang w:val="el-GR"/>
-        </w:rPr>
-        <w:t xml:space="preserve"> κάνει κράτηση σε </w:t>
-      </w:r>
-      <w:r>
-        <w:rPr>
-          <w:rFonts w:ascii="Arial" w:hAnsi="Arial" w:cs="Arial"/>
-          <w:lang w:val="el-GR"/>
-        </w:rPr>
-        <w:t>συγκεκριμένο πρόγραμμα</w:t>
-      </w:r>
-      <w:r>
-        <w:rPr>
-          <w:rFonts w:ascii="Arial" w:hAnsi="Arial" w:cs="Arial"/>
-          <w:lang w:val="el-GR"/>
-        </w:rPr>
-        <w:t xml:space="preserve"> για κάποια μέρα και ώρα αφού γίνει έλεγχος για διαθεσιμότητα.  </w:t>
       </w:r>
     </w:p>
     <w:p>
@@ -6051,41 +6428,42 @@
         <w:rPr>
           <w:rFonts w:ascii="Arial" w:hAnsi="Arial" w:cs="Arial"/>
         </w:rPr>
+        <w:lastRenderedPageBreak/>
         <w:t>Sample Scenarios and diagrams</w:t>
       </w:r>
+      <w:bookmarkEnd w:id="31"/>
+    </w:p>
+    <w:p>
+      <w:pPr>
+        <w:pStyle w:val="Heading2"/>
+        <w:rPr>
+          <w:rFonts w:ascii="Arial" w:hAnsi="Arial" w:cs="Arial"/>
+        </w:rPr>
+      </w:pPr>
+      <w:r>
+        <w:rPr>
+          <w:rFonts w:ascii="Arial" w:hAnsi="Arial" w:cs="Arial"/>
+          <w:i/>
+          <w:lang w:val="el-GR"/>
+        </w:rPr>
+        <w:t>ΕΓΓΡΑΦΗ ΠΕΛΑΤΗ</w:t>
+      </w:r>
+    </w:p>
+    <w:p>
+      <w:pPr>
+        <w:pStyle w:val="Heading3"/>
+        <w:rPr>
+          <w:rFonts w:ascii="Arial" w:hAnsi="Arial" w:cs="Arial"/>
+        </w:rPr>
+      </w:pPr>
+      <w:bookmarkStart w:id="32" w:name="_Toc525123790"/>
+      <w:r>
+        <w:rPr>
+          <w:rFonts w:ascii="Arial" w:hAnsi="Arial" w:cs="Arial"/>
+        </w:rPr>
+        <w:t>Scenario description</w:t>
+      </w:r>
       <w:bookmarkEnd w:id="32"/>
-    </w:p>
-    <w:p>
-      <w:pPr>
-        <w:pStyle w:val="Heading2"/>
-        <w:rPr>
-          <w:rFonts w:ascii="Arial" w:hAnsi="Arial" w:cs="Arial"/>
-        </w:rPr>
-      </w:pPr>
-      <w:r>
-        <w:rPr>
-          <w:rFonts w:ascii="Arial" w:hAnsi="Arial" w:cs="Arial"/>
-          <w:i/>
-          <w:lang w:val="el-GR"/>
-        </w:rPr>
-        <w:t>ΕΓΓΡΑΦΗ ΠΕΛΑΤΗ</w:t>
-      </w:r>
-    </w:p>
-    <w:p>
-      <w:pPr>
-        <w:pStyle w:val="Heading3"/>
-        <w:rPr>
-          <w:rFonts w:ascii="Arial" w:hAnsi="Arial" w:cs="Arial"/>
-        </w:rPr>
-      </w:pPr>
-      <w:bookmarkStart w:id="33" w:name="_Toc525123790"/>
-      <w:r>
-        <w:rPr>
-          <w:rFonts w:ascii="Arial" w:hAnsi="Arial" w:cs="Arial"/>
-        </w:rPr>
-        <w:t>Scenario description</w:t>
-      </w:r>
-      <w:bookmarkEnd w:id="33"/>
     </w:p>
     <w:p>
       <w:pPr>
@@ -6181,7 +6559,7 @@
         <w:pStyle w:val="Heading3"/>
         <w:spacing w:before="240"/>
       </w:pPr>
-      <w:bookmarkStart w:id="34" w:name="_Toc525123791"/>
+      <w:bookmarkStart w:id="33" w:name="_Toc525123791"/>
       <w:r>
         <w:rPr>
           <w:noProof/>
@@ -6240,129 +6618,26 @@
       <w:r>
         <w:t>State diagram</w:t>
       </w:r>
-      <w:bookmarkEnd w:id="34"/>
+      <w:bookmarkEnd w:id="33"/>
     </w:p>
     <w:p/>
+    <w:p/>
     <w:p>
       <w:pPr>
         <w:pStyle w:val="Heading2"/>
+        <w:rPr>
+          <w:rFonts w:ascii="Arial" w:hAnsi="Arial" w:cs="Arial"/>
+          <w:szCs w:val="24"/>
+        </w:rPr>
+      </w:pPr>
+      <w:r>
         <w:rPr>
           <w:rFonts w:ascii="Arial" w:hAnsi="Arial" w:cs="Arial"/>
           <w:i/>
           <w:szCs w:val="24"/>
           <w:lang w:val="el-GR"/>
         </w:rPr>
-      </w:pPr>
-      <w:r>
-        <w:rPr>
-          <w:rFonts w:ascii="Arial" w:hAnsi="Arial" w:cs="Arial"/>
-          <w:i/>
-          <w:szCs w:val="24"/>
-          <w:lang w:val="el-GR"/>
-        </w:rPr>
-        <w:t>ΕΓΓΡΑΦΗ ΣΕ ΠΡΟΓΡΑΜΜΑΤΑ</w:t>
-      </w:r>
-    </w:p>
-    <w:p>
-      <w:pPr>
-        <w:pStyle w:val="Heading3"/>
-        <w:rPr>
-          <w:rFonts w:ascii="Arial" w:hAnsi="Arial" w:cs="Arial"/>
-        </w:rPr>
-      </w:pPr>
-      <w:r>
-        <w:rPr>
-          <w:rFonts w:ascii="Arial" w:hAnsi="Arial" w:cs="Arial"/>
-        </w:rPr>
-        <w:t>Scenario description</w:t>
-      </w:r>
-    </w:p>
-    <w:p>
-      <w:pPr>
-        <w:rPr>
-          <w:rFonts w:ascii="Arial" w:hAnsi="Arial" w:cs="Arial"/>
-          <w:lang w:val="el-GR"/>
-        </w:rPr>
-      </w:pPr>
-      <w:r>
-        <w:rPr>
-          <w:rFonts w:ascii="Arial" w:hAnsi="Arial" w:cs="Arial"/>
-          <w:lang w:val="el-GR"/>
-        </w:rPr>
-        <w:t>Δίνεται ευκαιρία στον πελάτη να εγγραφεί σε ομαδικά προγράμματα που προσφέρονται από το γυμναστήριο.  Για να εγγραφεί ο πελάτης σε κάποιο/α από τα ομαδικά προγράμματα, αφού έχει ενωθεί με τον λογαριασμό του,  επιλέγει το παράθυρο «Ομαδικά Προγράμματα».  Όταν το επιλέξει του εμφανίζεται μια λίστα από τα διαθέσιμα προγράμματα.  Σε κάθε πρόγραμμα εμφανίζονται οι διαθέσιμες θέσεις, οι ώρες και μέρες που λαμβάνουν μέρος, η διάρκεια και το ποσό επιπλέον χρέωσης αν υπάρχει.  Επίσης, εμφανίζεται σε μορφή εβδομαδιαίου προγράμματος πότε προσφέρεται το κάθε πρόγραμμα. Εάν υπάρχει διαθέσιμη θέση στο πρόγραμμα που επιθυμεί να εγγραφεί ο πελάτης του εμφανίζεται παράθυρο για να πληρώσει το αναγκαίο ποσό και του εμφανίζεται μήνυμα επιτυχούς εγγραφής.  Παράλληλα ενημερώνεται η βάση και ανανεώνει την διαθεσιμότητα των ελεύθερων θέσεων του προγράμματος.</w:t>
-      </w:r>
-    </w:p>
-    <w:p>
-      <w:pPr>
-        <w:pStyle w:val="Heading3"/>
-        <w:spacing w:before="240"/>
-      </w:pPr>
-      <w:r>
-        <w:t>Sequence diagram</w:t>
-      </w:r>
-      <w:r>
-        <w:rPr>
-          <w:noProof/>
-          <w:lang w:val="en-GB" w:eastAsia="en-GB"/>
-        </w:rPr>
-        <w:drawing>
-          <wp:inline distT="0" distB="0" distL="0" distR="0" wp14:anchorId="32F8F578" wp14:editId="13EDBE62">
-            <wp:extent cx="5486400" cy="4763135"/>
-            <wp:effectExtent l="0" t="0" r="0" b="0"/>
-            <wp:docPr id="6" name="Picture 6"/>
-            <wp:cNvGraphicFramePr>
-              <a:graphicFrameLocks xmlns:a="http://schemas.openxmlformats.org/drawingml/2006/main" noChangeAspect="1"/>
-            </wp:cNvGraphicFramePr>
-            <a:graphic xmlns:a="http://schemas.openxmlformats.org/drawingml/2006/main">
-              <a:graphicData uri="http://schemas.openxmlformats.org/drawingml/2006/picture">
-                <pic:pic xmlns:pic="http://schemas.openxmlformats.org/drawingml/2006/picture">
-                  <pic:nvPicPr>
-                    <pic:cNvPr id="6" name="45568520_517298598737559_1748014898782142464_n.png"/>
-                    <pic:cNvPicPr/>
-                  </pic:nvPicPr>
-                  <pic:blipFill>
-                    <a:blip r:embed="rId14">
-                      <a:extLst>
-                        <a:ext uri="{28A0092B-C50C-407E-A947-70E740481C1C}">
-                          <a14:useLocalDpi xmlns:a14="http://schemas.microsoft.com/office/drawing/2010/main" val="0"/>
-                        </a:ext>
-                      </a:extLst>
-                    </a:blip>
-                    <a:stretch>
-                      <a:fillRect/>
-                    </a:stretch>
-                  </pic:blipFill>
-                  <pic:spPr>
-                    <a:xfrm>
-                      <a:off x="0" y="0"/>
-                      <a:ext cx="5486400" cy="4763135"/>
-                    </a:xfrm>
-                    <a:prstGeom prst="rect">
-                      <a:avLst/>
-                    </a:prstGeom>
-                  </pic:spPr>
-                </pic:pic>
-              </a:graphicData>
-            </a:graphic>
-          </wp:inline>
-        </w:drawing>
-      </w:r>
-    </w:p>
-    <w:p>
-      <w:pPr>
-        <w:pStyle w:val="Heading2"/>
-        <w:rPr>
-          <w:rFonts w:ascii="Arial" w:hAnsi="Arial" w:cs="Arial"/>
-          <w:szCs w:val="24"/>
-        </w:rPr>
-      </w:pPr>
-      <w:r>
-        <w:rPr>
-          <w:rFonts w:ascii="Arial" w:hAnsi="Arial" w:cs="Arial"/>
-          <w:i/>
-          <w:szCs w:val="24"/>
-          <w:lang w:val="el-GR"/>
-        </w:rPr>
+        <w:lastRenderedPageBreak/>
         <w:t>ΔΗΜΙΟΥΡΓΙΑ ΚΑΙ ΚΑΤΑΧΩΡΗΣΗ ΠΡΟΓΡΑΜΜΑΤΟΣ</w:t>
       </w:r>
     </w:p>
@@ -6436,7 +6711,7 @@
                     <pic:cNvPicPr/>
                   </pic:nvPicPr>
                   <pic:blipFill>
-                    <a:blip r:embed="rId15">
+                    <a:blip r:embed="rId14">
                       <a:extLst>
                         <a:ext uri="{28A0092B-C50C-407E-A947-70E740481C1C}">
                           <a14:useLocalDpi xmlns:a14="http://schemas.microsoft.com/office/drawing/2010/main" val="0"/>
@@ -6487,7 +6762,16 @@
           <w:i/>
           <w:lang w:val="el-GR"/>
         </w:rPr>
-        <w:t>ΡΑΝΤΕΒΟΥ ΦΥΣΙΚΟΘΕΡΑΠΕΥΤΗΡΙΟΥ</w:t>
+        <w:lastRenderedPageBreak/>
+        <w:t>ΚΡΑΤΗΣΗ ΥΠΗΡΕΣΙΑΣ</w:t>
+      </w:r>
+      <w:r>
+        <w:rPr>
+          <w:rFonts w:ascii="Arial" w:hAnsi="Arial" w:cs="Arial"/>
+          <w:i/>
+          <w:lang w:val="el-GR"/>
+        </w:rPr>
+        <w:t xml:space="preserve"> </w:t>
       </w:r>
     </w:p>
     <w:p>
@@ -6516,14 +6800,92 @@
           <w:rFonts w:ascii="Arial" w:hAnsi="Arial" w:cs="Arial"/>
           <w:lang w:val="el-GR"/>
         </w:rPr>
-        <w:t>Σε αυτό το σενάριο δίνεται η επιλογή στον χρήστη να κλείσει ραντεβού στο φυσικοθεραπευτήριο του γυμναστηρίου μέσω της ιστοσελίδας.  Αφού έχει συνδεθεί με τον λογαριασμό του,  επιλέγει το παράθυρο «Φυσικοθεραπευτήριο»  όπου του εμφανίζεται ένα ημερολόγιο με τις διαθέσιμες ώρες και μέρες.  Επιλέγει την μέρα και ώρα που επιθυμεί και δίνει κάποια σχόλια για τον λόγο που χρειάζεται φυσικοθεραπεία.  Επίσης εμφανίζεται στην οθόνη ένα ανθρώπινο ομοίωμα όπου μπορεί να επιλέξει την περιοχή που έχει πόνο, για διευκόλυνση του φυσικοθεραπευτή.</w:t>
-      </w:r>
-      <w:r>
-        <w:rPr>
-          <w:rFonts w:ascii="Arial" w:hAnsi="Arial" w:cs="Arial"/>
-          <w:lang w:val="el-GR"/>
-        </w:rPr>
-        <w:t xml:space="preserve">  Καταχωρείται το ραντεβού στη βάση, ενημερώνεται το ημερολόγιο και εμφανίζεται μήνυμα επιτυχούς κράτησης.</w:t>
+        <w:t>Σε αυτό το σενάριο δίνεται η επιλογή στον χρήστη να κλείσει ραντεβού σ</w:t>
+      </w:r>
+      <w:r>
+        <w:rPr>
+          <w:rFonts w:ascii="Arial" w:hAnsi="Arial" w:cs="Arial"/>
+          <w:lang w:val="el-GR"/>
+        </w:rPr>
+        <w:t xml:space="preserve">ε οποιαδήποτε </w:t>
+      </w:r>
+      <w:r>
+        <w:rPr>
+          <w:rFonts w:ascii="Arial" w:hAnsi="Arial" w:cs="Arial"/>
+          <w:lang w:val="el-GR"/>
+        </w:rPr>
+        <w:t xml:space="preserve"> </w:t>
+      </w:r>
+      <w:r>
+        <w:rPr>
+          <w:rFonts w:ascii="Arial" w:hAnsi="Arial" w:cs="Arial"/>
+          <w:lang w:val="el-GR"/>
+        </w:rPr>
+        <w:t>Υπηρεσία προσφέρετε από</w:t>
+      </w:r>
+      <w:r>
+        <w:rPr>
+          <w:rFonts w:ascii="Arial" w:hAnsi="Arial" w:cs="Arial"/>
+          <w:lang w:val="el-GR"/>
+        </w:rPr>
+        <w:t xml:space="preserve"> το </w:t>
+      </w:r>
+      <w:proofErr w:type="spellStart"/>
+      <w:r>
+        <w:rPr>
+          <w:rFonts w:ascii="Arial" w:hAnsi="Arial" w:cs="Arial"/>
+          <w:lang w:val="el-GR"/>
+        </w:rPr>
+        <w:t>γυμναστηρίο</w:t>
+      </w:r>
+      <w:proofErr w:type="spellEnd"/>
+      <w:r>
+        <w:rPr>
+          <w:rFonts w:ascii="Arial" w:hAnsi="Arial" w:cs="Arial"/>
+          <w:lang w:val="el-GR"/>
+        </w:rPr>
+        <w:t xml:space="preserve"> μέσω της ιστοσελίδας.  Αφού έχει συνδεθεί με τον λογαριασμό του,  επιλέγει το παράθυρο «</w:t>
+      </w:r>
+      <w:r>
+        <w:rPr>
+          <w:rFonts w:ascii="Arial" w:hAnsi="Arial" w:cs="Arial"/>
+        </w:rPr>
+        <w:t>Services</w:t>
+      </w:r>
+      <w:r>
+        <w:rPr>
+          <w:rFonts w:ascii="Arial" w:hAnsi="Arial" w:cs="Arial"/>
+          <w:lang w:val="el-GR"/>
+        </w:rPr>
+        <w:t>»  όπου του εμφανίζεται</w:t>
+      </w:r>
+      <w:r>
+        <w:rPr>
+          <w:rFonts w:ascii="Arial" w:hAnsi="Arial" w:cs="Arial"/>
+          <w:lang w:val="el-GR"/>
+        </w:rPr>
+        <w:t xml:space="preserve"> μια φόρμα για να επιλεγεί υπηρεσία και</w:t>
+      </w:r>
+      <w:r>
+        <w:rPr>
+          <w:rFonts w:ascii="Arial" w:hAnsi="Arial" w:cs="Arial"/>
+          <w:lang w:val="el-GR"/>
+        </w:rPr>
+        <w:t xml:space="preserve"> ένα ημερολόγιο με τις διαθέσιμες ώρες και μέρες.  Επιλέγει την μέρα και ώρα που επιθυμεί </w:t>
+      </w:r>
+      <w:r>
+        <w:rPr>
+          <w:rFonts w:ascii="Arial" w:hAnsi="Arial" w:cs="Arial"/>
+          <w:lang w:val="el-GR"/>
+        </w:rPr>
+        <w:t>και κ</w:t>
+      </w:r>
+      <w:r>
+        <w:rPr>
+          <w:rFonts w:ascii="Arial" w:hAnsi="Arial" w:cs="Arial"/>
+          <w:lang w:val="el-GR"/>
+        </w:rPr>
+        <w:t>αταχωρείται το ραντεβού στη βάση, ενημερώνεται το ημερολόγιο και εμφανίζεται μήνυμα επιτυχούς κράτησης.</w:t>
       </w:r>
     </w:p>
     <w:p>
@@ -6565,7 +6927,7 @@
                     <pic:cNvPicPr/>
                   </pic:nvPicPr>
                   <pic:blipFill>
-                    <a:blip r:embed="rId16">
+                    <a:blip r:embed="rId15">
                       <a:extLst>
                         <a:ext uri="{28A0092B-C50C-407E-A947-70E740481C1C}">
                           <a14:useLocalDpi xmlns:a14="http://schemas.microsoft.com/office/drawing/2010/main" val="0"/>
@@ -6611,25 +6973,47 @@
       <w:pPr>
         <w:pStyle w:val="Heading1"/>
       </w:pPr>
-      <w:bookmarkStart w:id="35" w:name="_Toc525123792"/>
+      <w:bookmarkStart w:id="34" w:name="_Toc525123792"/>
+      <w:r>
+        <w:lastRenderedPageBreak/>
+        <w:t>Appendices</w:t>
+      </w:r>
+      <w:bookmarkEnd w:id="34"/>
+    </w:p>
+    <w:p>
+      <w:pPr>
+        <w:pStyle w:val="Comment"/>
+        <w:rPr>
+          <w:rFonts w:ascii="Calibri" w:hAnsi="Calibri" w:cs="Calibri"/>
+          <w:color w:val="76923C"/>
+        </w:rPr>
+      </w:pPr>
+    </w:p>
+    <w:p>
+      <w:pPr>
+        <w:rPr>
+          <w:lang w:eastAsia="el-GR"/>
+        </w:rPr>
+      </w:pPr>
+      <w:bookmarkStart w:id="35" w:name="_GoBack"/>
       <w:r>
         <w:rPr>
           <w:noProof/>
-          <w:lang w:val="en-GB" w:eastAsia="en-GB"/>
+          <w:lang w:eastAsia="el-GR"/>
         </w:rPr>
         <w:drawing>
-          <wp:anchor distT="0" distB="0" distL="114300" distR="114300" simplePos="0" relativeHeight="251666432" behindDoc="0" locked="0" layoutInCell="1" allowOverlap="1" wp14:anchorId="203FF8AC" wp14:editId="5133A165">
+          <wp:anchor distT="0" distB="0" distL="114300" distR="114300" simplePos="0" relativeHeight="251666432" behindDoc="1" locked="0" layoutInCell="1" allowOverlap="1" wp14:anchorId="56E42972" wp14:editId="229D9E8D">
             <wp:simplePos x="0" y="0"/>
             <wp:positionH relativeFrom="column">
-              <wp:posOffset>-438150</wp:posOffset>
+              <wp:posOffset>-1100455</wp:posOffset>
             </wp:positionH>
             <wp:positionV relativeFrom="paragraph">
-              <wp:posOffset>619125</wp:posOffset>
+              <wp:posOffset>578273</wp:posOffset>
             </wp:positionV>
-            <wp:extent cx="6819900" cy="5562600"/>
+            <wp:extent cx="7662334" cy="4616024"/>
             <wp:effectExtent l="0" t="0" r="0" b="0"/>
-            <wp:wrapSquare wrapText="bothSides"/>
-            <wp:docPr id="11" name="Picture 11"/>
+            <wp:wrapNone/>
+            <wp:docPr id="5" name="Picture 5" descr="A screenshot of a computer&#10;&#10;Description automatically generated"/>
             <wp:cNvGraphicFramePr>
               <a:graphicFrameLocks xmlns:a="http://schemas.openxmlformats.org/drawingml/2006/main" noChangeAspect="1"/>
             </wp:cNvGraphicFramePr>
@@ -6637,11 +7021,11 @@
               <a:graphicData uri="http://schemas.openxmlformats.org/drawingml/2006/picture">
                 <pic:pic xmlns:pic="http://schemas.openxmlformats.org/drawingml/2006/picture">
                   <pic:nvPicPr>
-                    <pic:cNvPr id="0" name=""/>
+                    <pic:cNvPr id="5" name="Screenshot 2019-05-15 at 12.46.01.png"/>
                     <pic:cNvPicPr/>
                   </pic:nvPicPr>
                   <pic:blipFill>
-                    <a:blip r:embed="rId17">
+                    <a:blip r:embed="rId16" cstate="print">
                       <a:extLst>
                         <a:ext uri="{28A0092B-C50C-407E-A947-70E740481C1C}">
                           <a14:useLocalDpi xmlns:a14="http://schemas.microsoft.com/office/drawing/2010/main" val="0"/>
@@ -6655,7 +7039,7 @@
                   <pic:spPr>
                     <a:xfrm>
                       <a:off x="0" y="0"/>
-                      <a:ext cx="6819900" cy="5562600"/>
+                      <a:ext cx="7662334" cy="4616024"/>
                     </a:xfrm>
                     <a:prstGeom prst="rect">
                       <a:avLst/>
@@ -6673,22 +7057,10 @@
           </wp:anchor>
         </w:drawing>
       </w:r>
-      <w:r>
-        <w:t>Appendices</w:t>
-      </w:r>
       <w:bookmarkEnd w:id="35"/>
     </w:p>
-    <w:p>
-      <w:pPr>
-        <w:pStyle w:val="Comment"/>
-        <w:rPr>
-          <w:rFonts w:ascii="Calibri" w:hAnsi="Calibri" w:cs="Calibri"/>
-          <w:color w:val="76923C"/>
-        </w:rPr>
-      </w:pPr>
-    </w:p>
     <w:sectPr>
-      <w:footerReference w:type="default" r:id="rId18"/>
+      <w:footerReference w:type="default" r:id="rId17"/>
       <w:pgSz w:w="12240" w:h="15840"/>
       <w:pgMar w:top="1440" w:right="1800" w:bottom="1440" w:left="1800" w:header="720" w:footer="720" w:gutter="0"/>
       <w:cols w:space="720"/>
@@ -6699,7 +7071,7 @@
 </file>
 
 <file path=word/endnotes.xml><?xml version="1.0" encoding="utf-8"?>
-<w:endnotes xmlns:wpc="http://schemas.microsoft.com/office/word/2010/wordprocessingCanvas" xmlns:mc="http://schemas.openxmlformats.org/markup-compatibility/2006" xmlns:o="urn:schemas-microsoft-com:office:office" xmlns:r="http://schemas.openxmlformats.org/officeDocument/2006/relationships" xmlns:m="http://schemas.openxmlformats.org/officeDocument/2006/math" xmlns:v="urn:schemas-microsoft-com:vml" xmlns:wp14="http://schemas.microsoft.com/office/word/2010/wordprocessingDrawing" xmlns:wp="http://schemas.openxmlformats.org/drawingml/2006/wordprocessingDrawing" xmlns:w10="urn:schemas-microsoft-com:office:word" xmlns:w="http://schemas.openxmlformats.org/wordprocessingml/2006/main" xmlns:w14="http://schemas.microsoft.com/office/word/2010/wordml" xmlns:w15="http://schemas.microsoft.com/office/word/2012/wordml" xmlns:wpg="http://schemas.microsoft.com/office/word/2010/wordprocessingGroup" xmlns:wpi="http://schemas.microsoft.com/office/word/2010/wordprocessingInk" xmlns:wne="http://schemas.microsoft.com/office/word/2006/wordml" xmlns:wps="http://schemas.microsoft.com/office/word/2010/wordprocessingShape" mc:Ignorable="w14 w15 wp14">
+<w:endnotes xmlns:wpc="http://schemas.microsoft.com/office/word/2010/wordprocessingCanvas" xmlns:cx="http://schemas.microsoft.com/office/drawing/2014/chartex" xmlns:cx1="http://schemas.microsoft.com/office/drawing/2015/9/8/chartex" xmlns:cx2="http://schemas.microsoft.com/office/drawing/2015/10/21/chartex" xmlns:cx3="http://schemas.microsoft.com/office/drawing/2016/5/9/chartex" xmlns:cx4="http://schemas.microsoft.com/office/drawing/2016/5/10/chartex" xmlns:cx5="http://schemas.microsoft.com/office/drawing/2016/5/11/chartex" xmlns:cx6="http://schemas.microsoft.com/office/drawing/2016/5/12/chartex" xmlns:cx7="http://schemas.microsoft.com/office/drawing/2016/5/13/chartex" xmlns:cx8="http://schemas.microsoft.com/office/drawing/2016/5/14/chartex" xmlns:mc="http://schemas.openxmlformats.org/markup-compatibility/2006" xmlns:aink="http://schemas.microsoft.com/office/drawing/2016/ink" xmlns:am3d="http://schemas.microsoft.com/office/drawing/2017/model3d" xmlns:o="urn:schemas-microsoft-com:office:office" xmlns:r="http://schemas.openxmlformats.org/officeDocument/2006/relationships" xmlns:m="http://schemas.openxmlformats.org/officeDocument/2006/math" xmlns:v="urn:schemas-microsoft-com:vml" xmlns:wp14="http://schemas.microsoft.com/office/word/2010/wordprocessingDrawing" xmlns:wp="http://schemas.openxmlformats.org/drawingml/2006/wordprocessingDrawing" xmlns:w10="urn:schemas-microsoft-com:office:word" xmlns:w="http://schemas.openxmlformats.org/wordprocessingml/2006/main" xmlns:w14="http://schemas.microsoft.com/office/word/2010/wordml" xmlns:w15="http://schemas.microsoft.com/office/word/2012/wordml" xmlns:w16cid="http://schemas.microsoft.com/office/word/2016/wordml/cid" xmlns:w16se="http://schemas.microsoft.com/office/word/2015/wordml/symex" xmlns:wpg="http://schemas.microsoft.com/office/word/2010/wordprocessingGroup" xmlns:wpi="http://schemas.microsoft.com/office/word/2010/wordprocessingInk" xmlns:wne="http://schemas.microsoft.com/office/word/2006/wordml" xmlns:wps="http://schemas.microsoft.com/office/word/2010/wordprocessingShape" mc:Ignorable="w14 w15 w16se w16cid wp14">
   <w:endnote w:type="separator" w:id="-1">
     <w:p>
       <w:pPr>
@@ -6724,7 +7096,7 @@
 </file>
 
 <file path=word/footer1.xml><?xml version="1.0" encoding="utf-8"?>
-<w:ftr xmlns:wpc="http://schemas.microsoft.com/office/word/2010/wordprocessingCanvas" xmlns:mc="http://schemas.openxmlformats.org/markup-compatibility/2006" xmlns:o="urn:schemas-microsoft-com:office:office" xmlns:r="http://schemas.openxmlformats.org/officeDocument/2006/relationships" xmlns:m="http://schemas.openxmlformats.org/officeDocument/2006/math" xmlns:v="urn:schemas-microsoft-com:vml" xmlns:wp14="http://schemas.microsoft.com/office/word/2010/wordprocessingDrawing" xmlns:wp="http://schemas.openxmlformats.org/drawingml/2006/wordprocessingDrawing" xmlns:w10="urn:schemas-microsoft-com:office:word" xmlns:w="http://schemas.openxmlformats.org/wordprocessingml/2006/main" xmlns:w14="http://schemas.microsoft.com/office/word/2010/wordml" xmlns:w15="http://schemas.microsoft.com/office/word/2012/wordml" xmlns:wpg="http://schemas.microsoft.com/office/word/2010/wordprocessingGroup" xmlns:wpi="http://schemas.microsoft.com/office/word/2010/wordprocessingInk" xmlns:wne="http://schemas.microsoft.com/office/word/2006/wordml" xmlns:wps="http://schemas.microsoft.com/office/word/2010/wordprocessingShape" mc:Ignorable="w14 w15 wp14">
+<w:ftr xmlns:wpc="http://schemas.microsoft.com/office/word/2010/wordprocessingCanvas" xmlns:cx="http://schemas.microsoft.com/office/drawing/2014/chartex" xmlns:cx1="http://schemas.microsoft.com/office/drawing/2015/9/8/chartex" xmlns:cx2="http://schemas.microsoft.com/office/drawing/2015/10/21/chartex" xmlns:cx3="http://schemas.microsoft.com/office/drawing/2016/5/9/chartex" xmlns:cx4="http://schemas.microsoft.com/office/drawing/2016/5/10/chartex" xmlns:cx5="http://schemas.microsoft.com/office/drawing/2016/5/11/chartex" xmlns:cx6="http://schemas.microsoft.com/office/drawing/2016/5/12/chartex" xmlns:cx7="http://schemas.microsoft.com/office/drawing/2016/5/13/chartex" xmlns:cx8="http://schemas.microsoft.com/office/drawing/2016/5/14/chartex" xmlns:mc="http://schemas.openxmlformats.org/markup-compatibility/2006" xmlns:aink="http://schemas.microsoft.com/office/drawing/2016/ink" xmlns:am3d="http://schemas.microsoft.com/office/drawing/2017/model3d" xmlns:o="urn:schemas-microsoft-com:office:office" xmlns:r="http://schemas.openxmlformats.org/officeDocument/2006/relationships" xmlns:m="http://schemas.openxmlformats.org/officeDocument/2006/math" xmlns:v="urn:schemas-microsoft-com:vml" xmlns:wp14="http://schemas.microsoft.com/office/word/2010/wordprocessingDrawing" xmlns:wp="http://schemas.openxmlformats.org/drawingml/2006/wordprocessingDrawing" xmlns:w10="urn:schemas-microsoft-com:office:word" xmlns:w="http://schemas.openxmlformats.org/wordprocessingml/2006/main" xmlns:w14="http://schemas.microsoft.com/office/word/2010/wordml" xmlns:w15="http://schemas.microsoft.com/office/word/2012/wordml" xmlns:w16cid="http://schemas.microsoft.com/office/word/2016/wordml/cid" xmlns:w16se="http://schemas.microsoft.com/office/word/2015/wordml/symex" xmlns:wpg="http://schemas.microsoft.com/office/word/2010/wordprocessingGroup" xmlns:wpi="http://schemas.microsoft.com/office/word/2010/wordprocessingInk" xmlns:wne="http://schemas.microsoft.com/office/word/2006/wordml" xmlns:wps="http://schemas.microsoft.com/office/word/2010/wordprocessingShape" mc:Ignorable="w14 w15 w16se w16cid wp14">
   <w:p>
     <w:pPr>
       <w:pStyle w:val="Footer"/>
@@ -6761,7 +7133,7 @@
 </file>
 
 <file path=word/footnotes.xml><?xml version="1.0" encoding="utf-8"?>
-<w:footnotes xmlns:wpc="http://schemas.microsoft.com/office/word/2010/wordprocessingCanvas" xmlns:mc="http://schemas.openxmlformats.org/markup-compatibility/2006" xmlns:o="urn:schemas-microsoft-com:office:office" xmlns:r="http://schemas.openxmlformats.org/officeDocument/2006/relationships" xmlns:m="http://schemas.openxmlformats.org/officeDocument/2006/math" xmlns:v="urn:schemas-microsoft-com:vml" xmlns:wp14="http://schemas.microsoft.com/office/word/2010/wordprocessingDrawing" xmlns:wp="http://schemas.openxmlformats.org/drawingml/2006/wordprocessingDrawing" xmlns:w10="urn:schemas-microsoft-com:office:word" xmlns:w="http://schemas.openxmlformats.org/wordprocessingml/2006/main" xmlns:w14="http://schemas.microsoft.com/office/word/2010/wordml" xmlns:w15="http://schemas.microsoft.com/office/word/2012/wordml" xmlns:wpg="http://schemas.microsoft.com/office/word/2010/wordprocessingGroup" xmlns:wpi="http://schemas.microsoft.com/office/word/2010/wordprocessingInk" xmlns:wne="http://schemas.microsoft.com/office/word/2006/wordml" xmlns:wps="http://schemas.microsoft.com/office/word/2010/wordprocessingShape" mc:Ignorable="w14 w15 wp14">
+<w:footnotes xmlns:wpc="http://schemas.microsoft.com/office/word/2010/wordprocessingCanvas" xmlns:cx="http://schemas.microsoft.com/office/drawing/2014/chartex" xmlns:cx1="http://schemas.microsoft.com/office/drawing/2015/9/8/chartex" xmlns:cx2="http://schemas.microsoft.com/office/drawing/2015/10/21/chartex" xmlns:cx3="http://schemas.microsoft.com/office/drawing/2016/5/9/chartex" xmlns:cx4="http://schemas.microsoft.com/office/drawing/2016/5/10/chartex" xmlns:cx5="http://schemas.microsoft.com/office/drawing/2016/5/11/chartex" xmlns:cx6="http://schemas.microsoft.com/office/drawing/2016/5/12/chartex" xmlns:cx7="http://schemas.microsoft.com/office/drawing/2016/5/13/chartex" xmlns:cx8="http://schemas.microsoft.com/office/drawing/2016/5/14/chartex" xmlns:mc="http://schemas.openxmlformats.org/markup-compatibility/2006" xmlns:aink="http://schemas.microsoft.com/office/drawing/2016/ink" xmlns:am3d="http://schemas.microsoft.com/office/drawing/2017/model3d" xmlns:o="urn:schemas-microsoft-com:office:office" xmlns:r="http://schemas.openxmlformats.org/officeDocument/2006/relationships" xmlns:m="http://schemas.openxmlformats.org/officeDocument/2006/math" xmlns:v="urn:schemas-microsoft-com:vml" xmlns:wp14="http://schemas.microsoft.com/office/word/2010/wordprocessingDrawing" xmlns:wp="http://schemas.openxmlformats.org/drawingml/2006/wordprocessingDrawing" xmlns:w10="urn:schemas-microsoft-com:office:word" xmlns:w="http://schemas.openxmlformats.org/wordprocessingml/2006/main" xmlns:w14="http://schemas.microsoft.com/office/word/2010/wordml" xmlns:w15="http://schemas.microsoft.com/office/word/2012/wordml" xmlns:w16cid="http://schemas.microsoft.com/office/word/2016/wordml/cid" xmlns:w16se="http://schemas.microsoft.com/office/word/2015/wordml/symex" xmlns:wpg="http://schemas.microsoft.com/office/word/2010/wordprocessingGroup" xmlns:wpi="http://schemas.microsoft.com/office/word/2010/wordprocessingInk" xmlns:wne="http://schemas.microsoft.com/office/word/2006/wordml" xmlns:wps="http://schemas.microsoft.com/office/word/2010/wordprocessingShape" mc:Ignorable="w14 w15 w16se w16cid wp14">
   <w:footnote w:type="separator" w:id="-1">
     <w:p>
       <w:pPr>
@@ -6786,7 +7158,7 @@
 </file>
 
 <file path=word/numbering.xml><?xml version="1.0" encoding="utf-8"?>
-<w:numbering xmlns:wpc="http://schemas.microsoft.com/office/word/2010/wordprocessingCanvas" xmlns:mc="http://schemas.openxmlformats.org/markup-compatibility/2006" xmlns:o="urn:schemas-microsoft-com:office:office" xmlns:r="http://schemas.openxmlformats.org/officeDocument/2006/relationships" xmlns:m="http://schemas.openxmlformats.org/officeDocument/2006/math" xmlns:v="urn:schemas-microsoft-com:vml" xmlns:wp14="http://schemas.microsoft.com/office/word/2010/wordprocessingDrawing" xmlns:wp="http://schemas.openxmlformats.org/drawingml/2006/wordprocessingDrawing" xmlns:w10="urn:schemas-microsoft-com:office:word" xmlns:w="http://schemas.openxmlformats.org/wordprocessingml/2006/main" xmlns:w14="http://schemas.microsoft.com/office/word/2010/wordml" xmlns:w15="http://schemas.microsoft.com/office/word/2012/wordml" xmlns:wpg="http://schemas.microsoft.com/office/word/2010/wordprocessingGroup" xmlns:wpi="http://schemas.microsoft.com/office/word/2010/wordprocessingInk" xmlns:wne="http://schemas.microsoft.com/office/word/2006/wordml" xmlns:wps="http://schemas.microsoft.com/office/word/2010/wordprocessingShape" mc:Ignorable="w14 w15 wp14">
+<w:numbering xmlns:wpc="http://schemas.microsoft.com/office/word/2010/wordprocessingCanvas" xmlns:cx="http://schemas.microsoft.com/office/drawing/2014/chartex" xmlns:cx1="http://schemas.microsoft.com/office/drawing/2015/9/8/chartex" xmlns:cx2="http://schemas.microsoft.com/office/drawing/2015/10/21/chartex" xmlns:cx3="http://schemas.microsoft.com/office/drawing/2016/5/9/chartex" xmlns:cx4="http://schemas.microsoft.com/office/drawing/2016/5/10/chartex" xmlns:cx5="http://schemas.microsoft.com/office/drawing/2016/5/11/chartex" xmlns:cx6="http://schemas.microsoft.com/office/drawing/2016/5/12/chartex" xmlns:cx7="http://schemas.microsoft.com/office/drawing/2016/5/13/chartex" xmlns:cx8="http://schemas.microsoft.com/office/drawing/2016/5/14/chartex" xmlns:mc="http://schemas.openxmlformats.org/markup-compatibility/2006" xmlns:aink="http://schemas.microsoft.com/office/drawing/2016/ink" xmlns:am3d="http://schemas.microsoft.com/office/drawing/2017/model3d" xmlns:o="urn:schemas-microsoft-com:office:office" xmlns:r="http://schemas.openxmlformats.org/officeDocument/2006/relationships" xmlns:m="http://schemas.openxmlformats.org/officeDocument/2006/math" xmlns:v="urn:schemas-microsoft-com:vml" xmlns:wp14="http://schemas.microsoft.com/office/word/2010/wordprocessingDrawing" xmlns:wp="http://schemas.openxmlformats.org/drawingml/2006/wordprocessingDrawing" xmlns:w10="urn:schemas-microsoft-com:office:word" xmlns:w="http://schemas.openxmlformats.org/wordprocessingml/2006/main" xmlns:w14="http://schemas.microsoft.com/office/word/2010/wordml" xmlns:w15="http://schemas.microsoft.com/office/word/2012/wordml" xmlns:w16cid="http://schemas.microsoft.com/office/word/2016/wordml/cid" xmlns:w16se="http://schemas.microsoft.com/office/word/2015/wordml/symex" xmlns:wpg="http://schemas.microsoft.com/office/word/2010/wordprocessingGroup" xmlns:wpi="http://schemas.microsoft.com/office/word/2010/wordprocessingInk" xmlns:wne="http://schemas.microsoft.com/office/word/2006/wordml" xmlns:wps="http://schemas.microsoft.com/office/word/2010/wordprocessingShape" mc:Ignorable="w14 w15 w16se w16cid wp14">
   <w:abstractNum w:abstractNumId="0" w15:restartNumberingAfterBreak="0">
     <w:nsid w:val="256F4166"/>
     <w:multiLevelType w:val="multilevel"/>
@@ -7610,7 +7982,7 @@
 </file>
 
 <file path=word/styles.xml><?xml version="1.0" encoding="utf-8"?>
-<w:styles xmlns:mc="http://schemas.openxmlformats.org/markup-compatibility/2006" xmlns:r="http://schemas.openxmlformats.org/officeDocument/2006/relationships" xmlns:w="http://schemas.openxmlformats.org/wordprocessingml/2006/main" xmlns:w14="http://schemas.microsoft.com/office/word/2010/wordml" xmlns:w15="http://schemas.microsoft.com/office/word/2012/wordml" mc:Ignorable="w14 w15">
+<w:styles xmlns:mc="http://schemas.openxmlformats.org/markup-compatibility/2006" xmlns:r="http://schemas.openxmlformats.org/officeDocument/2006/relationships" xmlns:w="http://schemas.openxmlformats.org/wordprocessingml/2006/main" xmlns:w14="http://schemas.microsoft.com/office/word/2010/wordml" xmlns:w15="http://schemas.microsoft.com/office/word/2012/wordml" xmlns:w16cid="http://schemas.microsoft.com/office/word/2016/wordml/cid" xmlns:w16se="http://schemas.microsoft.com/office/word/2015/wordml/symex" mc:Ignorable="w14 w15 w16se w16cid">
   <w:docDefaults>
     <w:rPrDefault>
       <w:rPr>
@@ -7620,7 +7992,7 @@
     </w:rPrDefault>
     <w:pPrDefault/>
   </w:docDefaults>
-  <w:latentStyles w:defLockedState="0" w:defUIPriority="99" w:defSemiHidden="0" w:defUnhideWhenUsed="0" w:defQFormat="0" w:count="371">
+  <w:latentStyles w:defLockedState="0" w:defUIPriority="99" w:defSemiHidden="0" w:defUnhideWhenUsed="0" w:defQFormat="0" w:count="376">
     <w:lsdException w:name="Normal" w:uiPriority="0" w:qFormat="1"/>
     <w:lsdException w:name="heading 1" w:uiPriority="0" w:qFormat="1"/>
     <w:lsdException w:name="heading 2" w:semiHidden="1" w:uiPriority="0" w:unhideWhenUsed="1" w:qFormat="1"/>
@@ -7992,6 +8364,11 @@
     <w:lsdException w:name="List Table 5 Dark Accent 6" w:uiPriority="50"/>
     <w:lsdException w:name="List Table 6 Colorful Accent 6" w:uiPriority="51"/>
     <w:lsdException w:name="List Table 7 Colorful Accent 6" w:uiPriority="52"/>
+    <w:lsdException w:name="Mention" w:semiHidden="1" w:unhideWhenUsed="1"/>
+    <w:lsdException w:name="Smart Hyperlink" w:semiHidden="1" w:unhideWhenUsed="1"/>
+    <w:lsdException w:name="Hashtag" w:semiHidden="1" w:unhideWhenUsed="1"/>
+    <w:lsdException w:name="Unresolved Mention" w:semiHidden="1" w:unhideWhenUsed="1"/>
+    <w:lsdException w:name="Smart Link" w:semiHidden="1" w:unhideWhenUsed="1"/>
   </w:latentStyles>
   <w:style w:type="paragraph" w:default="1" w:styleId="Normal">
     <w:name w:val="Normal"/>
@@ -9080,7 +9457,7 @@
 </file>
 
 <file path=customXml/itemProps1.xml><?xml version="1.0" encoding="utf-8"?>
-<ds:datastoreItem xmlns:ds="http://schemas.openxmlformats.org/officeDocument/2006/customXml" ds:itemID="{110EEFBF-AE21-49A3-B05F-539745BC3AD2}">
+<ds:datastoreItem xmlns:ds="http://schemas.openxmlformats.org/officeDocument/2006/customXml" ds:itemID="{314F350E-53A0-8249-A0D4-B14C52DFA91F}">
   <ds:schemaRefs>
     <ds:schemaRef ds:uri="http://schemas.openxmlformats.org/officeDocument/2006/bibliography"/>
   </ds:schemaRefs>

</xml_diff>